<commit_message>
Transition phase status report
Ready for reivew
</commit_message>
<xml_diff>
--- a/Transition Phase Status.docx
+++ b/Transition Phase Status.docx
@@ -337,7 +337,7 @@
           <w:r>
             <w:fldChar w:fldCharType="separate"/>
           </w:r>
-          <w:hyperlink w:anchor="_Toc524964086" w:history="1">
+          <w:hyperlink w:anchor="_Toc527281128" w:history="1">
             <w:r>
               <w:rPr>
                 <w:rStyle w:val="Hyperlink"/>
@@ -378,7 +378,7 @@
                 <w:noProof/>
                 <w:webHidden/>
               </w:rPr>
-              <w:instrText xml:space="preserve"> PAGEREF _Toc524964086 \h </w:instrText>
+              <w:instrText xml:space="preserve"> PAGEREF _Toc527281128 \h </w:instrText>
             </w:r>
             <w:r>
               <w:rPr>
@@ -421,7 +421,7 @@
               <w:lang w:eastAsia="en-AU"/>
             </w:rPr>
           </w:pPr>
-          <w:hyperlink w:anchor="_Toc524964087" w:history="1">
+          <w:hyperlink w:anchor="_Toc527281129" w:history="1">
             <w:r>
               <w:rPr>
                 <w:rStyle w:val="Hyperlink"/>
@@ -462,7 +462,7 @@
                 <w:noProof/>
                 <w:webHidden/>
               </w:rPr>
-              <w:instrText xml:space="preserve"> PAGEREF _Toc524964087 \h </w:instrText>
+              <w:instrText xml:space="preserve"> PAGEREF _Toc527281129 \h </w:instrText>
             </w:r>
             <w:r>
               <w:rPr>
@@ -505,7 +505,7 @@
               <w:lang w:eastAsia="en-AU"/>
             </w:rPr>
           </w:pPr>
-          <w:hyperlink w:anchor="_Toc524964088" w:history="1">
+          <w:hyperlink w:anchor="_Toc527281130" w:history="1">
             <w:r>
               <w:rPr>
                 <w:rStyle w:val="Hyperlink"/>
@@ -546,7 +546,7 @@
                 <w:noProof/>
                 <w:webHidden/>
               </w:rPr>
-              <w:instrText xml:space="preserve"> PAGEREF _Toc524964088 \h </w:instrText>
+              <w:instrText xml:space="preserve"> PAGEREF _Toc527281130 \h </w:instrText>
             </w:r>
             <w:r>
               <w:rPr>
@@ -589,7 +589,7 @@
               <w:lang w:eastAsia="en-AU"/>
             </w:rPr>
           </w:pPr>
-          <w:hyperlink w:anchor="_Toc524964089" w:history="1">
+          <w:hyperlink w:anchor="_Toc527281131" w:history="1">
             <w:r>
               <w:rPr>
                 <w:rStyle w:val="Hyperlink"/>
@@ -630,7 +630,7 @@
                 <w:noProof/>
                 <w:webHidden/>
               </w:rPr>
-              <w:instrText xml:space="preserve"> PAGEREF _Toc524964089 \h </w:instrText>
+              <w:instrText xml:space="preserve"> PAGEREF _Toc527281131 \h </w:instrText>
             </w:r>
             <w:r>
               <w:rPr>
@@ -650,7 +650,7 @@
                 <w:noProof/>
                 <w:webHidden/>
               </w:rPr>
-              <w:t>iv</w:t>
+              <w:t>iii</w:t>
             </w:r>
             <w:r>
               <w:rPr>
@@ -673,7 +673,7 @@
               <w:lang w:eastAsia="en-AU"/>
             </w:rPr>
           </w:pPr>
-          <w:hyperlink w:anchor="_Toc524964090" w:history="1">
+          <w:hyperlink w:anchor="_Toc527281132" w:history="1">
             <w:r>
               <w:rPr>
                 <w:rStyle w:val="Hyperlink"/>
@@ -714,7 +714,91 @@
                 <w:noProof/>
                 <w:webHidden/>
               </w:rPr>
-              <w:instrText xml:space="preserve"> PAGEREF _Toc524964090 \h </w:instrText>
+              <w:instrText xml:space="preserve"> PAGEREF _Toc527281132 \h </w:instrText>
+            </w:r>
+            <w:r>
+              <w:rPr>
+                <w:noProof/>
+                <w:webHidden/>
+              </w:rPr>
+            </w:r>
+            <w:r>
+              <w:rPr>
+                <w:noProof/>
+                <w:webHidden/>
+              </w:rPr>
+              <w:fldChar w:fldCharType="separate"/>
+            </w:r>
+            <w:r>
+              <w:rPr>
+                <w:noProof/>
+                <w:webHidden/>
+              </w:rPr>
+              <w:t>iii</w:t>
+            </w:r>
+            <w:r>
+              <w:rPr>
+                <w:noProof/>
+                <w:webHidden/>
+              </w:rPr>
+              <w:fldChar w:fldCharType="end"/>
+            </w:r>
+          </w:hyperlink>
+        </w:p>
+        <w:p>
+          <w:pPr>
+            <w:pStyle w:val="TOC1"/>
+            <w:tabs>
+              <w:tab w:val="left" w:pos="440"/>
+              <w:tab w:val="right" w:leader="dot" w:pos="9016"/>
+            </w:tabs>
+            <w:rPr>
+              <w:noProof/>
+              <w:lang w:eastAsia="en-AU"/>
+            </w:rPr>
+          </w:pPr>
+          <w:hyperlink w:anchor="_Toc527281133" w:history="1">
+            <w:r>
+              <w:rPr>
+                <w:rStyle w:val="Hyperlink"/>
+                <w:noProof/>
+              </w:rPr>
+              <w:t>3</w:t>
+            </w:r>
+            <w:r>
+              <w:rPr>
+                <w:noProof/>
+                <w:lang w:eastAsia="en-AU"/>
+              </w:rPr>
+              <w:tab/>
+            </w:r>
+            <w:r>
+              <w:rPr>
+                <w:rStyle w:val="Hyperlink"/>
+                <w:noProof/>
+              </w:rPr>
+              <w:t>Discussion of Risks &amp; Issues</w:t>
+            </w:r>
+            <w:r>
+              <w:rPr>
+                <w:noProof/>
+                <w:webHidden/>
+              </w:rPr>
+              <w:tab/>
+            </w:r>
+            <w:r>
+              <w:rPr>
+                <w:noProof/>
+                <w:webHidden/>
+              </w:rPr>
+              <w:fldChar w:fldCharType="begin"/>
+            </w:r>
+            <w:r>
+              <w:rPr>
+                <w:noProof/>
+                <w:webHidden/>
+              </w:rPr>
+              <w:instrText xml:space="preserve"> PAGEREF _Toc527281133 \h </w:instrText>
             </w:r>
             <w:r>
               <w:rPr>
@@ -757,13 +841,13 @@
               <w:lang w:eastAsia="en-AU"/>
             </w:rPr>
           </w:pPr>
-          <w:hyperlink w:anchor="_Toc524964091" w:history="1">
+          <w:hyperlink w:anchor="_Toc527281134" w:history="1">
             <w:r>
               <w:rPr>
                 <w:rStyle w:val="Hyperlink"/>
                 <w:noProof/>
               </w:rPr>
-              <w:t>2.4</w:t>
+              <w:t>3.1</w:t>
             </w:r>
             <w:r>
               <w:rPr>
@@ -777,7 +861,7 @@
                 <w:rStyle w:val="Hyperlink"/>
                 <w:noProof/>
               </w:rPr>
-              <w:t>Iteration 4</w:t>
+              <w:t>Inability to find beta testers</w:t>
             </w:r>
             <w:r>
               <w:rPr>
@@ -798,7 +882,7 @@
                 <w:noProof/>
                 <w:webHidden/>
               </w:rPr>
-              <w:instrText xml:space="preserve"> PAGEREF _Toc524964091 \h </w:instrText>
+              <w:instrText xml:space="preserve"> PAGEREF _Toc527281134 \h </w:instrText>
             </w:r>
             <w:r>
               <w:rPr>
@@ -818,7 +902,7 @@
                 <w:noProof/>
                 <w:webHidden/>
               </w:rPr>
-              <w:t>v</w:t>
+              <w:t>iv</w:t>
             </w:r>
             <w:r>
               <w:rPr>
@@ -841,13 +925,13 @@
               <w:lang w:eastAsia="en-AU"/>
             </w:rPr>
           </w:pPr>
-          <w:hyperlink w:anchor="_Toc524964092" w:history="1">
+          <w:hyperlink w:anchor="_Toc527281135" w:history="1">
             <w:r>
               <w:rPr>
                 <w:rStyle w:val="Hyperlink"/>
                 <w:noProof/>
               </w:rPr>
-              <w:t>2.5</w:t>
+              <w:t>3.2</w:t>
             </w:r>
             <w:r>
               <w:rPr>
@@ -861,7 +945,7 @@
                 <w:rStyle w:val="Hyperlink"/>
                 <w:noProof/>
               </w:rPr>
-              <w:t>Iteration 5</w:t>
+              <w:t>Withdrawal of beta testers</w:t>
             </w:r>
             <w:r>
               <w:rPr>
@@ -882,7 +966,7 @@
                 <w:noProof/>
                 <w:webHidden/>
               </w:rPr>
-              <w:instrText xml:space="preserve"> PAGEREF _Toc524964092 \h </w:instrText>
+              <w:instrText xml:space="preserve"> PAGEREF _Toc527281135 \h </w:instrText>
             </w:r>
             <w:r>
               <w:rPr>
@@ -902,7 +986,91 @@
                 <w:noProof/>
                 <w:webHidden/>
               </w:rPr>
-              <w:t>v</w:t>
+              <w:t>iv</w:t>
+            </w:r>
+            <w:r>
+              <w:rPr>
+                <w:noProof/>
+                <w:webHidden/>
+              </w:rPr>
+              <w:fldChar w:fldCharType="end"/>
+            </w:r>
+          </w:hyperlink>
+        </w:p>
+        <w:p>
+          <w:pPr>
+            <w:pStyle w:val="TOC2"/>
+            <w:tabs>
+              <w:tab w:val="left" w:pos="880"/>
+              <w:tab w:val="right" w:leader="dot" w:pos="9016"/>
+            </w:tabs>
+            <w:rPr>
+              <w:noProof/>
+              <w:lang w:eastAsia="en-AU"/>
+            </w:rPr>
+          </w:pPr>
+          <w:hyperlink w:anchor="_Toc527281136" w:history="1">
+            <w:r>
+              <w:rPr>
+                <w:rStyle w:val="Hyperlink"/>
+                <w:noProof/>
+              </w:rPr>
+              <w:t>3.3</w:t>
+            </w:r>
+            <w:r>
+              <w:rPr>
+                <w:noProof/>
+                <w:lang w:eastAsia="en-AU"/>
+              </w:rPr>
+              <w:tab/>
+            </w:r>
+            <w:r>
+              <w:rPr>
+                <w:rStyle w:val="Hyperlink"/>
+                <w:noProof/>
+              </w:rPr>
+              <w:t>Feature requests vs issues</w:t>
+            </w:r>
+            <w:r>
+              <w:rPr>
+                <w:noProof/>
+                <w:webHidden/>
+              </w:rPr>
+              <w:tab/>
+            </w:r>
+            <w:r>
+              <w:rPr>
+                <w:noProof/>
+                <w:webHidden/>
+              </w:rPr>
+              <w:fldChar w:fldCharType="begin"/>
+            </w:r>
+            <w:r>
+              <w:rPr>
+                <w:noProof/>
+                <w:webHidden/>
+              </w:rPr>
+              <w:instrText xml:space="preserve"> PAGEREF _Toc527281136 \h </w:instrText>
+            </w:r>
+            <w:r>
+              <w:rPr>
+                <w:noProof/>
+                <w:webHidden/>
+              </w:rPr>
+            </w:r>
+            <w:r>
+              <w:rPr>
+                <w:noProof/>
+                <w:webHidden/>
+              </w:rPr>
+              <w:fldChar w:fldCharType="separate"/>
+            </w:r>
+            <w:r>
+              <w:rPr>
+                <w:noProof/>
+                <w:webHidden/>
+              </w:rPr>
+              <w:t>iv</w:t>
             </w:r>
             <w:r>
               <w:rPr>
@@ -925,13 +1093,13 @@
               <w:lang w:eastAsia="en-AU"/>
             </w:rPr>
           </w:pPr>
-          <w:hyperlink w:anchor="_Toc524964093" w:history="1">
+          <w:hyperlink w:anchor="_Toc527281137" w:history="1">
             <w:r>
               <w:rPr>
                 <w:rStyle w:val="Hyperlink"/>
                 <w:noProof/>
               </w:rPr>
-              <w:t>3</w:t>
+              <w:t>4</w:t>
             </w:r>
             <w:r>
               <w:rPr>
@@ -945,7 +1113,7 @@
                 <w:rStyle w:val="Hyperlink"/>
                 <w:noProof/>
               </w:rPr>
-              <w:t>Discussion of Risks &amp; Issues</w:t>
+              <w:t>Progress Compared to Project Plan</w:t>
             </w:r>
             <w:r>
               <w:rPr>
@@ -966,7 +1134,7 @@
                 <w:noProof/>
                 <w:webHidden/>
               </w:rPr>
-              <w:instrText xml:space="preserve"> PAGEREF _Toc524964093 \h </w:instrText>
+              <w:instrText xml:space="preserve"> PAGEREF _Toc527281137 \h </w:instrText>
             </w:r>
             <w:r>
               <w:rPr>
@@ -987,762 +1155,6 @@
                 <w:webHidden/>
               </w:rPr>
               <w:t>v</w:t>
-            </w:r>
-            <w:r>
-              <w:rPr>
-                <w:noProof/>
-                <w:webHidden/>
-              </w:rPr>
-              <w:fldChar w:fldCharType="end"/>
-            </w:r>
-          </w:hyperlink>
-        </w:p>
-        <w:p>
-          <w:pPr>
-            <w:pStyle w:val="TOC2"/>
-            <w:tabs>
-              <w:tab w:val="left" w:pos="880"/>
-              <w:tab w:val="right" w:leader="dot" w:pos="9016"/>
-            </w:tabs>
-            <w:rPr>
-              <w:noProof/>
-              <w:lang w:eastAsia="en-AU"/>
-            </w:rPr>
-          </w:pPr>
-          <w:hyperlink w:anchor="_Toc524964094" w:history="1">
-            <w:r>
-              <w:rPr>
-                <w:rStyle w:val="Hyperlink"/>
-                <w:noProof/>
-              </w:rPr>
-              <w:t>3.1</w:t>
-            </w:r>
-            <w:r>
-              <w:rPr>
-                <w:noProof/>
-                <w:lang w:eastAsia="en-AU"/>
-              </w:rPr>
-              <w:tab/>
-            </w:r>
-            <w:r>
-              <w:rPr>
-                <w:rStyle w:val="Hyperlink"/>
-                <w:noProof/>
-              </w:rPr>
-              <w:t>Server Connection Unavailable</w:t>
-            </w:r>
-            <w:r>
-              <w:rPr>
-                <w:noProof/>
-                <w:webHidden/>
-              </w:rPr>
-              <w:tab/>
-            </w:r>
-            <w:r>
-              <w:rPr>
-                <w:noProof/>
-                <w:webHidden/>
-              </w:rPr>
-              <w:fldChar w:fldCharType="begin"/>
-            </w:r>
-            <w:r>
-              <w:rPr>
-                <w:noProof/>
-                <w:webHidden/>
-              </w:rPr>
-              <w:instrText xml:space="preserve"> PAGEREF _Toc524964094 \h </w:instrText>
-            </w:r>
-            <w:r>
-              <w:rPr>
-                <w:noProof/>
-                <w:webHidden/>
-              </w:rPr>
-            </w:r>
-            <w:r>
-              <w:rPr>
-                <w:noProof/>
-                <w:webHidden/>
-              </w:rPr>
-              <w:fldChar w:fldCharType="separate"/>
-            </w:r>
-            <w:r>
-              <w:rPr>
-                <w:noProof/>
-                <w:webHidden/>
-              </w:rPr>
-              <w:t>v</w:t>
-            </w:r>
-            <w:r>
-              <w:rPr>
-                <w:noProof/>
-                <w:webHidden/>
-              </w:rPr>
-              <w:fldChar w:fldCharType="end"/>
-            </w:r>
-          </w:hyperlink>
-        </w:p>
-        <w:p>
-          <w:pPr>
-            <w:pStyle w:val="TOC2"/>
-            <w:tabs>
-              <w:tab w:val="left" w:pos="880"/>
-              <w:tab w:val="right" w:leader="dot" w:pos="9016"/>
-            </w:tabs>
-            <w:rPr>
-              <w:noProof/>
-              <w:lang w:eastAsia="en-AU"/>
-            </w:rPr>
-          </w:pPr>
-          <w:hyperlink w:anchor="_Toc524964095" w:history="1">
-            <w:r>
-              <w:rPr>
-                <w:rStyle w:val="Hyperlink"/>
-                <w:noProof/>
-              </w:rPr>
-              <w:t>3.2</w:t>
-            </w:r>
-            <w:r>
-              <w:rPr>
-                <w:noProof/>
-                <w:lang w:eastAsia="en-AU"/>
-              </w:rPr>
-              <w:tab/>
-            </w:r>
-            <w:r>
-              <w:rPr>
-                <w:rStyle w:val="Hyperlink"/>
-                <w:noProof/>
-              </w:rPr>
-              <w:t>Project Scope</w:t>
-            </w:r>
-            <w:r>
-              <w:rPr>
-                <w:noProof/>
-                <w:webHidden/>
-              </w:rPr>
-              <w:tab/>
-            </w:r>
-            <w:r>
-              <w:rPr>
-                <w:noProof/>
-                <w:webHidden/>
-              </w:rPr>
-              <w:fldChar w:fldCharType="begin"/>
-            </w:r>
-            <w:r>
-              <w:rPr>
-                <w:noProof/>
-                <w:webHidden/>
-              </w:rPr>
-              <w:instrText xml:space="preserve"> PAGEREF _Toc524964095 \h </w:instrText>
-            </w:r>
-            <w:r>
-              <w:rPr>
-                <w:noProof/>
-                <w:webHidden/>
-              </w:rPr>
-            </w:r>
-            <w:r>
-              <w:rPr>
-                <w:noProof/>
-                <w:webHidden/>
-              </w:rPr>
-              <w:fldChar w:fldCharType="separate"/>
-            </w:r>
-            <w:r>
-              <w:rPr>
-                <w:noProof/>
-                <w:webHidden/>
-              </w:rPr>
-              <w:t>v</w:t>
-            </w:r>
-            <w:r>
-              <w:rPr>
-                <w:noProof/>
-                <w:webHidden/>
-              </w:rPr>
-              <w:fldChar w:fldCharType="end"/>
-            </w:r>
-          </w:hyperlink>
-        </w:p>
-        <w:p>
-          <w:pPr>
-            <w:pStyle w:val="TOC2"/>
-            <w:tabs>
-              <w:tab w:val="left" w:pos="880"/>
-              <w:tab w:val="right" w:leader="dot" w:pos="9016"/>
-            </w:tabs>
-            <w:rPr>
-              <w:noProof/>
-              <w:lang w:eastAsia="en-AU"/>
-            </w:rPr>
-          </w:pPr>
-          <w:hyperlink w:anchor="_Toc524964096" w:history="1">
-            <w:r>
-              <w:rPr>
-                <w:rStyle w:val="Hyperlink"/>
-                <w:noProof/>
-              </w:rPr>
-              <w:t>3.3</w:t>
-            </w:r>
-            <w:r>
-              <w:rPr>
-                <w:noProof/>
-                <w:lang w:eastAsia="en-AU"/>
-              </w:rPr>
-              <w:tab/>
-            </w:r>
-            <w:r>
-              <w:rPr>
-                <w:rStyle w:val="Hyperlink"/>
-                <w:noProof/>
-              </w:rPr>
-              <w:t>Game becoming boring</w:t>
-            </w:r>
-            <w:r>
-              <w:rPr>
-                <w:noProof/>
-                <w:webHidden/>
-              </w:rPr>
-              <w:tab/>
-            </w:r>
-            <w:r>
-              <w:rPr>
-                <w:noProof/>
-                <w:webHidden/>
-              </w:rPr>
-              <w:fldChar w:fldCharType="begin"/>
-            </w:r>
-            <w:r>
-              <w:rPr>
-                <w:noProof/>
-                <w:webHidden/>
-              </w:rPr>
-              <w:instrText xml:space="preserve"> PAGEREF _Toc524964096 \h </w:instrText>
-            </w:r>
-            <w:r>
-              <w:rPr>
-                <w:noProof/>
-                <w:webHidden/>
-              </w:rPr>
-            </w:r>
-            <w:r>
-              <w:rPr>
-                <w:noProof/>
-                <w:webHidden/>
-              </w:rPr>
-              <w:fldChar w:fldCharType="separate"/>
-            </w:r>
-            <w:r>
-              <w:rPr>
-                <w:noProof/>
-                <w:webHidden/>
-              </w:rPr>
-              <w:t>v</w:t>
-            </w:r>
-            <w:r>
-              <w:rPr>
-                <w:noProof/>
-                <w:webHidden/>
-              </w:rPr>
-              <w:fldChar w:fldCharType="end"/>
-            </w:r>
-          </w:hyperlink>
-        </w:p>
-        <w:p>
-          <w:pPr>
-            <w:pStyle w:val="TOC2"/>
-            <w:tabs>
-              <w:tab w:val="left" w:pos="880"/>
-              <w:tab w:val="right" w:leader="dot" w:pos="9016"/>
-            </w:tabs>
-            <w:rPr>
-              <w:noProof/>
-              <w:lang w:eastAsia="en-AU"/>
-            </w:rPr>
-          </w:pPr>
-          <w:hyperlink w:anchor="_Toc524964097" w:history="1">
-            <w:r>
-              <w:rPr>
-                <w:rStyle w:val="Hyperlink"/>
-                <w:noProof/>
-              </w:rPr>
-              <w:t>3.4</w:t>
-            </w:r>
-            <w:r>
-              <w:rPr>
-                <w:noProof/>
-                <w:lang w:eastAsia="en-AU"/>
-              </w:rPr>
-              <w:tab/>
-            </w:r>
-            <w:r>
-              <w:rPr>
-                <w:rStyle w:val="Hyperlink"/>
-                <w:noProof/>
-              </w:rPr>
-              <w:t>Cheating</w:t>
-            </w:r>
-            <w:r>
-              <w:rPr>
-                <w:noProof/>
-                <w:webHidden/>
-              </w:rPr>
-              <w:tab/>
-            </w:r>
-            <w:r>
-              <w:rPr>
-                <w:noProof/>
-                <w:webHidden/>
-              </w:rPr>
-              <w:fldChar w:fldCharType="begin"/>
-            </w:r>
-            <w:r>
-              <w:rPr>
-                <w:noProof/>
-                <w:webHidden/>
-              </w:rPr>
-              <w:instrText xml:space="preserve"> PAGEREF _Toc524964097 \h </w:instrText>
-            </w:r>
-            <w:r>
-              <w:rPr>
-                <w:noProof/>
-                <w:webHidden/>
-              </w:rPr>
-            </w:r>
-            <w:r>
-              <w:rPr>
-                <w:noProof/>
-                <w:webHidden/>
-              </w:rPr>
-              <w:fldChar w:fldCharType="separate"/>
-            </w:r>
-            <w:r>
-              <w:rPr>
-                <w:noProof/>
-                <w:webHidden/>
-              </w:rPr>
-              <w:t>vi</w:t>
-            </w:r>
-            <w:r>
-              <w:rPr>
-                <w:noProof/>
-                <w:webHidden/>
-              </w:rPr>
-              <w:fldChar w:fldCharType="end"/>
-            </w:r>
-          </w:hyperlink>
-        </w:p>
-        <w:p>
-          <w:pPr>
-            <w:pStyle w:val="TOC2"/>
-            <w:tabs>
-              <w:tab w:val="left" w:pos="880"/>
-              <w:tab w:val="right" w:leader="dot" w:pos="9016"/>
-            </w:tabs>
-            <w:rPr>
-              <w:noProof/>
-              <w:lang w:eastAsia="en-AU"/>
-            </w:rPr>
-          </w:pPr>
-          <w:hyperlink w:anchor="_Toc524964098" w:history="1">
-            <w:r>
-              <w:rPr>
-                <w:rStyle w:val="Hyperlink"/>
-                <w:noProof/>
-              </w:rPr>
-              <w:t>3.5</w:t>
-            </w:r>
-            <w:r>
-              <w:rPr>
-                <w:noProof/>
-                <w:lang w:eastAsia="en-AU"/>
-              </w:rPr>
-              <w:tab/>
-            </w:r>
-            <w:r>
-              <w:rPr>
-                <w:rStyle w:val="Hyperlink"/>
-                <w:noProof/>
-              </w:rPr>
-              <w:t>Interacting with foreign APIs</w:t>
-            </w:r>
-            <w:r>
-              <w:rPr>
-                <w:noProof/>
-                <w:webHidden/>
-              </w:rPr>
-              <w:tab/>
-            </w:r>
-            <w:r>
-              <w:rPr>
-                <w:noProof/>
-                <w:webHidden/>
-              </w:rPr>
-              <w:fldChar w:fldCharType="begin"/>
-            </w:r>
-            <w:r>
-              <w:rPr>
-                <w:noProof/>
-                <w:webHidden/>
-              </w:rPr>
-              <w:instrText xml:space="preserve"> PAGEREF _Toc524964098 \h </w:instrText>
-            </w:r>
-            <w:r>
-              <w:rPr>
-                <w:noProof/>
-                <w:webHidden/>
-              </w:rPr>
-            </w:r>
-            <w:r>
-              <w:rPr>
-                <w:noProof/>
-                <w:webHidden/>
-              </w:rPr>
-              <w:fldChar w:fldCharType="separate"/>
-            </w:r>
-            <w:r>
-              <w:rPr>
-                <w:noProof/>
-                <w:webHidden/>
-              </w:rPr>
-              <w:t>vi</w:t>
-            </w:r>
-            <w:r>
-              <w:rPr>
-                <w:noProof/>
-                <w:webHidden/>
-              </w:rPr>
-              <w:fldChar w:fldCharType="end"/>
-            </w:r>
-          </w:hyperlink>
-        </w:p>
-        <w:p>
-          <w:pPr>
-            <w:pStyle w:val="TOC2"/>
-            <w:tabs>
-              <w:tab w:val="left" w:pos="880"/>
-              <w:tab w:val="right" w:leader="dot" w:pos="9016"/>
-            </w:tabs>
-            <w:rPr>
-              <w:noProof/>
-              <w:lang w:eastAsia="en-AU"/>
-            </w:rPr>
-          </w:pPr>
-          <w:hyperlink w:anchor="_Toc524964099" w:history="1">
-            <w:r>
-              <w:rPr>
-                <w:rStyle w:val="Hyperlink"/>
-                <w:noProof/>
-              </w:rPr>
-              <w:t>3.6</w:t>
-            </w:r>
-            <w:r>
-              <w:rPr>
-                <w:noProof/>
-                <w:lang w:eastAsia="en-AU"/>
-              </w:rPr>
-              <w:tab/>
-            </w:r>
-            <w:r>
-              <w:rPr>
-                <w:rStyle w:val="Hyperlink"/>
-                <w:noProof/>
-              </w:rPr>
-              <w:t>infringing on existing IP and copyright</w:t>
-            </w:r>
-            <w:r>
-              <w:rPr>
-                <w:noProof/>
-                <w:webHidden/>
-              </w:rPr>
-              <w:tab/>
-            </w:r>
-            <w:r>
-              <w:rPr>
-                <w:noProof/>
-                <w:webHidden/>
-              </w:rPr>
-              <w:fldChar w:fldCharType="begin"/>
-            </w:r>
-            <w:r>
-              <w:rPr>
-                <w:noProof/>
-                <w:webHidden/>
-              </w:rPr>
-              <w:instrText xml:space="preserve"> PAGEREF _Toc524964099 \h </w:instrText>
-            </w:r>
-            <w:r>
-              <w:rPr>
-                <w:noProof/>
-                <w:webHidden/>
-              </w:rPr>
-            </w:r>
-            <w:r>
-              <w:rPr>
-                <w:noProof/>
-                <w:webHidden/>
-              </w:rPr>
-              <w:fldChar w:fldCharType="separate"/>
-            </w:r>
-            <w:r>
-              <w:rPr>
-                <w:noProof/>
-                <w:webHidden/>
-              </w:rPr>
-              <w:t>vi</w:t>
-            </w:r>
-            <w:r>
-              <w:rPr>
-                <w:noProof/>
-                <w:webHidden/>
-              </w:rPr>
-              <w:fldChar w:fldCharType="end"/>
-            </w:r>
-          </w:hyperlink>
-        </w:p>
-        <w:p>
-          <w:pPr>
-            <w:pStyle w:val="TOC2"/>
-            <w:tabs>
-              <w:tab w:val="left" w:pos="880"/>
-              <w:tab w:val="right" w:leader="dot" w:pos="9016"/>
-            </w:tabs>
-            <w:rPr>
-              <w:noProof/>
-              <w:lang w:eastAsia="en-AU"/>
-            </w:rPr>
-          </w:pPr>
-          <w:hyperlink w:anchor="_Toc524964100" w:history="1">
-            <w:r>
-              <w:rPr>
-                <w:rStyle w:val="Hyperlink"/>
-                <w:noProof/>
-              </w:rPr>
-              <w:t>3.7</w:t>
-            </w:r>
-            <w:r>
-              <w:rPr>
-                <w:noProof/>
-                <w:lang w:eastAsia="en-AU"/>
-              </w:rPr>
-              <w:tab/>
-            </w:r>
-            <w:r>
-              <w:rPr>
-                <w:rStyle w:val="Hyperlink"/>
-                <w:noProof/>
-              </w:rPr>
-              <w:t>iOS app submission</w:t>
-            </w:r>
-            <w:r>
-              <w:rPr>
-                <w:noProof/>
-                <w:webHidden/>
-              </w:rPr>
-              <w:tab/>
-            </w:r>
-            <w:r>
-              <w:rPr>
-                <w:noProof/>
-                <w:webHidden/>
-              </w:rPr>
-              <w:fldChar w:fldCharType="begin"/>
-            </w:r>
-            <w:r>
-              <w:rPr>
-                <w:noProof/>
-                <w:webHidden/>
-              </w:rPr>
-              <w:instrText xml:space="preserve"> PAGEREF _Toc524964100 \h </w:instrText>
-            </w:r>
-            <w:r>
-              <w:rPr>
-                <w:noProof/>
-                <w:webHidden/>
-              </w:rPr>
-            </w:r>
-            <w:r>
-              <w:rPr>
-                <w:noProof/>
-                <w:webHidden/>
-              </w:rPr>
-              <w:fldChar w:fldCharType="separate"/>
-            </w:r>
-            <w:r>
-              <w:rPr>
-                <w:noProof/>
-                <w:webHidden/>
-              </w:rPr>
-              <w:t>vi</w:t>
-            </w:r>
-            <w:r>
-              <w:rPr>
-                <w:noProof/>
-                <w:webHidden/>
-              </w:rPr>
-              <w:fldChar w:fldCharType="end"/>
-            </w:r>
-          </w:hyperlink>
-        </w:p>
-        <w:p>
-          <w:pPr>
-            <w:pStyle w:val="TOC2"/>
-            <w:tabs>
-              <w:tab w:val="left" w:pos="880"/>
-              <w:tab w:val="right" w:leader="dot" w:pos="9016"/>
-            </w:tabs>
-            <w:rPr>
-              <w:noProof/>
-              <w:lang w:eastAsia="en-AU"/>
-            </w:rPr>
-          </w:pPr>
-          <w:hyperlink w:anchor="_Toc524964101" w:history="1">
-            <w:r>
-              <w:rPr>
-                <w:rStyle w:val="Hyperlink"/>
-                <w:noProof/>
-              </w:rPr>
-              <w:t>3.8</w:t>
-            </w:r>
-            <w:r>
-              <w:rPr>
-                <w:noProof/>
-                <w:lang w:eastAsia="en-AU"/>
-              </w:rPr>
-              <w:tab/>
-            </w:r>
-            <w:r>
-              <w:rPr>
-                <w:rStyle w:val="Hyperlink"/>
-                <w:noProof/>
-              </w:rPr>
-              <w:t>Google Play Integration</w:t>
-            </w:r>
-            <w:r>
-              <w:rPr>
-                <w:noProof/>
-                <w:webHidden/>
-              </w:rPr>
-              <w:tab/>
-            </w:r>
-            <w:r>
-              <w:rPr>
-                <w:noProof/>
-                <w:webHidden/>
-              </w:rPr>
-              <w:fldChar w:fldCharType="begin"/>
-            </w:r>
-            <w:r>
-              <w:rPr>
-                <w:noProof/>
-                <w:webHidden/>
-              </w:rPr>
-              <w:instrText xml:space="preserve"> PAGEREF _Toc524964101 \h </w:instrText>
-            </w:r>
-            <w:r>
-              <w:rPr>
-                <w:noProof/>
-                <w:webHidden/>
-              </w:rPr>
-            </w:r>
-            <w:r>
-              <w:rPr>
-                <w:noProof/>
-                <w:webHidden/>
-              </w:rPr>
-              <w:fldChar w:fldCharType="separate"/>
-            </w:r>
-            <w:r>
-              <w:rPr>
-                <w:noProof/>
-                <w:webHidden/>
-              </w:rPr>
-              <w:t>vi</w:t>
-            </w:r>
-            <w:r>
-              <w:rPr>
-                <w:noProof/>
-                <w:webHidden/>
-              </w:rPr>
-              <w:fldChar w:fldCharType="end"/>
-            </w:r>
-          </w:hyperlink>
-        </w:p>
-        <w:p>
-          <w:pPr>
-            <w:pStyle w:val="TOC1"/>
-            <w:tabs>
-              <w:tab w:val="left" w:pos="440"/>
-              <w:tab w:val="right" w:leader="dot" w:pos="9016"/>
-            </w:tabs>
-            <w:rPr>
-              <w:noProof/>
-              <w:lang w:eastAsia="en-AU"/>
-            </w:rPr>
-          </w:pPr>
-          <w:hyperlink w:anchor="_Toc524964102" w:history="1">
-            <w:r>
-              <w:rPr>
-                <w:rStyle w:val="Hyperlink"/>
-                <w:noProof/>
-              </w:rPr>
-              <w:t>4</w:t>
-            </w:r>
-            <w:r>
-              <w:rPr>
-                <w:noProof/>
-                <w:lang w:eastAsia="en-AU"/>
-              </w:rPr>
-              <w:tab/>
-            </w:r>
-            <w:r>
-              <w:rPr>
-                <w:rStyle w:val="Hyperlink"/>
-                <w:noProof/>
-              </w:rPr>
-              <w:t>Progress Compared to Project Plan</w:t>
-            </w:r>
-            <w:r>
-              <w:rPr>
-                <w:noProof/>
-                <w:webHidden/>
-              </w:rPr>
-              <w:tab/>
-            </w:r>
-            <w:r>
-              <w:rPr>
-                <w:noProof/>
-                <w:webHidden/>
-              </w:rPr>
-              <w:fldChar w:fldCharType="begin"/>
-            </w:r>
-            <w:r>
-              <w:rPr>
-                <w:noProof/>
-                <w:webHidden/>
-              </w:rPr>
-              <w:instrText xml:space="preserve"> PAGEREF _Toc524964102 \h </w:instrText>
-            </w:r>
-            <w:r>
-              <w:rPr>
-                <w:noProof/>
-                <w:webHidden/>
-              </w:rPr>
-            </w:r>
-            <w:r>
-              <w:rPr>
-                <w:noProof/>
-                <w:webHidden/>
-              </w:rPr>
-              <w:fldChar w:fldCharType="separate"/>
-            </w:r>
-            <w:r>
-              <w:rPr>
-                <w:noProof/>
-                <w:webHidden/>
-              </w:rPr>
-              <w:t>vi</w:t>
             </w:r>
             <w:r>
               <w:rPr>
@@ -1786,7 +1198,7 @@
         </w:numPr>
         <w:spacing w:line="256" w:lineRule="auto"/>
       </w:pPr>
-      <w:bookmarkStart w:id="1" w:name="_Toc524964086"/>
+      <w:bookmarkStart w:id="1" w:name="_Toc527281128"/>
       <w:r>
         <w:lastRenderedPageBreak/>
         <w:t>Executive Summary</w:t>
@@ -1880,7 +1292,7 @@
         </w:numPr>
         <w:spacing w:line="256" w:lineRule="auto"/>
       </w:pPr>
-      <w:bookmarkStart w:id="2" w:name="_Toc524964087"/>
+      <w:bookmarkStart w:id="2" w:name="_Toc527281129"/>
       <w:r>
         <w:t>Iteration Evaluation and Reporting</w:t>
       </w:r>
@@ -1895,7 +1307,7 @@
         </w:numPr>
         <w:spacing w:line="256" w:lineRule="auto"/>
       </w:pPr>
-      <w:bookmarkStart w:id="3" w:name="_Toc524964088"/>
+      <w:bookmarkStart w:id="3" w:name="_Toc527281130"/>
       <w:r>
         <w:t>Iteration 1</w:t>
       </w:r>
@@ -1940,7 +1352,7 @@
         </w:numPr>
         <w:spacing w:line="256" w:lineRule="auto"/>
       </w:pPr>
-      <w:bookmarkStart w:id="4" w:name="_Toc524964089"/>
+      <w:bookmarkStart w:id="4" w:name="_Toc527281131"/>
       <w:r>
         <w:t>Iteration 2</w:t>
       </w:r>
@@ -1968,7 +1380,7 @@
         </w:numPr>
         <w:spacing w:line="256" w:lineRule="auto"/>
       </w:pPr>
-      <w:bookmarkStart w:id="5" w:name="_Toc524964090"/>
+      <w:bookmarkStart w:id="5" w:name="_Toc527281132"/>
       <w:r>
         <w:t>Iteration 3</w:t>
       </w:r>
@@ -1994,7 +1406,7 @@
         </w:numPr>
         <w:spacing w:line="256" w:lineRule="auto"/>
       </w:pPr>
-      <w:bookmarkStart w:id="6" w:name="_Toc524964093"/>
+      <w:bookmarkStart w:id="6" w:name="_Toc527281133"/>
       <w:r>
         <w:t>Discussion of Risks &amp; Issues</w:t>
       </w:r>
@@ -2004,9 +1416,11 @@
       <w:pPr>
         <w:pStyle w:val="Heading2"/>
       </w:pPr>
+      <w:bookmarkStart w:id="7" w:name="_Toc527281134"/>
       <w:r>
         <w:t>Inability to find beta testers</w:t>
       </w:r>
+      <w:bookmarkEnd w:id="7"/>
     </w:p>
     <w:p>
       <w:r>
@@ -2022,9 +1436,11 @@
       <w:pPr>
         <w:pStyle w:val="Heading2"/>
       </w:pPr>
+      <w:bookmarkStart w:id="8" w:name="_Toc527281135"/>
       <w:r>
         <w:t>Withdrawal of beta testers</w:t>
       </w:r>
+      <w:bookmarkEnd w:id="8"/>
     </w:p>
     <w:p>
       <w:proofErr w:type="gramStart"/>
@@ -2040,9 +1456,11 @@
       <w:pPr>
         <w:pStyle w:val="Heading2"/>
       </w:pPr>
+      <w:bookmarkStart w:id="9" w:name="_Toc527281136"/>
       <w:r>
         <w:t>Feature requests vs issues</w:t>
       </w:r>
+      <w:bookmarkEnd w:id="9"/>
     </w:p>
     <w:p>
       <w:r>
@@ -2064,7 +1482,6 @@
           <w:szCs w:val="36"/>
         </w:rPr>
       </w:pPr>
-      <w:bookmarkStart w:id="7" w:name="_Toc524964102"/>
       <w:r>
         <w:br w:type="page"/>
       </w:r>
@@ -2080,2984 +1497,314 @@
       </w:pPr>
       <w:r>
         <w:lastRenderedPageBreak/>
-        <w:t>Progress Compared to Project Plan</w:t>
-      </w:r>
-      <w:bookmarkEnd w:id="7"/>
-    </w:p>
-    <w:p>
-      <w:r>
-        <w:rPr>
-          <w:shd w:val="clear" w:color="auto" w:fill="92D050"/>
-        </w:rPr>
-        <w:t>Completed</w:t>
-      </w:r>
-      <w:r>
-        <w:rPr>
-          <w:shd w:val="clear" w:color="auto" w:fill="92D050"/>
-        </w:rPr>
-        <w:t xml:space="preserve"> </w:t>
-      </w:r>
-      <w:r>
-        <w:rPr>
-          <w:shd w:val="clear" w:color="auto" w:fill="FFFFFF" w:themeFill="background1"/>
-        </w:rPr>
-        <w:tab/>
-      </w:r>
-      <w:r>
-        <w:rPr>
-          <w:shd w:val="clear" w:color="auto" w:fill="FFFFFF" w:themeFill="background1"/>
-        </w:rPr>
-        <w:tab/>
-      </w:r>
-      <w:r>
-        <w:rPr>
-          <w:shd w:val="clear" w:color="auto" w:fill="FFFFFF" w:themeFill="background1"/>
-        </w:rPr>
-        <w:tab/>
-      </w:r>
-      <w:r>
-        <w:rPr>
-          <w:shd w:val="clear" w:color="auto" w:fill="FFFFFF" w:themeFill="background1"/>
-        </w:rPr>
-        <w:tab/>
-      </w:r>
-      <w:r>
-        <w:rPr>
-          <w:shd w:val="clear" w:color="auto" w:fill="FFC000"/>
-        </w:rPr>
-        <w:t>Not completed</w:t>
-      </w:r>
-      <w:r>
-        <w:rPr>
-          <w:shd w:val="clear" w:color="auto" w:fill="FFFFFF" w:themeFill="background1"/>
-        </w:rPr>
-        <w:t xml:space="preserve">    </w:t>
-      </w:r>
-      <w:r>
-        <w:rPr>
-          <w:shd w:val="clear" w:color="auto" w:fill="FFFFFF" w:themeFill="background1"/>
-        </w:rPr>
-        <w:tab/>
-      </w:r>
-      <w:r>
-        <w:rPr>
-          <w:shd w:val="clear" w:color="auto" w:fill="FFFFFF" w:themeFill="background1"/>
-        </w:rPr>
-        <w:tab/>
-      </w:r>
-      <w:r>
-        <w:rPr>
-          <w:shd w:val="clear" w:color="auto" w:fill="FF0000"/>
-        </w:rPr>
-        <w:t>Not started</w:t>
-      </w:r>
-      <w:r>
-        <w:rPr>
-          <w:shd w:val="clear" w:color="auto" w:fill="FF0000"/>
-        </w:rPr>
-        <w:t xml:space="preserve">/ abandoned </w:t>
+        <w:t>Bugs and User Feedback</w:t>
       </w:r>
     </w:p>
     <w:tbl>
       <w:tblPr>
-        <w:tblW w:w="9616" w:type="dxa"/>
-        <w:tblBorders>
-          <w:top w:val="single" w:sz="18" w:space="0" w:color="auto"/>
-          <w:left w:val="single" w:sz="18" w:space="0" w:color="auto"/>
-          <w:bottom w:val="single" w:sz="18" w:space="0" w:color="auto"/>
-          <w:right w:val="single" w:sz="18" w:space="0" w:color="auto"/>
-          <w:insideH w:val="single" w:sz="4" w:space="0" w:color="auto"/>
-          <w:insideV w:val="single" w:sz="4" w:space="0" w:color="auto"/>
-        </w:tblBorders>
-        <w:tblLayout w:type="fixed"/>
+        <w:tblStyle w:val="TableGrid"/>
+        <w:tblW w:w="9067" w:type="dxa"/>
         <w:tblLook w:val="04A0" w:firstRow="1" w:lastRow="0" w:firstColumn="1" w:lastColumn="0" w:noHBand="0" w:noVBand="1"/>
       </w:tblPr>
       <w:tblGrid>
-        <w:gridCol w:w="1016"/>
-        <w:gridCol w:w="2789"/>
-        <w:gridCol w:w="1417"/>
-        <w:gridCol w:w="4394"/>
+        <w:gridCol w:w="3539"/>
+        <w:gridCol w:w="1134"/>
+        <w:gridCol w:w="3119"/>
+        <w:gridCol w:w="1275"/>
       </w:tblGrid>
       <w:tr>
-        <w:trPr>
-          <w:trHeight w:val="299"/>
-        </w:trPr>
         <w:tc>
           <w:tcPr>
-            <w:tcW w:w="1016" w:type="dxa"/>
-            <w:tcBorders>
-              <w:bottom w:val="single" w:sz="18" w:space="0" w:color="auto"/>
-            </w:tcBorders>
-            <w:shd w:val="clear" w:color="auto" w:fill="A6A6A6" w:themeFill="background1" w:themeFillShade="A6"/>
-            <w:vAlign w:val="center"/>
-            <w:hideMark/>
+            <w:tcW w:w="3539" w:type="dxa"/>
           </w:tcPr>
           <w:p>
             <w:pPr>
-              <w:spacing w:after="0" w:line="240" w:lineRule="auto"/>
-              <w:jc w:val="center"/>
-              <w:rPr>
-                <w:rFonts w:ascii="Calibri" w:eastAsia="Times New Roman" w:hAnsi="Calibri" w:cs="Calibri"/>
+              <w:rPr>
                 <w:b/>
-                <w:bCs/>
-                <w:color w:val="000000"/>
-                <w:lang w:eastAsia="en-AU"/>
               </w:rPr>
             </w:pPr>
             <w:r>
               <w:rPr>
-                <w:rFonts w:ascii="Calibri" w:eastAsia="Times New Roman" w:hAnsi="Calibri" w:cs="Calibri"/>
                 <w:b/>
-                <w:bCs/>
-                <w:color w:val="000000"/>
-                <w:lang w:eastAsia="en-AU"/>
-              </w:rPr>
-              <w:t>Iteration</w:t>
+              </w:rPr>
+              <w:t>Feedback</w:t>
             </w:r>
           </w:p>
         </w:tc>
         <w:tc>
           <w:tcPr>
-            <w:tcW w:w="2789" w:type="dxa"/>
-            <w:tcBorders>
-              <w:bottom w:val="single" w:sz="18" w:space="0" w:color="auto"/>
-            </w:tcBorders>
-            <w:shd w:val="clear" w:color="auto" w:fill="A6A6A6" w:themeFill="background1" w:themeFillShade="A6"/>
-            <w:vAlign w:val="center"/>
-            <w:hideMark/>
+            <w:tcW w:w="1134" w:type="dxa"/>
           </w:tcPr>
           <w:p>
             <w:pPr>
-              <w:spacing w:after="0" w:line="240" w:lineRule="auto"/>
-              <w:jc w:val="center"/>
-              <w:rPr>
-                <w:rFonts w:ascii="Calibri" w:eastAsia="Times New Roman" w:hAnsi="Calibri" w:cs="Calibri"/>
+              <w:rPr>
                 <w:b/>
-                <w:bCs/>
-                <w:color w:val="000000"/>
-                <w:lang w:eastAsia="en-AU"/>
               </w:rPr>
             </w:pPr>
             <w:r>
               <w:rPr>
-                <w:rFonts w:ascii="Calibri" w:eastAsia="Times New Roman" w:hAnsi="Calibri" w:cs="Calibri"/>
                 <w:b/>
-                <w:bCs/>
-                <w:color w:val="000000"/>
-                <w:lang w:eastAsia="en-AU"/>
-              </w:rPr>
-              <w:t xml:space="preserve">Objective </w:t>
+              </w:rPr>
+              <w:t>Number of reports</w:t>
             </w:r>
           </w:p>
         </w:tc>
         <w:tc>
           <w:tcPr>
-            <w:tcW w:w="1417" w:type="dxa"/>
-            <w:tcBorders>
-              <w:bottom w:val="single" w:sz="18" w:space="0" w:color="auto"/>
-            </w:tcBorders>
-            <w:shd w:val="clear" w:color="auto" w:fill="A6A6A6" w:themeFill="background1" w:themeFillShade="A6"/>
-            <w:vAlign w:val="center"/>
-            <w:hideMark/>
+            <w:tcW w:w="3119" w:type="dxa"/>
           </w:tcPr>
           <w:p>
             <w:pPr>
-              <w:spacing w:after="0" w:line="240" w:lineRule="auto"/>
-              <w:jc w:val="center"/>
-              <w:rPr>
-                <w:rFonts w:ascii="Calibri" w:eastAsia="Times New Roman" w:hAnsi="Calibri" w:cs="Calibri"/>
+              <w:rPr>
                 <w:b/>
-                <w:bCs/>
-                <w:color w:val="000000"/>
-                <w:lang w:eastAsia="en-AU"/>
               </w:rPr>
             </w:pPr>
             <w:r>
               <w:rPr>
-                <w:rFonts w:ascii="Calibri" w:eastAsia="Times New Roman" w:hAnsi="Calibri" w:cs="Calibri"/>
                 <w:b/>
-                <w:bCs/>
-                <w:color w:val="000000"/>
-                <w:lang w:eastAsia="en-AU"/>
-              </w:rPr>
-              <w:t xml:space="preserve">Programmer </w:t>
+              </w:rPr>
+              <w:t>Notes</w:t>
             </w:r>
           </w:p>
         </w:tc>
         <w:tc>
           <w:tcPr>
-            <w:tcW w:w="4394" w:type="dxa"/>
-            <w:tcBorders>
-              <w:bottom w:val="single" w:sz="18" w:space="0" w:color="auto"/>
-            </w:tcBorders>
-            <w:shd w:val="clear" w:color="auto" w:fill="A6A6A6" w:themeFill="background1" w:themeFillShade="A6"/>
-            <w:vAlign w:val="center"/>
-            <w:hideMark/>
+            <w:tcW w:w="1275" w:type="dxa"/>
           </w:tcPr>
           <w:p>
             <w:pPr>
-              <w:spacing w:after="0" w:line="240" w:lineRule="auto"/>
-              <w:jc w:val="center"/>
-              <w:rPr>
-                <w:rFonts w:ascii="Calibri" w:eastAsia="Times New Roman" w:hAnsi="Calibri" w:cs="Calibri"/>
+              <w:rPr>
                 <w:b/>
-                <w:bCs/>
-                <w:color w:val="000000"/>
-                <w:lang w:eastAsia="en-AU"/>
               </w:rPr>
             </w:pPr>
             <w:r>
               <w:rPr>
-                <w:rFonts w:ascii="Calibri" w:eastAsia="Times New Roman" w:hAnsi="Calibri" w:cs="Calibri"/>
                 <w:b/>
-                <w:bCs/>
-                <w:color w:val="000000"/>
-                <w:lang w:eastAsia="en-AU"/>
-              </w:rPr>
-              <w:t>Notes</w:t>
+              </w:rPr>
+              <w:t>Status</w:t>
             </w:r>
           </w:p>
         </w:tc>
       </w:tr>
       <w:tr>
-        <w:trPr>
-          <w:trHeight w:val="1798"/>
-        </w:trPr>
         <w:tc>
           <w:tcPr>
-            <w:tcW w:w="1016" w:type="dxa"/>
-            <w:tcBorders>
-              <w:top w:val="single" w:sz="18" w:space="0" w:color="auto"/>
-              <w:bottom w:val="single" w:sz="4" w:space="0" w:color="auto"/>
-            </w:tcBorders>
-            <w:shd w:val="clear" w:color="auto" w:fill="92D050"/>
-            <w:vAlign w:val="center"/>
-            <w:hideMark/>
+            <w:tcW w:w="3539" w:type="dxa"/>
           </w:tcPr>
           <w:p>
-            <w:pPr>
-              <w:spacing w:after="0" w:line="240" w:lineRule="auto"/>
-              <w:rPr>
-                <w:rFonts w:eastAsia="Times New Roman" w:cstheme="minorHAnsi"/>
-                <w:color w:val="000000"/>
-                <w:lang w:eastAsia="en-AU"/>
-              </w:rPr>
-            </w:pPr>
-            <w:r>
-              <w:rPr>
-                <w:rFonts w:eastAsia="Times New Roman" w:cstheme="minorHAnsi"/>
-                <w:color w:val="000000"/>
-                <w:lang w:eastAsia="en-AU"/>
-              </w:rPr>
-              <w:t>C-1</w:t>
+            <w:r>
+              <w:t>If a user logged out and then tried to log back in there was a bug where the input fields became unresponsive</w:t>
             </w:r>
           </w:p>
         </w:tc>
         <w:tc>
           <w:tcPr>
-            <w:tcW w:w="2789" w:type="dxa"/>
-            <w:tcBorders>
-              <w:top w:val="single" w:sz="18" w:space="0" w:color="auto"/>
-              <w:bottom w:val="single" w:sz="4" w:space="0" w:color="auto"/>
-            </w:tcBorders>
-            <w:shd w:val="clear" w:color="auto" w:fill="92D050"/>
-            <w:vAlign w:val="center"/>
-            <w:hideMark/>
+            <w:tcW w:w="1134" w:type="dxa"/>
           </w:tcPr>
           <w:p>
-            <w:pPr>
-              <w:spacing w:after="0" w:line="240" w:lineRule="auto"/>
-              <w:rPr>
-                <w:rFonts w:eastAsia="Times New Roman" w:cstheme="minorHAnsi"/>
-                <w:color w:val="000000"/>
-                <w:lang w:eastAsia="en-AU"/>
-              </w:rPr>
-            </w:pPr>
-            <w:r>
-              <w:rPr>
-                <w:rFonts w:eastAsia="Times New Roman" w:cstheme="minorHAnsi"/>
-                <w:color w:val="000000"/>
-                <w:lang w:eastAsia="en-AU"/>
-              </w:rPr>
-              <w:t>Multiplayer playthrough</w:t>
+            <w:r>
+              <w:t>1</w:t>
             </w:r>
           </w:p>
         </w:tc>
         <w:tc>
           <w:tcPr>
-            <w:tcW w:w="1417" w:type="dxa"/>
-            <w:tcBorders>
-              <w:top w:val="single" w:sz="18" w:space="0" w:color="auto"/>
-              <w:bottom w:val="single" w:sz="4" w:space="0" w:color="auto"/>
-            </w:tcBorders>
-            <w:shd w:val="clear" w:color="auto" w:fill="92D050"/>
-            <w:vAlign w:val="center"/>
-            <w:hideMark/>
+            <w:tcW w:w="3119" w:type="dxa"/>
           </w:tcPr>
           <w:p>
-            <w:pPr>
-              <w:spacing w:after="0" w:line="240" w:lineRule="auto"/>
-              <w:rPr>
-                <w:rFonts w:eastAsia="Times New Roman" w:cstheme="minorHAnsi"/>
-                <w:color w:val="000000"/>
-                <w:lang w:eastAsia="en-AU"/>
-              </w:rPr>
-            </w:pPr>
-            <w:r>
-              <w:rPr>
-                <w:rFonts w:eastAsia="Times New Roman" w:cstheme="minorHAnsi"/>
-                <w:color w:val="000000"/>
-                <w:lang w:eastAsia="en-AU"/>
-              </w:rPr>
-              <w:t>Collin</w:t>
+            <w:r>
+              <w:t xml:space="preserve">Minor fix, to do with how the scene was created and destroyed. </w:t>
             </w:r>
           </w:p>
         </w:tc>
         <w:tc>
           <w:tcPr>
-            <w:tcW w:w="4394" w:type="dxa"/>
-            <w:tcBorders>
-              <w:top w:val="single" w:sz="18" w:space="0" w:color="auto"/>
-              <w:bottom w:val="single" w:sz="4" w:space="0" w:color="auto"/>
-            </w:tcBorders>
-            <w:shd w:val="clear" w:color="auto" w:fill="92D050"/>
-            <w:vAlign w:val="center"/>
-            <w:hideMark/>
+            <w:tcW w:w="1275" w:type="dxa"/>
           </w:tcPr>
           <w:p>
-            <w:pPr>
-              <w:spacing w:after="0" w:line="240" w:lineRule="auto"/>
-              <w:rPr>
-                <w:rFonts w:eastAsia="Times New Roman" w:cstheme="minorHAnsi"/>
-                <w:color w:val="000000"/>
-                <w:lang w:eastAsia="en-AU"/>
-              </w:rPr>
-            </w:pPr>
-            <w:r>
-              <w:rPr>
-                <w:rFonts w:eastAsia="Times New Roman" w:cstheme="minorHAnsi"/>
-                <w:color w:val="000000"/>
-                <w:lang w:eastAsia="en-AU"/>
-              </w:rPr>
-              <w:t xml:space="preserve">Completed on time. </w:t>
+            <w:r>
+              <w:t>Fixed</w:t>
             </w:r>
           </w:p>
         </w:tc>
       </w:tr>
       <w:tr>
-        <w:trPr>
-          <w:trHeight w:val="299"/>
-        </w:trPr>
         <w:tc>
           <w:tcPr>
-            <w:tcW w:w="1016" w:type="dxa"/>
-            <w:tcBorders>
-              <w:top w:val="single" w:sz="4" w:space="0" w:color="auto"/>
-              <w:bottom w:val="single" w:sz="4" w:space="0" w:color="auto"/>
-            </w:tcBorders>
-            <w:shd w:val="clear" w:color="auto" w:fill="92D050"/>
-            <w:vAlign w:val="center"/>
-            <w:hideMark/>
+            <w:tcW w:w="3539" w:type="dxa"/>
           </w:tcPr>
           <w:p>
-            <w:pPr>
-              <w:spacing w:after="0" w:line="240" w:lineRule="auto"/>
-              <w:rPr>
-                <w:rFonts w:eastAsia="Times New Roman" w:cstheme="minorHAnsi"/>
-                <w:color w:val="000000"/>
-                <w:lang w:eastAsia="en-AU"/>
-              </w:rPr>
-            </w:pPr>
-            <w:r>
-              <w:rPr>
-                <w:rFonts w:eastAsia="Times New Roman" w:cstheme="minorHAnsi"/>
-                <w:color w:val="000000"/>
-                <w:lang w:eastAsia="en-AU"/>
-              </w:rPr>
-              <w:t>C-1</w:t>
+            <w:r>
+              <w:t>Leader boards did not do live updates</w:t>
             </w:r>
           </w:p>
         </w:tc>
         <w:tc>
           <w:tcPr>
-            <w:tcW w:w="2789" w:type="dxa"/>
-            <w:tcBorders>
-              <w:top w:val="single" w:sz="4" w:space="0" w:color="auto"/>
-              <w:bottom w:val="single" w:sz="4" w:space="0" w:color="auto"/>
-            </w:tcBorders>
-            <w:shd w:val="clear" w:color="auto" w:fill="92D050"/>
-            <w:vAlign w:val="center"/>
-            <w:hideMark/>
+            <w:tcW w:w="1134" w:type="dxa"/>
           </w:tcPr>
           <w:p>
-            <w:pPr>
-              <w:spacing w:after="0" w:line="240" w:lineRule="auto"/>
-              <w:rPr>
-                <w:rFonts w:eastAsia="Times New Roman" w:cstheme="minorHAnsi"/>
-                <w:color w:val="000000"/>
-                <w:lang w:eastAsia="en-AU"/>
-              </w:rPr>
-            </w:pPr>
-            <w:r>
-              <w:rPr>
-                <w:rFonts w:eastAsia="Times New Roman" w:cstheme="minorHAnsi"/>
-                <w:color w:val="000000"/>
-                <w:lang w:eastAsia="en-AU"/>
-              </w:rPr>
-              <w:t>Create tests for multiplayer playthrough</w:t>
+            <w:r>
+              <w:t>1</w:t>
             </w:r>
           </w:p>
         </w:tc>
         <w:tc>
           <w:tcPr>
-            <w:tcW w:w="1417" w:type="dxa"/>
-            <w:tcBorders>
-              <w:top w:val="single" w:sz="4" w:space="0" w:color="auto"/>
-              <w:bottom w:val="single" w:sz="4" w:space="0" w:color="auto"/>
-            </w:tcBorders>
-            <w:shd w:val="clear" w:color="auto" w:fill="92D050"/>
-            <w:vAlign w:val="center"/>
-            <w:hideMark/>
+            <w:tcW w:w="3119" w:type="dxa"/>
           </w:tcPr>
           <w:p>
-            <w:pPr>
-              <w:spacing w:after="0"/>
-              <w:rPr>
-                <w:rFonts w:eastAsiaTheme="minorHAnsi" w:cstheme="minorHAnsi"/>
-                <w:lang w:eastAsia="en-AU"/>
-              </w:rPr>
-            </w:pPr>
-            <w:r>
-              <w:rPr>
-                <w:rFonts w:eastAsiaTheme="minorHAnsi" w:cstheme="minorHAnsi"/>
-                <w:lang w:eastAsia="en-AU"/>
-              </w:rPr>
-              <w:t xml:space="preserve">Michelle </w:t>
+            <w:r>
+              <w:t>This was a design decision to help minimise the number of server calls. Changing this was deemed to be a feature request</w:t>
             </w:r>
           </w:p>
         </w:tc>
         <w:tc>
           <w:tcPr>
-            <w:tcW w:w="4394" w:type="dxa"/>
-            <w:tcBorders>
-              <w:top w:val="single" w:sz="4" w:space="0" w:color="auto"/>
-              <w:bottom w:val="single" w:sz="4" w:space="0" w:color="auto"/>
-            </w:tcBorders>
-            <w:shd w:val="clear" w:color="auto" w:fill="92D050"/>
-            <w:vAlign w:val="center"/>
-            <w:hideMark/>
+            <w:tcW w:w="1275" w:type="dxa"/>
           </w:tcPr>
           <w:p>
-            <w:pPr>
-              <w:spacing w:after="0"/>
-              <w:rPr>
-                <w:rFonts w:eastAsiaTheme="minorHAnsi" w:cstheme="minorHAnsi"/>
-                <w:lang w:eastAsia="en-AU"/>
-              </w:rPr>
-            </w:pPr>
-            <w:r>
-              <w:rPr>
-                <w:rFonts w:eastAsiaTheme="minorHAnsi" w:cstheme="minorHAnsi"/>
-                <w:lang w:eastAsia="en-AU"/>
-              </w:rPr>
-              <w:t xml:space="preserve">All planned test scripts were written on time </w:t>
+            <w:r>
+              <w:t>Not done</w:t>
             </w:r>
           </w:p>
         </w:tc>
       </w:tr>
       <w:tr>
-        <w:trPr>
-          <w:trHeight w:val="599"/>
-        </w:trPr>
         <w:tc>
           <w:tcPr>
-            <w:tcW w:w="1016" w:type="dxa"/>
-            <w:tcBorders>
-              <w:top w:val="single" w:sz="4" w:space="0" w:color="auto"/>
-              <w:bottom w:val="single" w:sz="4" w:space="0" w:color="auto"/>
-            </w:tcBorders>
-            <w:shd w:val="clear" w:color="auto" w:fill="FF0000"/>
-            <w:vAlign w:val="center"/>
-            <w:hideMark/>
+            <w:tcW w:w="3539" w:type="dxa"/>
           </w:tcPr>
           <w:p>
-            <w:pPr>
-              <w:spacing w:after="0" w:line="240" w:lineRule="auto"/>
-              <w:rPr>
-                <w:rFonts w:eastAsia="Times New Roman" w:cstheme="minorHAnsi"/>
-                <w:color w:val="000000"/>
-                <w:lang w:eastAsia="en-AU"/>
-              </w:rPr>
-            </w:pPr>
-            <w:r>
-              <w:rPr>
-                <w:rFonts w:eastAsia="Times New Roman" w:cstheme="minorHAnsi"/>
-                <w:color w:val="000000"/>
-                <w:lang w:eastAsia="en-AU"/>
-              </w:rPr>
-              <w:t>C-1</w:t>
+            <w:r>
+              <w:t>Users r</w:t>
+            </w:r>
+            <w:bookmarkStart w:id="10" w:name="_GoBack"/>
+            <w:bookmarkEnd w:id="10"/>
+            <w:r>
+              <w:t>eported they were not receiving push notifications</w:t>
             </w:r>
           </w:p>
         </w:tc>
         <w:tc>
           <w:tcPr>
-            <w:tcW w:w="2789" w:type="dxa"/>
-            <w:tcBorders>
-              <w:top w:val="single" w:sz="4" w:space="0" w:color="auto"/>
-              <w:bottom w:val="single" w:sz="4" w:space="0" w:color="auto"/>
-            </w:tcBorders>
-            <w:shd w:val="clear" w:color="auto" w:fill="FF0000"/>
-            <w:vAlign w:val="center"/>
-            <w:hideMark/>
+            <w:tcW w:w="1134" w:type="dxa"/>
           </w:tcPr>
           <w:p>
-            <w:pPr>
-              <w:spacing w:after="0" w:line="240" w:lineRule="auto"/>
-              <w:rPr>
-                <w:rFonts w:eastAsia="Times New Roman" w:cstheme="minorHAnsi"/>
-                <w:color w:val="000000"/>
-                <w:lang w:eastAsia="en-AU"/>
-              </w:rPr>
-            </w:pPr>
-            <w:r>
-              <w:rPr>
-                <w:rFonts w:eastAsia="Times New Roman" w:cstheme="minorHAnsi"/>
-                <w:color w:val="000000"/>
-                <w:lang w:eastAsia="en-AU"/>
-              </w:rPr>
-              <w:t>Implement offline redundancy</w:t>
+            <w:r>
+              <w:t>4</w:t>
             </w:r>
           </w:p>
         </w:tc>
         <w:tc>
           <w:tcPr>
-            <w:tcW w:w="1417" w:type="dxa"/>
-            <w:tcBorders>
-              <w:top w:val="single" w:sz="4" w:space="0" w:color="auto"/>
-              <w:bottom w:val="single" w:sz="4" w:space="0" w:color="auto"/>
-            </w:tcBorders>
-            <w:shd w:val="clear" w:color="auto" w:fill="FF0000"/>
-            <w:vAlign w:val="center"/>
-            <w:hideMark/>
+            <w:tcW w:w="3119" w:type="dxa"/>
           </w:tcPr>
           <w:p>
-            <w:pPr>
-              <w:spacing w:after="0"/>
-              <w:rPr>
-                <w:rFonts w:eastAsiaTheme="minorHAnsi" w:cstheme="minorHAnsi"/>
-                <w:lang w:eastAsia="en-AU"/>
-              </w:rPr>
-            </w:pPr>
-            <w:r>
-              <w:rPr>
-                <w:rFonts w:eastAsiaTheme="minorHAnsi" w:cstheme="minorHAnsi"/>
-                <w:lang w:eastAsia="en-AU"/>
-              </w:rPr>
-              <w:t>Aaron</w:t>
+            <w:r>
+              <w:t xml:space="preserve">Due to the speed of the game and the limited number of users it appeared that the testers were getting push notifications but not </w:t>
+            </w:r>
+            <w:r>
+              <w:t xml:space="preserve">before they had filled out the survey. </w:t>
+            </w:r>
+          </w:p>
+          <w:p>
+            <w:r>
+              <w:t xml:space="preserve">The fix was to add a welcome notification that was sent to each user as soon as they completed round 1. </w:t>
             </w:r>
           </w:p>
         </w:tc>
         <w:tc>
           <w:tcPr>
-            <w:tcW w:w="4394" w:type="dxa"/>
-            <w:tcBorders>
-              <w:top w:val="single" w:sz="4" w:space="0" w:color="auto"/>
-              <w:bottom w:val="single" w:sz="4" w:space="0" w:color="auto"/>
-            </w:tcBorders>
-            <w:shd w:val="clear" w:color="auto" w:fill="FF0000"/>
-            <w:vAlign w:val="center"/>
-            <w:hideMark/>
+            <w:tcW w:w="1275" w:type="dxa"/>
           </w:tcPr>
           <w:p>
-            <w:pPr>
-              <w:spacing w:after="0" w:line="240" w:lineRule="auto"/>
-              <w:rPr>
-                <w:rFonts w:eastAsia="Times New Roman" w:cstheme="minorHAnsi"/>
-                <w:color w:val="000000"/>
-                <w:lang w:eastAsia="en-AU"/>
-              </w:rPr>
-            </w:pPr>
-            <w:r>
-              <w:rPr>
-                <w:rFonts w:eastAsia="Times New Roman" w:cstheme="minorHAnsi"/>
-                <w:color w:val="000000"/>
-                <w:lang w:eastAsia="en-AU"/>
-              </w:rPr>
-              <w:t xml:space="preserve">This was deemed a low priority objective and was not started until later in the phase. </w:t>
+            <w:r>
+              <w:t>Fixed</w:t>
             </w:r>
           </w:p>
         </w:tc>
       </w:tr>
       <w:tr>
-        <w:trPr>
-          <w:trHeight w:val="899"/>
-        </w:trPr>
         <w:tc>
           <w:tcPr>
-            <w:tcW w:w="1016" w:type="dxa"/>
-            <w:tcBorders>
-              <w:top w:val="single" w:sz="4" w:space="0" w:color="auto"/>
-              <w:bottom w:val="single" w:sz="18" w:space="0" w:color="auto"/>
-            </w:tcBorders>
-            <w:shd w:val="clear" w:color="auto" w:fill="FFC000"/>
-            <w:vAlign w:val="center"/>
-            <w:hideMark/>
+            <w:tcW w:w="3539" w:type="dxa"/>
           </w:tcPr>
           <w:p>
-            <w:pPr>
-              <w:spacing w:after="0" w:line="240" w:lineRule="auto"/>
-              <w:rPr>
-                <w:rFonts w:eastAsia="Times New Roman" w:cstheme="minorHAnsi"/>
-                <w:color w:val="000000"/>
-                <w:lang w:eastAsia="en-AU"/>
-              </w:rPr>
-            </w:pPr>
-            <w:r>
-              <w:rPr>
-                <w:rFonts w:eastAsia="Times New Roman" w:cstheme="minorHAnsi"/>
-                <w:color w:val="000000"/>
-                <w:lang w:eastAsia="en-AU"/>
-              </w:rPr>
-              <w:t>C-1</w:t>
+            <w:r>
+              <w:t>Marvel was spelt wrong</w:t>
             </w:r>
           </w:p>
         </w:tc>
         <w:tc>
           <w:tcPr>
-            <w:tcW w:w="2789" w:type="dxa"/>
-            <w:tcBorders>
-              <w:top w:val="single" w:sz="4" w:space="0" w:color="auto"/>
-              <w:bottom w:val="single" w:sz="18" w:space="0" w:color="auto"/>
-            </w:tcBorders>
-            <w:shd w:val="clear" w:color="auto" w:fill="FFC000"/>
-            <w:vAlign w:val="center"/>
-            <w:hideMark/>
+            <w:tcW w:w="1134" w:type="dxa"/>
           </w:tcPr>
           <w:p>
-            <w:pPr>
-              <w:spacing w:after="0" w:line="240" w:lineRule="auto"/>
-              <w:rPr>
-                <w:rFonts w:eastAsia="Times New Roman" w:cstheme="minorHAnsi"/>
-                <w:color w:val="000000"/>
-                <w:lang w:eastAsia="en-AU"/>
-              </w:rPr>
-            </w:pPr>
-            <w:r>
-              <w:rPr>
-                <w:rFonts w:eastAsia="Times New Roman" w:cstheme="minorHAnsi"/>
-                <w:color w:val="000000"/>
-                <w:lang w:eastAsia="en-AU"/>
-              </w:rPr>
-              <w:t>Create the Game Lobby to show users ongoing games</w:t>
+            <w:r>
+              <w:t>2</w:t>
             </w:r>
           </w:p>
         </w:tc>
         <w:tc>
           <w:tcPr>
-            <w:tcW w:w="1417" w:type="dxa"/>
-            <w:tcBorders>
-              <w:top w:val="single" w:sz="4" w:space="0" w:color="auto"/>
-              <w:bottom w:val="single" w:sz="18" w:space="0" w:color="auto"/>
-            </w:tcBorders>
-            <w:shd w:val="clear" w:color="auto" w:fill="FFC000"/>
-            <w:vAlign w:val="center"/>
-            <w:hideMark/>
+            <w:tcW w:w="3119" w:type="dxa"/>
           </w:tcPr>
           <w:p>
-            <w:pPr>
-              <w:spacing w:after="0"/>
-              <w:rPr>
-                <w:rFonts w:eastAsiaTheme="minorHAnsi" w:cstheme="minorHAnsi"/>
-                <w:lang w:eastAsia="en-AU"/>
-              </w:rPr>
-            </w:pPr>
-            <w:r>
-              <w:rPr>
-                <w:rFonts w:eastAsiaTheme="minorHAnsi" w:cstheme="minorHAnsi"/>
-                <w:lang w:eastAsia="en-AU"/>
-              </w:rPr>
-              <w:t>Collin</w:t>
+            <w:r>
+              <w:t>This one was a little embarrassing and easily fixed.</w:t>
             </w:r>
           </w:p>
         </w:tc>
         <w:tc>
           <w:tcPr>
-            <w:tcW w:w="4394" w:type="dxa"/>
-            <w:tcBorders>
-              <w:top w:val="single" w:sz="4" w:space="0" w:color="auto"/>
-              <w:bottom w:val="single" w:sz="18" w:space="0" w:color="auto"/>
-            </w:tcBorders>
-            <w:shd w:val="clear" w:color="auto" w:fill="FFC000"/>
-            <w:vAlign w:val="center"/>
-            <w:hideMark/>
+            <w:tcW w:w="1275" w:type="dxa"/>
           </w:tcPr>
           <w:p>
-            <w:pPr>
-              <w:spacing w:after="0" w:line="240" w:lineRule="auto"/>
-              <w:rPr>
-                <w:rFonts w:eastAsia="Times New Roman" w:cstheme="minorHAnsi"/>
-                <w:color w:val="000000"/>
-                <w:lang w:eastAsia="en-AU"/>
-              </w:rPr>
-            </w:pPr>
-            <w:r>
-              <w:rPr>
-                <w:rFonts w:eastAsia="Times New Roman" w:cstheme="minorHAnsi"/>
-                <w:color w:val="000000"/>
-                <w:lang w:eastAsia="en-AU"/>
-              </w:rPr>
-              <w:t xml:space="preserve">A functional but ugly game lobby was created on time. The final product and art work were not completed until later as functionality was deemed higher priorities. </w:t>
+            <w:r>
+              <w:t>Fixed</w:t>
             </w:r>
           </w:p>
         </w:tc>
       </w:tr>
       <w:tr>
-        <w:trPr>
-          <w:trHeight w:val="299"/>
-        </w:trPr>
         <w:tc>
           <w:tcPr>
-            <w:tcW w:w="1016" w:type="dxa"/>
-            <w:tcBorders>
-              <w:top w:val="single" w:sz="18" w:space="0" w:color="auto"/>
-              <w:bottom w:val="single" w:sz="4" w:space="0" w:color="auto"/>
-            </w:tcBorders>
-            <w:shd w:val="clear" w:color="auto" w:fill="FFC000"/>
-            <w:vAlign w:val="center"/>
-            <w:hideMark/>
+            <w:tcW w:w="3539" w:type="dxa"/>
           </w:tcPr>
           <w:p>
-            <w:pPr>
-              <w:spacing w:after="0" w:line="240" w:lineRule="auto"/>
-              <w:rPr>
-                <w:rFonts w:eastAsia="Times New Roman" w:cstheme="minorHAnsi"/>
-                <w:color w:val="000000"/>
-                <w:lang w:eastAsia="en-AU"/>
-              </w:rPr>
-            </w:pPr>
-            <w:r>
-              <w:rPr>
-                <w:rFonts w:eastAsia="Times New Roman" w:cstheme="minorHAnsi"/>
-                <w:color w:val="000000"/>
-                <w:lang w:eastAsia="en-AU"/>
-              </w:rPr>
-              <w:t>C-2</w:t>
+            <w:r>
+              <w:t>If a user tried to go back and edit the text while they are creating a question the text input field was unclickable</w:t>
             </w:r>
           </w:p>
         </w:tc>
         <w:tc>
           <w:tcPr>
-            <w:tcW w:w="2789" w:type="dxa"/>
-            <w:tcBorders>
-              <w:top w:val="single" w:sz="18" w:space="0" w:color="auto"/>
-              <w:bottom w:val="single" w:sz="4" w:space="0" w:color="auto"/>
-            </w:tcBorders>
-            <w:shd w:val="clear" w:color="auto" w:fill="FFC000"/>
-            <w:vAlign w:val="center"/>
-            <w:hideMark/>
+            <w:tcW w:w="1134" w:type="dxa"/>
           </w:tcPr>
           <w:p>
-            <w:pPr>
-              <w:spacing w:after="0" w:line="240" w:lineRule="auto"/>
-              <w:rPr>
-                <w:rFonts w:eastAsia="Times New Roman" w:cstheme="minorHAnsi"/>
-                <w:color w:val="000000"/>
-                <w:lang w:eastAsia="en-AU"/>
-              </w:rPr>
-            </w:pPr>
-            <w:r>
-              <w:rPr>
-                <w:rFonts w:eastAsia="Times New Roman" w:cstheme="minorHAnsi"/>
-                <w:color w:val="000000"/>
-                <w:lang w:eastAsia="en-AU"/>
-              </w:rPr>
-              <w:t>Social Media Integration (Facebook)</w:t>
+            <w:r>
+              <w:t>1</w:t>
             </w:r>
           </w:p>
         </w:tc>
         <w:tc>
           <w:tcPr>
-            <w:tcW w:w="1417" w:type="dxa"/>
-            <w:tcBorders>
-              <w:top w:val="single" w:sz="18" w:space="0" w:color="auto"/>
-              <w:bottom w:val="single" w:sz="4" w:space="0" w:color="auto"/>
-            </w:tcBorders>
-            <w:shd w:val="clear" w:color="auto" w:fill="FFC000"/>
-            <w:vAlign w:val="center"/>
-            <w:hideMark/>
+            <w:tcW w:w="3119" w:type="dxa"/>
           </w:tcPr>
           <w:p>
-            <w:pPr>
-              <w:spacing w:after="0"/>
-              <w:rPr>
-                <w:rFonts w:eastAsiaTheme="minorHAnsi" w:cstheme="minorHAnsi"/>
-                <w:lang w:eastAsia="en-AU"/>
-              </w:rPr>
-            </w:pPr>
-            <w:r>
-              <w:rPr>
-                <w:rFonts w:eastAsiaTheme="minorHAnsi" w:cstheme="minorHAnsi"/>
-                <w:lang w:eastAsia="en-AU"/>
-              </w:rPr>
-              <w:t>Michelle</w:t>
+            <w:r>
+              <w:t xml:space="preserve">Minor fix, an optional Unity setting. </w:t>
             </w:r>
           </w:p>
         </w:tc>
         <w:tc>
           <w:tcPr>
-            <w:tcW w:w="4394" w:type="dxa"/>
-            <w:tcBorders>
-              <w:top w:val="single" w:sz="18" w:space="0" w:color="auto"/>
-              <w:bottom w:val="single" w:sz="4" w:space="0" w:color="auto"/>
-            </w:tcBorders>
-            <w:shd w:val="clear" w:color="auto" w:fill="FFC000"/>
-            <w:vAlign w:val="center"/>
-            <w:hideMark/>
+            <w:tcW w:w="1275" w:type="dxa"/>
           </w:tcPr>
           <w:p>
-            <w:pPr>
-              <w:spacing w:after="0"/>
-              <w:rPr>
-                <w:rFonts w:eastAsiaTheme="minorHAnsi" w:cstheme="minorHAnsi"/>
-                <w:lang w:eastAsia="en-AU"/>
-              </w:rPr>
-            </w:pPr>
-            <w:r>
-              <w:rPr>
-                <w:rFonts w:eastAsiaTheme="minorHAnsi" w:cstheme="minorHAnsi"/>
-                <w:lang w:eastAsia="en-AU"/>
-              </w:rPr>
-              <w:t xml:space="preserve">All scripts were </w:t>
-            </w:r>
-            <w:r>
-              <w:rPr>
-                <w:rFonts w:eastAsiaTheme="minorHAnsi" w:cstheme="minorHAnsi"/>
-                <w:lang w:eastAsia="en-AU"/>
-              </w:rPr>
-              <w:t>written,</w:t>
-            </w:r>
-            <w:r>
-              <w:rPr>
-                <w:rFonts w:eastAsiaTheme="minorHAnsi" w:cstheme="minorHAnsi"/>
-                <w:lang w:eastAsia="en-AU"/>
-              </w:rPr>
-              <w:t xml:space="preserve"> and buttons were connected, but needed to test functionality which was not possible due to the existence of game play problems</w:t>
-            </w:r>
-          </w:p>
-        </w:tc>
-      </w:tr>
-      <w:tr>
-        <w:trPr>
-          <w:trHeight w:val="299"/>
-        </w:trPr>
-        <w:tc>
-          <w:tcPr>
-            <w:tcW w:w="1016" w:type="dxa"/>
-            <w:tcBorders>
-              <w:top w:val="single" w:sz="4" w:space="0" w:color="auto"/>
-              <w:bottom w:val="single" w:sz="4" w:space="0" w:color="auto"/>
-            </w:tcBorders>
-            <w:shd w:val="clear" w:color="auto" w:fill="FF0000"/>
-            <w:vAlign w:val="center"/>
-            <w:hideMark/>
-          </w:tcPr>
-          <w:p>
-            <w:pPr>
-              <w:spacing w:after="0" w:line="240" w:lineRule="auto"/>
-              <w:rPr>
-                <w:rFonts w:eastAsia="Times New Roman" w:cstheme="minorHAnsi"/>
-                <w:color w:val="000000"/>
-                <w:lang w:eastAsia="en-AU"/>
-              </w:rPr>
-            </w:pPr>
-            <w:r>
-              <w:rPr>
-                <w:rFonts w:eastAsia="Times New Roman" w:cstheme="minorHAnsi"/>
-                <w:color w:val="000000"/>
-                <w:lang w:eastAsia="en-AU"/>
-              </w:rPr>
-              <w:t>C-2</w:t>
-            </w:r>
-          </w:p>
-        </w:tc>
-        <w:tc>
-          <w:tcPr>
-            <w:tcW w:w="2789" w:type="dxa"/>
-            <w:tcBorders>
-              <w:top w:val="single" w:sz="4" w:space="0" w:color="auto"/>
-              <w:bottom w:val="single" w:sz="4" w:space="0" w:color="auto"/>
-            </w:tcBorders>
-            <w:shd w:val="clear" w:color="auto" w:fill="FF0000"/>
-            <w:vAlign w:val="center"/>
-            <w:hideMark/>
-          </w:tcPr>
-          <w:p>
-            <w:pPr>
-              <w:spacing w:after="0" w:line="240" w:lineRule="auto"/>
-              <w:rPr>
-                <w:rFonts w:eastAsia="Times New Roman" w:cstheme="minorHAnsi"/>
-                <w:color w:val="000000"/>
-                <w:lang w:eastAsia="en-AU"/>
-              </w:rPr>
-            </w:pPr>
-            <w:r>
-              <w:rPr>
-                <w:rFonts w:eastAsia="Times New Roman" w:cstheme="minorHAnsi"/>
-                <w:color w:val="000000"/>
-                <w:lang w:eastAsia="en-AU"/>
-              </w:rPr>
-              <w:t>Social Media Integration (Google)</w:t>
-            </w:r>
-          </w:p>
-        </w:tc>
-        <w:tc>
-          <w:tcPr>
-            <w:tcW w:w="1417" w:type="dxa"/>
-            <w:tcBorders>
-              <w:top w:val="single" w:sz="4" w:space="0" w:color="auto"/>
-              <w:bottom w:val="single" w:sz="4" w:space="0" w:color="auto"/>
-            </w:tcBorders>
-            <w:shd w:val="clear" w:color="auto" w:fill="FF0000"/>
-            <w:vAlign w:val="center"/>
-            <w:hideMark/>
-          </w:tcPr>
-          <w:p>
-            <w:pPr>
-              <w:spacing w:after="0"/>
-              <w:rPr>
-                <w:rFonts w:eastAsiaTheme="minorHAnsi" w:cstheme="minorHAnsi"/>
-                <w:lang w:eastAsia="en-AU"/>
-              </w:rPr>
-            </w:pPr>
-            <w:r>
-              <w:rPr>
-                <w:rFonts w:eastAsiaTheme="minorHAnsi" w:cstheme="minorHAnsi"/>
-                <w:lang w:eastAsia="en-AU"/>
-              </w:rPr>
-              <w:t>Michelle</w:t>
-            </w:r>
-          </w:p>
-        </w:tc>
-        <w:tc>
-          <w:tcPr>
-            <w:tcW w:w="4394" w:type="dxa"/>
-            <w:tcBorders>
-              <w:top w:val="single" w:sz="4" w:space="0" w:color="auto"/>
-              <w:bottom w:val="single" w:sz="4" w:space="0" w:color="auto"/>
-            </w:tcBorders>
-            <w:shd w:val="clear" w:color="auto" w:fill="FF0000"/>
-            <w:vAlign w:val="center"/>
-            <w:hideMark/>
-          </w:tcPr>
-          <w:p>
-            <w:pPr>
-              <w:spacing w:after="0"/>
-              <w:rPr>
-                <w:rFonts w:eastAsiaTheme="minorHAnsi" w:cstheme="minorHAnsi"/>
-                <w:lang w:eastAsia="en-AU"/>
-              </w:rPr>
-            </w:pPr>
-            <w:r>
-              <w:rPr>
-                <w:rFonts w:eastAsiaTheme="minorHAnsi" w:cstheme="minorHAnsi"/>
-                <w:lang w:eastAsia="en-AU"/>
-              </w:rPr>
-              <w:t xml:space="preserve">Implementation of google play needed to be postponed till a working build could be uploaded to google console all scripts were written </w:t>
-            </w:r>
-            <w:proofErr w:type="gramStart"/>
-            <w:r>
-              <w:rPr>
-                <w:rFonts w:eastAsiaTheme="minorHAnsi" w:cstheme="minorHAnsi"/>
-                <w:lang w:eastAsia="en-AU"/>
-              </w:rPr>
-              <w:t>out</w:t>
-            </w:r>
-            <w:proofErr w:type="gramEnd"/>
-            <w:r>
-              <w:rPr>
-                <w:rFonts w:eastAsiaTheme="minorHAnsi" w:cstheme="minorHAnsi"/>
-                <w:lang w:eastAsia="en-AU"/>
-              </w:rPr>
-              <w:t xml:space="preserve"> but no </w:t>
-            </w:r>
-            <w:r>
-              <w:rPr>
-                <w:rFonts w:eastAsiaTheme="minorHAnsi" w:cstheme="minorHAnsi"/>
-                <w:lang w:eastAsia="en-AU"/>
-              </w:rPr>
-              <w:t>functionality was</w:t>
-            </w:r>
-            <w:r>
-              <w:rPr>
-                <w:rFonts w:eastAsiaTheme="minorHAnsi" w:cstheme="minorHAnsi"/>
-                <w:lang w:eastAsia="en-AU"/>
-              </w:rPr>
-              <w:t xml:space="preserve"> implemented</w:t>
-            </w:r>
-          </w:p>
-        </w:tc>
-      </w:tr>
-      <w:tr>
-        <w:trPr>
-          <w:trHeight w:val="299"/>
-        </w:trPr>
-        <w:tc>
-          <w:tcPr>
-            <w:tcW w:w="1016" w:type="dxa"/>
-            <w:tcBorders>
-              <w:top w:val="single" w:sz="4" w:space="0" w:color="auto"/>
-              <w:bottom w:val="single" w:sz="4" w:space="0" w:color="auto"/>
-            </w:tcBorders>
-            <w:shd w:val="clear" w:color="auto" w:fill="92D050"/>
-            <w:vAlign w:val="center"/>
-            <w:hideMark/>
-          </w:tcPr>
-          <w:p>
-            <w:pPr>
-              <w:spacing w:after="0" w:line="240" w:lineRule="auto"/>
-              <w:rPr>
-                <w:rFonts w:eastAsia="Times New Roman" w:cstheme="minorHAnsi"/>
-                <w:color w:val="000000"/>
-                <w:lang w:eastAsia="en-AU"/>
-              </w:rPr>
-            </w:pPr>
-            <w:r>
-              <w:rPr>
-                <w:rFonts w:eastAsia="Times New Roman" w:cstheme="minorHAnsi"/>
-                <w:color w:val="000000"/>
-                <w:lang w:eastAsia="en-AU"/>
-              </w:rPr>
-              <w:t>C-2</w:t>
-            </w:r>
-          </w:p>
-        </w:tc>
-        <w:tc>
-          <w:tcPr>
-            <w:tcW w:w="2789" w:type="dxa"/>
-            <w:tcBorders>
-              <w:top w:val="single" w:sz="4" w:space="0" w:color="auto"/>
-              <w:bottom w:val="single" w:sz="4" w:space="0" w:color="auto"/>
-            </w:tcBorders>
-            <w:shd w:val="clear" w:color="auto" w:fill="92D050"/>
-            <w:vAlign w:val="center"/>
-            <w:hideMark/>
-          </w:tcPr>
-          <w:p>
-            <w:pPr>
-              <w:spacing w:after="0" w:line="240" w:lineRule="auto"/>
-              <w:rPr>
-                <w:rFonts w:eastAsia="Times New Roman" w:cstheme="minorHAnsi"/>
-                <w:color w:val="000000"/>
-                <w:lang w:eastAsia="en-AU"/>
-              </w:rPr>
-            </w:pPr>
-            <w:r>
-              <w:rPr>
-                <w:rFonts w:eastAsia="Times New Roman" w:cstheme="minorHAnsi"/>
-                <w:color w:val="000000"/>
-                <w:lang w:eastAsia="en-AU"/>
-              </w:rPr>
-              <w:t>Create tests for social media functionality, push notifications and leader boards.</w:t>
-            </w:r>
-          </w:p>
-        </w:tc>
-        <w:tc>
-          <w:tcPr>
-            <w:tcW w:w="1417" w:type="dxa"/>
-            <w:tcBorders>
-              <w:top w:val="single" w:sz="4" w:space="0" w:color="auto"/>
-              <w:bottom w:val="single" w:sz="4" w:space="0" w:color="auto"/>
-            </w:tcBorders>
-            <w:shd w:val="clear" w:color="auto" w:fill="92D050"/>
-            <w:vAlign w:val="center"/>
-            <w:hideMark/>
-          </w:tcPr>
-          <w:p>
-            <w:pPr>
-              <w:spacing w:after="0"/>
-              <w:rPr>
-                <w:rFonts w:eastAsiaTheme="minorHAnsi" w:cstheme="minorHAnsi"/>
-                <w:lang w:eastAsia="en-AU"/>
-              </w:rPr>
-            </w:pPr>
-            <w:r>
-              <w:rPr>
-                <w:rFonts w:eastAsiaTheme="minorHAnsi" w:cstheme="minorHAnsi"/>
-                <w:lang w:eastAsia="en-AU"/>
-              </w:rPr>
-              <w:t>Michelle</w:t>
-            </w:r>
-          </w:p>
-        </w:tc>
-        <w:tc>
-          <w:tcPr>
-            <w:tcW w:w="4394" w:type="dxa"/>
-            <w:tcBorders>
-              <w:top w:val="single" w:sz="4" w:space="0" w:color="auto"/>
-              <w:bottom w:val="single" w:sz="4" w:space="0" w:color="auto"/>
-            </w:tcBorders>
-            <w:shd w:val="clear" w:color="auto" w:fill="92D050"/>
-            <w:vAlign w:val="center"/>
-            <w:hideMark/>
-          </w:tcPr>
-          <w:p>
-            <w:pPr>
-              <w:spacing w:after="0"/>
-              <w:rPr>
-                <w:rFonts w:eastAsiaTheme="minorHAnsi" w:cstheme="minorHAnsi"/>
-                <w:lang w:eastAsia="en-AU"/>
-              </w:rPr>
-            </w:pPr>
-            <w:r>
-              <w:rPr>
-                <w:rFonts w:eastAsiaTheme="minorHAnsi" w:cstheme="minorHAnsi"/>
-                <w:lang w:eastAsia="en-AU"/>
-              </w:rPr>
-              <w:t>All test scripts written</w:t>
-            </w:r>
-          </w:p>
-        </w:tc>
-      </w:tr>
-      <w:tr>
-        <w:trPr>
-          <w:trHeight w:val="299"/>
-        </w:trPr>
-        <w:tc>
-          <w:tcPr>
-            <w:tcW w:w="1016" w:type="dxa"/>
-            <w:tcBorders>
-              <w:top w:val="single" w:sz="4" w:space="0" w:color="auto"/>
-              <w:bottom w:val="single" w:sz="4" w:space="0" w:color="auto"/>
-            </w:tcBorders>
-            <w:shd w:val="clear" w:color="auto" w:fill="FFC000"/>
-            <w:vAlign w:val="center"/>
-            <w:hideMark/>
-          </w:tcPr>
-          <w:p>
-            <w:pPr>
-              <w:spacing w:after="0" w:line="240" w:lineRule="auto"/>
-              <w:rPr>
-                <w:rFonts w:eastAsia="Times New Roman" w:cstheme="minorHAnsi"/>
-                <w:color w:val="000000"/>
-                <w:lang w:eastAsia="en-AU"/>
-              </w:rPr>
-            </w:pPr>
-            <w:r>
-              <w:rPr>
-                <w:rFonts w:eastAsia="Times New Roman" w:cstheme="minorHAnsi"/>
-                <w:color w:val="000000"/>
-                <w:lang w:eastAsia="en-AU"/>
-              </w:rPr>
-              <w:t>C-2</w:t>
-            </w:r>
-          </w:p>
-        </w:tc>
-        <w:tc>
-          <w:tcPr>
-            <w:tcW w:w="2789" w:type="dxa"/>
-            <w:tcBorders>
-              <w:top w:val="single" w:sz="4" w:space="0" w:color="auto"/>
-              <w:bottom w:val="single" w:sz="4" w:space="0" w:color="auto"/>
-            </w:tcBorders>
-            <w:shd w:val="clear" w:color="auto" w:fill="FFC000"/>
-            <w:vAlign w:val="center"/>
-            <w:hideMark/>
-          </w:tcPr>
-          <w:p>
-            <w:pPr>
-              <w:spacing w:after="0" w:line="240" w:lineRule="auto"/>
-              <w:rPr>
-                <w:rFonts w:eastAsia="Times New Roman" w:cstheme="minorHAnsi"/>
-                <w:color w:val="000000"/>
-                <w:lang w:eastAsia="en-AU"/>
-              </w:rPr>
-            </w:pPr>
-            <w:r>
-              <w:rPr>
-                <w:rFonts w:eastAsia="Times New Roman" w:cstheme="minorHAnsi"/>
-                <w:color w:val="000000"/>
-                <w:lang w:eastAsia="en-AU"/>
-              </w:rPr>
-              <w:t>Implement Push notifications</w:t>
-            </w:r>
-          </w:p>
-        </w:tc>
-        <w:tc>
-          <w:tcPr>
-            <w:tcW w:w="1417" w:type="dxa"/>
-            <w:tcBorders>
-              <w:top w:val="single" w:sz="4" w:space="0" w:color="auto"/>
-              <w:bottom w:val="single" w:sz="4" w:space="0" w:color="auto"/>
-            </w:tcBorders>
-            <w:shd w:val="clear" w:color="auto" w:fill="FFC000"/>
-            <w:vAlign w:val="center"/>
-            <w:hideMark/>
-          </w:tcPr>
-          <w:p>
-            <w:pPr>
-              <w:spacing w:after="0"/>
-              <w:rPr>
-                <w:rFonts w:eastAsiaTheme="minorHAnsi" w:cstheme="minorHAnsi"/>
-                <w:lang w:eastAsia="en-AU"/>
-              </w:rPr>
-            </w:pPr>
-            <w:proofErr w:type="spellStart"/>
-            <w:r>
-              <w:rPr>
-                <w:rFonts w:eastAsiaTheme="minorHAnsi" w:cstheme="minorHAnsi"/>
-                <w:lang w:eastAsia="en-AU"/>
-              </w:rPr>
-              <w:t>Charnes</w:t>
-            </w:r>
-            <w:proofErr w:type="spellEnd"/>
-          </w:p>
-        </w:tc>
-        <w:tc>
-          <w:tcPr>
-            <w:tcW w:w="4394" w:type="dxa"/>
-            <w:tcBorders>
-              <w:top w:val="single" w:sz="4" w:space="0" w:color="auto"/>
-              <w:bottom w:val="single" w:sz="4" w:space="0" w:color="auto"/>
-            </w:tcBorders>
-            <w:shd w:val="clear" w:color="auto" w:fill="FFC000"/>
-            <w:vAlign w:val="center"/>
-            <w:hideMark/>
-          </w:tcPr>
-          <w:p>
-            <w:pPr>
-              <w:spacing w:after="0"/>
-              <w:rPr>
-                <w:rFonts w:eastAsiaTheme="minorHAnsi" w:cstheme="minorHAnsi"/>
-                <w:lang w:eastAsia="en-AU"/>
-              </w:rPr>
-            </w:pPr>
-            <w:r>
-              <w:rPr>
-                <w:rFonts w:eastAsiaTheme="minorHAnsi" w:cstheme="minorHAnsi"/>
-                <w:lang w:eastAsia="en-AU"/>
-              </w:rPr>
-              <w:t>Push notifications proved as difficult as feared and were not completed in this iteration.</w:t>
-            </w:r>
-          </w:p>
-        </w:tc>
-      </w:tr>
-      <w:tr>
-        <w:trPr>
-          <w:trHeight w:val="299"/>
-        </w:trPr>
-        <w:tc>
-          <w:tcPr>
-            <w:tcW w:w="1016" w:type="dxa"/>
-            <w:tcBorders>
-              <w:top w:val="single" w:sz="4" w:space="0" w:color="auto"/>
-              <w:bottom w:val="single" w:sz="18" w:space="0" w:color="auto"/>
-            </w:tcBorders>
-            <w:shd w:val="clear" w:color="auto" w:fill="FFC000"/>
-            <w:vAlign w:val="center"/>
-            <w:hideMark/>
-          </w:tcPr>
-          <w:p>
-            <w:pPr>
-              <w:spacing w:after="0" w:line="240" w:lineRule="auto"/>
-              <w:rPr>
-                <w:rFonts w:eastAsia="Times New Roman" w:cstheme="minorHAnsi"/>
-                <w:color w:val="000000"/>
-                <w:lang w:eastAsia="en-AU"/>
-              </w:rPr>
-            </w:pPr>
-            <w:r>
-              <w:rPr>
-                <w:rFonts w:eastAsia="Times New Roman" w:cstheme="minorHAnsi"/>
-                <w:color w:val="000000"/>
-                <w:lang w:eastAsia="en-AU"/>
-              </w:rPr>
-              <w:t>C-2</w:t>
-            </w:r>
-          </w:p>
-        </w:tc>
-        <w:tc>
-          <w:tcPr>
-            <w:tcW w:w="2789" w:type="dxa"/>
-            <w:tcBorders>
-              <w:top w:val="single" w:sz="4" w:space="0" w:color="auto"/>
-              <w:bottom w:val="single" w:sz="18" w:space="0" w:color="auto"/>
-            </w:tcBorders>
-            <w:shd w:val="clear" w:color="auto" w:fill="FFC000"/>
-            <w:vAlign w:val="center"/>
-            <w:hideMark/>
-          </w:tcPr>
-          <w:p>
-            <w:pPr>
-              <w:spacing w:after="0" w:line="240" w:lineRule="auto"/>
-              <w:rPr>
-                <w:rFonts w:eastAsia="Times New Roman" w:cstheme="minorHAnsi"/>
-                <w:color w:val="000000"/>
-                <w:lang w:eastAsia="en-AU"/>
-              </w:rPr>
-            </w:pPr>
-            <w:r>
-              <w:rPr>
-                <w:rFonts w:eastAsia="Times New Roman" w:cstheme="minorHAnsi"/>
-                <w:color w:val="000000"/>
-                <w:lang w:eastAsia="en-AU"/>
-              </w:rPr>
-              <w:t>Extend Global Leader Board to Support Top Question and Top Question Submitter</w:t>
-            </w:r>
-          </w:p>
-        </w:tc>
-        <w:tc>
-          <w:tcPr>
-            <w:tcW w:w="1417" w:type="dxa"/>
-            <w:tcBorders>
-              <w:top w:val="single" w:sz="4" w:space="0" w:color="auto"/>
-              <w:bottom w:val="single" w:sz="18" w:space="0" w:color="auto"/>
-            </w:tcBorders>
-            <w:shd w:val="clear" w:color="auto" w:fill="FFC000"/>
-            <w:vAlign w:val="center"/>
-            <w:hideMark/>
-          </w:tcPr>
-          <w:p>
-            <w:pPr>
-              <w:spacing w:after="0"/>
-              <w:rPr>
-                <w:rFonts w:eastAsiaTheme="minorHAnsi" w:cstheme="minorHAnsi"/>
-                <w:lang w:eastAsia="en-AU"/>
-              </w:rPr>
-            </w:pPr>
-            <w:r>
-              <w:rPr>
-                <w:rFonts w:eastAsiaTheme="minorHAnsi" w:cstheme="minorHAnsi"/>
-                <w:lang w:eastAsia="en-AU"/>
-              </w:rPr>
-              <w:t>Aaron</w:t>
-            </w:r>
-          </w:p>
-        </w:tc>
-        <w:tc>
-          <w:tcPr>
-            <w:tcW w:w="4394" w:type="dxa"/>
-            <w:tcBorders>
-              <w:top w:val="single" w:sz="4" w:space="0" w:color="auto"/>
-              <w:bottom w:val="single" w:sz="18" w:space="0" w:color="auto"/>
-            </w:tcBorders>
-            <w:shd w:val="clear" w:color="auto" w:fill="FFC000"/>
-            <w:vAlign w:val="center"/>
-            <w:hideMark/>
-          </w:tcPr>
-          <w:p>
-            <w:pPr>
-              <w:spacing w:after="0"/>
-              <w:rPr>
-                <w:rFonts w:eastAsiaTheme="minorHAnsi" w:cstheme="minorHAnsi"/>
-                <w:lang w:eastAsia="en-AU"/>
-              </w:rPr>
-            </w:pPr>
-            <w:r>
-              <w:rPr>
-                <w:rFonts w:eastAsia="Times New Roman" w:cstheme="minorHAnsi"/>
-                <w:color w:val="000000"/>
-                <w:lang w:eastAsia="en-AU"/>
-              </w:rPr>
-              <w:t>It was a mistake to put this as an objective before 'Voting on Questions' was implemented in the UI. The high score boards were implemented but could not be dynamically updated as the game did not allow for users to vote on questions</w:t>
-            </w:r>
-          </w:p>
-        </w:tc>
-      </w:tr>
-      <w:tr>
-        <w:trPr>
-          <w:trHeight w:val="1198"/>
-        </w:trPr>
-        <w:tc>
-          <w:tcPr>
-            <w:tcW w:w="1016" w:type="dxa"/>
-            <w:tcBorders>
-              <w:top w:val="single" w:sz="18" w:space="0" w:color="auto"/>
-              <w:bottom w:val="single" w:sz="4" w:space="0" w:color="auto"/>
-            </w:tcBorders>
-            <w:shd w:val="clear" w:color="auto" w:fill="92D050"/>
-            <w:vAlign w:val="center"/>
-            <w:hideMark/>
-          </w:tcPr>
-          <w:p>
-            <w:pPr>
-              <w:spacing w:after="0" w:line="240" w:lineRule="auto"/>
-              <w:rPr>
-                <w:rFonts w:eastAsia="Times New Roman" w:cstheme="minorHAnsi"/>
-                <w:color w:val="000000"/>
-                <w:lang w:eastAsia="en-AU"/>
-              </w:rPr>
-            </w:pPr>
-            <w:r>
-              <w:rPr>
-                <w:rFonts w:eastAsia="Times New Roman" w:cstheme="minorHAnsi"/>
-                <w:color w:val="000000"/>
-                <w:lang w:eastAsia="en-AU"/>
-              </w:rPr>
-              <w:t>C-3</w:t>
-            </w:r>
-          </w:p>
-        </w:tc>
-        <w:tc>
-          <w:tcPr>
-            <w:tcW w:w="2789" w:type="dxa"/>
-            <w:tcBorders>
-              <w:top w:val="single" w:sz="18" w:space="0" w:color="auto"/>
-              <w:bottom w:val="single" w:sz="4" w:space="0" w:color="auto"/>
-            </w:tcBorders>
-            <w:shd w:val="clear" w:color="auto" w:fill="92D050"/>
-            <w:vAlign w:val="center"/>
-            <w:hideMark/>
-          </w:tcPr>
-          <w:p>
-            <w:pPr>
-              <w:spacing w:after="0" w:line="240" w:lineRule="auto"/>
-              <w:rPr>
-                <w:rFonts w:eastAsia="Times New Roman" w:cstheme="minorHAnsi"/>
-                <w:color w:val="000000"/>
-                <w:lang w:eastAsia="en-AU"/>
-              </w:rPr>
-            </w:pPr>
-            <w:r>
-              <w:rPr>
-                <w:rFonts w:eastAsia="Times New Roman" w:cstheme="minorHAnsi"/>
-                <w:color w:val="000000"/>
-                <w:lang w:eastAsia="en-AU"/>
-              </w:rPr>
-              <w:t>Extend game to allow for rounds to be about specific categories</w:t>
-            </w:r>
-          </w:p>
-        </w:tc>
-        <w:tc>
-          <w:tcPr>
-            <w:tcW w:w="1417" w:type="dxa"/>
-            <w:tcBorders>
-              <w:top w:val="single" w:sz="18" w:space="0" w:color="auto"/>
-              <w:bottom w:val="single" w:sz="4" w:space="0" w:color="auto"/>
-            </w:tcBorders>
-            <w:shd w:val="clear" w:color="auto" w:fill="92D050"/>
-            <w:vAlign w:val="center"/>
-            <w:hideMark/>
-          </w:tcPr>
-          <w:p>
-            <w:pPr>
-              <w:spacing w:after="0"/>
-              <w:rPr>
-                <w:rFonts w:eastAsiaTheme="minorHAnsi" w:cstheme="minorHAnsi"/>
-                <w:lang w:eastAsia="en-AU"/>
-              </w:rPr>
-            </w:pPr>
-            <w:r>
-              <w:rPr>
-                <w:rFonts w:eastAsia="Times New Roman" w:cstheme="minorHAnsi"/>
-                <w:color w:val="000000"/>
-                <w:lang w:eastAsia="en-AU"/>
-              </w:rPr>
-              <w:t>Collin</w:t>
-            </w:r>
-          </w:p>
-        </w:tc>
-        <w:tc>
-          <w:tcPr>
-            <w:tcW w:w="4394" w:type="dxa"/>
-            <w:tcBorders>
-              <w:top w:val="single" w:sz="18" w:space="0" w:color="auto"/>
-              <w:bottom w:val="single" w:sz="4" w:space="0" w:color="auto"/>
-            </w:tcBorders>
-            <w:shd w:val="clear" w:color="auto" w:fill="92D050"/>
-            <w:vAlign w:val="center"/>
-            <w:hideMark/>
-          </w:tcPr>
-          <w:p>
-            <w:pPr>
-              <w:spacing w:after="0" w:line="240" w:lineRule="auto"/>
-              <w:rPr>
-                <w:rFonts w:eastAsia="Times New Roman" w:cstheme="minorHAnsi"/>
-                <w:color w:val="000000"/>
-                <w:lang w:eastAsia="en-AU"/>
-              </w:rPr>
-            </w:pPr>
-            <w:r>
-              <w:rPr>
-                <w:rFonts w:eastAsia="Times New Roman" w:cstheme="minorHAnsi"/>
-                <w:color w:val="000000"/>
-                <w:lang w:eastAsia="en-AU"/>
-              </w:rPr>
-              <w:t>Completed on time</w:t>
-            </w:r>
-          </w:p>
-        </w:tc>
-      </w:tr>
-      <w:tr>
-        <w:trPr>
-          <w:trHeight w:val="299"/>
-        </w:trPr>
-        <w:tc>
-          <w:tcPr>
-            <w:tcW w:w="1016" w:type="dxa"/>
-            <w:tcBorders>
-              <w:top w:val="single" w:sz="4" w:space="0" w:color="auto"/>
-              <w:bottom w:val="single" w:sz="4" w:space="0" w:color="auto"/>
-            </w:tcBorders>
-            <w:shd w:val="clear" w:color="auto" w:fill="92D050"/>
-            <w:vAlign w:val="center"/>
-            <w:hideMark/>
-          </w:tcPr>
-          <w:p>
-            <w:pPr>
-              <w:spacing w:after="0" w:line="240" w:lineRule="auto"/>
-              <w:rPr>
-                <w:rFonts w:eastAsia="Times New Roman" w:cstheme="minorHAnsi"/>
-                <w:color w:val="000000"/>
-                <w:lang w:eastAsia="en-AU"/>
-              </w:rPr>
-            </w:pPr>
-            <w:r>
-              <w:rPr>
-                <w:rFonts w:eastAsia="Times New Roman" w:cstheme="minorHAnsi"/>
-                <w:color w:val="000000"/>
-                <w:lang w:eastAsia="en-AU"/>
-              </w:rPr>
-              <w:t>C-3</w:t>
-            </w:r>
-          </w:p>
-        </w:tc>
-        <w:tc>
-          <w:tcPr>
-            <w:tcW w:w="2789" w:type="dxa"/>
-            <w:tcBorders>
-              <w:top w:val="single" w:sz="4" w:space="0" w:color="auto"/>
-              <w:bottom w:val="single" w:sz="4" w:space="0" w:color="auto"/>
-            </w:tcBorders>
-            <w:shd w:val="clear" w:color="auto" w:fill="92D050"/>
-            <w:vAlign w:val="center"/>
-            <w:hideMark/>
-          </w:tcPr>
-          <w:p>
-            <w:pPr>
-              <w:spacing w:after="0" w:line="240" w:lineRule="auto"/>
-              <w:rPr>
-                <w:rFonts w:eastAsia="Times New Roman" w:cstheme="minorHAnsi"/>
-                <w:color w:val="000000"/>
-                <w:lang w:eastAsia="en-AU"/>
-              </w:rPr>
-            </w:pPr>
-            <w:r>
-              <w:rPr>
-                <w:rFonts w:eastAsia="Times New Roman" w:cstheme="minorHAnsi"/>
-                <w:color w:val="000000"/>
-                <w:lang w:eastAsia="en-AU"/>
-              </w:rPr>
-              <w:t>Create tests for category specific rounds</w:t>
-            </w:r>
-          </w:p>
-        </w:tc>
-        <w:tc>
-          <w:tcPr>
-            <w:tcW w:w="1417" w:type="dxa"/>
-            <w:tcBorders>
-              <w:top w:val="single" w:sz="4" w:space="0" w:color="auto"/>
-              <w:bottom w:val="single" w:sz="4" w:space="0" w:color="auto"/>
-            </w:tcBorders>
-            <w:shd w:val="clear" w:color="auto" w:fill="92D050"/>
-            <w:vAlign w:val="center"/>
-            <w:hideMark/>
-          </w:tcPr>
-          <w:p>
-            <w:pPr>
-              <w:spacing w:after="0"/>
-              <w:rPr>
-                <w:rFonts w:eastAsiaTheme="minorHAnsi" w:cstheme="minorHAnsi"/>
-                <w:lang w:eastAsia="en-AU"/>
-              </w:rPr>
-            </w:pPr>
-            <w:r>
-              <w:rPr>
-                <w:rFonts w:eastAsiaTheme="minorHAnsi" w:cstheme="minorHAnsi"/>
-                <w:lang w:eastAsia="en-AU"/>
-              </w:rPr>
-              <w:t>Michelle</w:t>
-            </w:r>
-          </w:p>
-        </w:tc>
-        <w:tc>
-          <w:tcPr>
-            <w:tcW w:w="4394" w:type="dxa"/>
-            <w:tcBorders>
-              <w:top w:val="single" w:sz="4" w:space="0" w:color="auto"/>
-              <w:bottom w:val="single" w:sz="4" w:space="0" w:color="auto"/>
-            </w:tcBorders>
-            <w:shd w:val="clear" w:color="auto" w:fill="92D050"/>
-            <w:vAlign w:val="center"/>
-            <w:hideMark/>
-          </w:tcPr>
-          <w:p>
-            <w:pPr>
-              <w:spacing w:after="0"/>
-              <w:rPr>
-                <w:rFonts w:eastAsiaTheme="minorHAnsi" w:cstheme="minorHAnsi"/>
-                <w:lang w:eastAsia="en-AU"/>
-              </w:rPr>
-            </w:pPr>
-            <w:r>
-              <w:rPr>
-                <w:rFonts w:eastAsiaTheme="minorHAnsi" w:cstheme="minorHAnsi"/>
-                <w:lang w:eastAsia="en-AU"/>
-              </w:rPr>
-              <w:t>All tests were written on time</w:t>
-            </w:r>
-          </w:p>
-        </w:tc>
-      </w:tr>
-      <w:tr>
-        <w:trPr>
-          <w:trHeight w:val="299"/>
-        </w:trPr>
-        <w:tc>
-          <w:tcPr>
-            <w:tcW w:w="1016" w:type="dxa"/>
-            <w:tcBorders>
-              <w:top w:val="single" w:sz="4" w:space="0" w:color="auto"/>
-              <w:bottom w:val="single" w:sz="4" w:space="0" w:color="auto"/>
-            </w:tcBorders>
-            <w:shd w:val="clear" w:color="auto" w:fill="FFC000"/>
-            <w:vAlign w:val="center"/>
-          </w:tcPr>
-          <w:p>
-            <w:pPr>
-              <w:spacing w:after="0" w:line="240" w:lineRule="auto"/>
-              <w:rPr>
-                <w:rFonts w:eastAsia="Times New Roman" w:cstheme="minorHAnsi"/>
-                <w:color w:val="000000"/>
-                <w:lang w:eastAsia="en-AU"/>
-              </w:rPr>
-            </w:pPr>
-            <w:r>
-              <w:rPr>
-                <w:rFonts w:eastAsia="Times New Roman" w:cstheme="minorHAnsi"/>
-                <w:color w:val="000000"/>
-                <w:lang w:eastAsia="en-AU"/>
-              </w:rPr>
-              <w:lastRenderedPageBreak/>
-              <w:t>C-3</w:t>
-            </w:r>
-          </w:p>
-        </w:tc>
-        <w:tc>
-          <w:tcPr>
-            <w:tcW w:w="2789" w:type="dxa"/>
-            <w:tcBorders>
-              <w:top w:val="single" w:sz="4" w:space="0" w:color="auto"/>
-              <w:bottom w:val="single" w:sz="4" w:space="0" w:color="auto"/>
-            </w:tcBorders>
-            <w:shd w:val="clear" w:color="auto" w:fill="FFC000"/>
-            <w:vAlign w:val="center"/>
-          </w:tcPr>
-          <w:p>
-            <w:pPr>
-              <w:spacing w:after="0" w:line="240" w:lineRule="auto"/>
-              <w:rPr>
-                <w:rFonts w:eastAsia="Times New Roman" w:cstheme="minorHAnsi"/>
-                <w:color w:val="000000"/>
-                <w:lang w:eastAsia="en-AU"/>
-              </w:rPr>
-            </w:pPr>
-            <w:r>
-              <w:rPr>
-                <w:rFonts w:eastAsia="Times New Roman" w:cstheme="minorHAnsi"/>
-                <w:color w:val="000000"/>
-                <w:lang w:eastAsia="en-AU"/>
-              </w:rPr>
-              <w:t>Implement offline redundancy</w:t>
-            </w:r>
-          </w:p>
-        </w:tc>
-        <w:tc>
-          <w:tcPr>
-            <w:tcW w:w="1417" w:type="dxa"/>
-            <w:tcBorders>
-              <w:top w:val="single" w:sz="4" w:space="0" w:color="auto"/>
-              <w:bottom w:val="single" w:sz="4" w:space="0" w:color="auto"/>
-            </w:tcBorders>
-            <w:shd w:val="clear" w:color="auto" w:fill="FFC000"/>
-            <w:vAlign w:val="center"/>
-          </w:tcPr>
-          <w:p>
-            <w:pPr>
-              <w:spacing w:after="0"/>
-              <w:rPr>
-                <w:rFonts w:eastAsiaTheme="minorHAnsi" w:cstheme="minorHAnsi"/>
-                <w:lang w:eastAsia="en-AU"/>
-              </w:rPr>
-            </w:pPr>
-            <w:r>
-              <w:rPr>
-                <w:rFonts w:eastAsiaTheme="minorHAnsi" w:cstheme="minorHAnsi"/>
-                <w:lang w:eastAsia="en-AU"/>
-              </w:rPr>
-              <w:t>Aaron</w:t>
-            </w:r>
-          </w:p>
-        </w:tc>
-        <w:tc>
-          <w:tcPr>
-            <w:tcW w:w="4394" w:type="dxa"/>
-            <w:tcBorders>
-              <w:top w:val="single" w:sz="4" w:space="0" w:color="auto"/>
-              <w:bottom w:val="single" w:sz="4" w:space="0" w:color="auto"/>
-            </w:tcBorders>
-            <w:shd w:val="clear" w:color="auto" w:fill="FFC000"/>
-            <w:vAlign w:val="center"/>
-          </w:tcPr>
-          <w:p>
-            <w:pPr>
-              <w:spacing w:after="0"/>
-              <w:rPr>
-                <w:rFonts w:eastAsiaTheme="minorHAnsi" w:cstheme="minorHAnsi"/>
-                <w:lang w:eastAsia="en-AU"/>
-              </w:rPr>
-            </w:pPr>
-            <w:r>
-              <w:rPr>
-                <w:rFonts w:eastAsia="Times New Roman" w:cstheme="minorHAnsi"/>
-                <w:color w:val="000000"/>
-                <w:lang w:eastAsia="en-AU"/>
-              </w:rPr>
-              <w:t xml:space="preserve">Work commenced on the offline redundancy. Not completed  </w:t>
-            </w:r>
-          </w:p>
-        </w:tc>
-      </w:tr>
-      <w:tr>
-        <w:trPr>
-          <w:trHeight w:val="899"/>
-        </w:trPr>
-        <w:tc>
-          <w:tcPr>
-            <w:tcW w:w="1016" w:type="dxa"/>
-            <w:tcBorders>
-              <w:top w:val="single" w:sz="4" w:space="0" w:color="auto"/>
-              <w:bottom w:val="single" w:sz="4" w:space="0" w:color="auto"/>
-            </w:tcBorders>
-            <w:shd w:val="clear" w:color="auto" w:fill="FF0000"/>
-            <w:vAlign w:val="center"/>
-            <w:hideMark/>
-          </w:tcPr>
-          <w:p>
-            <w:pPr>
-              <w:spacing w:after="0" w:line="240" w:lineRule="auto"/>
-              <w:rPr>
-                <w:rFonts w:eastAsia="Times New Roman" w:cstheme="minorHAnsi"/>
-                <w:color w:val="000000"/>
-                <w:lang w:eastAsia="en-AU"/>
-              </w:rPr>
-            </w:pPr>
-            <w:r>
-              <w:rPr>
-                <w:rFonts w:eastAsia="Times New Roman" w:cstheme="minorHAnsi"/>
-                <w:color w:val="000000"/>
-                <w:lang w:eastAsia="en-AU"/>
-              </w:rPr>
-              <w:t>C-3</w:t>
-            </w:r>
-          </w:p>
-        </w:tc>
-        <w:tc>
-          <w:tcPr>
-            <w:tcW w:w="2789" w:type="dxa"/>
-            <w:tcBorders>
-              <w:top w:val="single" w:sz="4" w:space="0" w:color="auto"/>
-              <w:bottom w:val="single" w:sz="4" w:space="0" w:color="auto"/>
-            </w:tcBorders>
-            <w:shd w:val="clear" w:color="auto" w:fill="FF0000"/>
-            <w:vAlign w:val="center"/>
-            <w:hideMark/>
-          </w:tcPr>
-          <w:p>
-            <w:pPr>
-              <w:spacing w:after="0" w:line="240" w:lineRule="auto"/>
-              <w:rPr>
-                <w:rFonts w:eastAsia="Times New Roman" w:cstheme="minorHAnsi"/>
-                <w:color w:val="000000"/>
-                <w:lang w:eastAsia="en-AU"/>
-              </w:rPr>
-            </w:pPr>
-            <w:r>
-              <w:rPr>
-                <w:rFonts w:eastAsia="Times New Roman" w:cstheme="minorHAnsi"/>
-                <w:color w:val="000000"/>
-                <w:lang w:eastAsia="en-AU"/>
-              </w:rPr>
-              <w:t>Social Media Integration (Google)</w:t>
-            </w:r>
-          </w:p>
-        </w:tc>
-        <w:tc>
-          <w:tcPr>
-            <w:tcW w:w="1417" w:type="dxa"/>
-            <w:tcBorders>
-              <w:top w:val="single" w:sz="4" w:space="0" w:color="auto"/>
-              <w:bottom w:val="single" w:sz="4" w:space="0" w:color="auto"/>
-            </w:tcBorders>
-            <w:shd w:val="clear" w:color="auto" w:fill="FF0000"/>
-            <w:vAlign w:val="center"/>
-            <w:hideMark/>
-          </w:tcPr>
-          <w:p>
-            <w:pPr>
-              <w:spacing w:after="0" w:line="240" w:lineRule="auto"/>
-              <w:rPr>
-                <w:rFonts w:eastAsia="Times New Roman" w:cstheme="minorHAnsi"/>
-                <w:color w:val="000000"/>
-                <w:lang w:eastAsia="en-AU"/>
-              </w:rPr>
-            </w:pPr>
-            <w:r>
-              <w:rPr>
-                <w:rFonts w:eastAsiaTheme="minorHAnsi" w:cstheme="minorHAnsi"/>
-                <w:lang w:eastAsia="en-AU"/>
-              </w:rPr>
-              <w:t>Michelle</w:t>
-            </w:r>
-          </w:p>
-        </w:tc>
-        <w:tc>
-          <w:tcPr>
-            <w:tcW w:w="4394" w:type="dxa"/>
-            <w:tcBorders>
-              <w:top w:val="single" w:sz="4" w:space="0" w:color="auto"/>
-              <w:bottom w:val="single" w:sz="4" w:space="0" w:color="auto"/>
-            </w:tcBorders>
-            <w:shd w:val="clear" w:color="auto" w:fill="FF0000"/>
-            <w:vAlign w:val="center"/>
-            <w:hideMark/>
-          </w:tcPr>
-          <w:p>
-            <w:pPr>
-              <w:spacing w:after="0" w:line="240" w:lineRule="auto"/>
-              <w:rPr>
-                <w:rFonts w:eastAsia="Times New Roman" w:cstheme="minorHAnsi"/>
-                <w:color w:val="000000"/>
-                <w:lang w:eastAsia="en-AU"/>
-              </w:rPr>
-            </w:pPr>
-            <w:r>
-              <w:rPr>
-                <w:rFonts w:eastAsiaTheme="minorHAnsi" w:cstheme="minorHAnsi"/>
-                <w:lang w:eastAsia="en-AU"/>
-              </w:rPr>
-              <w:t xml:space="preserve">Implementation of google play </w:t>
-            </w:r>
-            <w:r>
-              <w:rPr>
-                <w:rFonts w:eastAsiaTheme="minorHAnsi" w:cstheme="minorHAnsi"/>
-                <w:lang w:eastAsia="en-AU"/>
-              </w:rPr>
-              <w:t>deemed to be out of scope</w:t>
-            </w:r>
-            <w:r>
-              <w:rPr>
-                <w:rFonts w:eastAsiaTheme="minorHAnsi" w:cstheme="minorHAnsi"/>
-                <w:lang w:eastAsia="en-AU"/>
-              </w:rPr>
-              <w:t>.</w:t>
-            </w:r>
-          </w:p>
-        </w:tc>
-      </w:tr>
-      <w:tr>
-        <w:trPr>
-          <w:trHeight w:val="899"/>
-        </w:trPr>
-        <w:tc>
-          <w:tcPr>
-            <w:tcW w:w="1016" w:type="dxa"/>
-            <w:tcBorders>
-              <w:top w:val="single" w:sz="4" w:space="0" w:color="auto"/>
-              <w:bottom w:val="single" w:sz="18" w:space="0" w:color="auto"/>
-            </w:tcBorders>
-            <w:shd w:val="clear" w:color="auto" w:fill="92D050"/>
-            <w:vAlign w:val="center"/>
-          </w:tcPr>
-          <w:p>
-            <w:pPr>
-              <w:spacing w:after="0" w:line="240" w:lineRule="auto"/>
-              <w:rPr>
-                <w:rFonts w:eastAsia="Times New Roman" w:cstheme="minorHAnsi"/>
-                <w:color w:val="000000"/>
-                <w:lang w:eastAsia="en-AU"/>
-              </w:rPr>
-            </w:pPr>
-            <w:r>
-              <w:rPr>
-                <w:rFonts w:eastAsia="Times New Roman" w:cstheme="minorHAnsi"/>
-                <w:color w:val="000000"/>
-                <w:lang w:eastAsia="en-AU"/>
-              </w:rPr>
-              <w:t>C-3</w:t>
-            </w:r>
-          </w:p>
-        </w:tc>
-        <w:tc>
-          <w:tcPr>
-            <w:tcW w:w="2789" w:type="dxa"/>
-            <w:tcBorders>
-              <w:top w:val="single" w:sz="4" w:space="0" w:color="auto"/>
-              <w:bottom w:val="single" w:sz="18" w:space="0" w:color="auto"/>
-            </w:tcBorders>
-            <w:shd w:val="clear" w:color="auto" w:fill="92D050"/>
-            <w:vAlign w:val="center"/>
-          </w:tcPr>
-          <w:p>
-            <w:pPr>
-              <w:spacing w:after="0" w:line="240" w:lineRule="auto"/>
-              <w:rPr>
-                <w:rFonts w:eastAsia="Times New Roman" w:cstheme="minorHAnsi"/>
-                <w:color w:val="000000"/>
-                <w:lang w:eastAsia="en-AU"/>
-              </w:rPr>
-            </w:pPr>
-            <w:r>
-              <w:rPr>
-                <w:rFonts w:eastAsia="Times New Roman" w:cstheme="minorHAnsi"/>
-                <w:color w:val="000000"/>
-                <w:lang w:eastAsia="en-AU"/>
-              </w:rPr>
-              <w:t>Implement Push notifications</w:t>
-            </w:r>
-          </w:p>
-        </w:tc>
-        <w:tc>
-          <w:tcPr>
-            <w:tcW w:w="1417" w:type="dxa"/>
-            <w:tcBorders>
-              <w:top w:val="single" w:sz="4" w:space="0" w:color="auto"/>
-              <w:bottom w:val="single" w:sz="18" w:space="0" w:color="auto"/>
-            </w:tcBorders>
-            <w:shd w:val="clear" w:color="auto" w:fill="92D050"/>
-            <w:vAlign w:val="center"/>
-          </w:tcPr>
-          <w:p>
-            <w:pPr>
-              <w:spacing w:after="0" w:line="240" w:lineRule="auto"/>
-              <w:rPr>
-                <w:rFonts w:eastAsiaTheme="minorHAnsi" w:cstheme="minorHAnsi"/>
-                <w:lang w:eastAsia="en-AU"/>
-              </w:rPr>
-            </w:pPr>
-            <w:proofErr w:type="spellStart"/>
-            <w:r>
-              <w:rPr>
-                <w:rFonts w:eastAsiaTheme="minorHAnsi" w:cstheme="minorHAnsi"/>
-                <w:lang w:eastAsia="en-AU"/>
-              </w:rPr>
-              <w:t>Charnes</w:t>
-            </w:r>
-            <w:proofErr w:type="spellEnd"/>
-          </w:p>
-        </w:tc>
-        <w:tc>
-          <w:tcPr>
-            <w:tcW w:w="4394" w:type="dxa"/>
-            <w:tcBorders>
-              <w:top w:val="single" w:sz="4" w:space="0" w:color="auto"/>
-              <w:bottom w:val="single" w:sz="18" w:space="0" w:color="auto"/>
-            </w:tcBorders>
-            <w:shd w:val="clear" w:color="auto" w:fill="92D050"/>
-            <w:vAlign w:val="center"/>
-          </w:tcPr>
-          <w:p>
-            <w:pPr>
-              <w:spacing w:after="0" w:line="240" w:lineRule="auto"/>
-              <w:rPr>
-                <w:rFonts w:eastAsiaTheme="minorHAnsi" w:cstheme="minorHAnsi"/>
-                <w:lang w:eastAsia="en-AU"/>
-              </w:rPr>
-            </w:pPr>
-            <w:r>
-              <w:rPr>
-                <w:rFonts w:eastAsiaTheme="minorHAnsi" w:cstheme="minorHAnsi"/>
-                <w:lang w:eastAsia="en-AU"/>
-              </w:rPr>
-              <w:t xml:space="preserve">Completed </w:t>
-            </w:r>
-          </w:p>
-        </w:tc>
-      </w:tr>
-      <w:tr>
-        <w:trPr>
-          <w:trHeight w:val="299"/>
-        </w:trPr>
-        <w:tc>
-          <w:tcPr>
-            <w:tcW w:w="1016" w:type="dxa"/>
-            <w:shd w:val="clear" w:color="auto" w:fill="92D050"/>
-            <w:vAlign w:val="center"/>
-            <w:hideMark/>
-          </w:tcPr>
-          <w:p>
-            <w:pPr>
-              <w:rPr>
-                <w:rFonts w:eastAsia="Times New Roman" w:cstheme="minorHAnsi"/>
-                <w:color w:val="000000"/>
-                <w:lang w:eastAsia="en-AU"/>
-              </w:rPr>
-            </w:pPr>
-            <w:r>
-              <w:rPr>
-                <w:rFonts w:eastAsia="Times New Roman" w:cstheme="minorHAnsi"/>
-                <w:color w:val="000000"/>
-                <w:lang w:eastAsia="en-AU"/>
-              </w:rPr>
-              <w:t>C-4</w:t>
-            </w:r>
-          </w:p>
-        </w:tc>
-        <w:tc>
-          <w:tcPr>
-            <w:tcW w:w="2789" w:type="dxa"/>
-            <w:shd w:val="clear" w:color="auto" w:fill="92D050"/>
-            <w:vAlign w:val="center"/>
-            <w:hideMark/>
-          </w:tcPr>
-          <w:p>
-            <w:pPr>
-              <w:rPr>
-                <w:rFonts w:eastAsia="Times New Roman" w:cstheme="minorHAnsi"/>
-                <w:color w:val="000000"/>
-                <w:lang w:eastAsia="en-AU"/>
-              </w:rPr>
-            </w:pPr>
-            <w:r>
-              <w:rPr>
-                <w:rFonts w:eastAsia="Times New Roman" w:cstheme="minorHAnsi"/>
-                <w:color w:val="000000"/>
-                <w:lang w:eastAsia="en-AU"/>
-              </w:rPr>
-              <w:t>Social Media Integration (Facebook)</w:t>
-            </w:r>
-          </w:p>
-        </w:tc>
-        <w:tc>
-          <w:tcPr>
-            <w:tcW w:w="1417" w:type="dxa"/>
-            <w:shd w:val="clear" w:color="auto" w:fill="92D050"/>
-            <w:vAlign w:val="center"/>
-            <w:hideMark/>
-          </w:tcPr>
-          <w:p>
-            <w:pPr>
-              <w:spacing w:after="0"/>
-              <w:rPr>
-                <w:rFonts w:eastAsiaTheme="minorHAnsi" w:cstheme="minorHAnsi"/>
-                <w:lang w:eastAsia="en-AU"/>
-              </w:rPr>
-            </w:pPr>
-            <w:r>
-              <w:rPr>
-                <w:rFonts w:eastAsiaTheme="minorHAnsi" w:cstheme="minorHAnsi"/>
-                <w:lang w:eastAsia="en-AU"/>
-              </w:rPr>
-              <w:t>Michelle</w:t>
-            </w:r>
-          </w:p>
-        </w:tc>
-        <w:tc>
-          <w:tcPr>
-            <w:tcW w:w="4394" w:type="dxa"/>
-            <w:shd w:val="clear" w:color="auto" w:fill="92D050"/>
-            <w:vAlign w:val="center"/>
-            <w:hideMark/>
-          </w:tcPr>
-          <w:p>
-            <w:pPr>
-              <w:spacing w:after="0"/>
-              <w:rPr>
-                <w:rFonts w:eastAsiaTheme="minorHAnsi" w:cstheme="minorHAnsi"/>
-                <w:lang w:eastAsia="en-AU"/>
-              </w:rPr>
-            </w:pPr>
-            <w:r>
-              <w:rPr>
-                <w:rFonts w:eastAsiaTheme="minorHAnsi" w:cstheme="minorHAnsi"/>
-                <w:lang w:eastAsia="en-AU"/>
-              </w:rPr>
-              <w:t>Completed</w:t>
-            </w:r>
-          </w:p>
-        </w:tc>
-      </w:tr>
-      <w:tr>
-        <w:trPr>
-          <w:trHeight w:val="299"/>
-        </w:trPr>
-        <w:tc>
-          <w:tcPr>
-            <w:tcW w:w="1016" w:type="dxa"/>
-            <w:shd w:val="clear" w:color="auto" w:fill="92D050"/>
-            <w:vAlign w:val="center"/>
-          </w:tcPr>
-          <w:p>
-            <w:pPr>
-              <w:spacing w:after="0" w:line="240" w:lineRule="auto"/>
-              <w:rPr>
-                <w:rFonts w:eastAsia="Times New Roman" w:cstheme="minorHAnsi"/>
-                <w:color w:val="000000"/>
-                <w:lang w:eastAsia="en-AU"/>
-              </w:rPr>
-            </w:pPr>
-            <w:r>
-              <w:rPr>
-                <w:rFonts w:eastAsia="Times New Roman" w:cstheme="minorHAnsi"/>
-                <w:color w:val="000000"/>
-                <w:lang w:eastAsia="en-AU"/>
-              </w:rPr>
-              <w:t>C-4</w:t>
-            </w:r>
-          </w:p>
-        </w:tc>
-        <w:tc>
-          <w:tcPr>
-            <w:tcW w:w="2789" w:type="dxa"/>
-            <w:shd w:val="clear" w:color="auto" w:fill="92D050"/>
-            <w:vAlign w:val="center"/>
-          </w:tcPr>
-          <w:p>
-            <w:pPr>
-              <w:spacing w:after="0" w:line="240" w:lineRule="auto"/>
-              <w:rPr>
-                <w:rFonts w:eastAsia="Times New Roman" w:cstheme="minorHAnsi"/>
-                <w:color w:val="000000"/>
-                <w:lang w:eastAsia="en-AU"/>
-              </w:rPr>
-            </w:pPr>
-            <w:r>
-              <w:rPr>
-                <w:rFonts w:eastAsia="Times New Roman" w:cstheme="minorHAnsi"/>
-                <w:color w:val="000000"/>
-                <w:lang w:eastAsia="en-AU"/>
-              </w:rPr>
-              <w:t>Publish the game to the Google Play Store</w:t>
-            </w:r>
-          </w:p>
-        </w:tc>
-        <w:tc>
-          <w:tcPr>
-            <w:tcW w:w="1417" w:type="dxa"/>
-            <w:shd w:val="clear" w:color="auto" w:fill="92D050"/>
-            <w:vAlign w:val="center"/>
-          </w:tcPr>
-          <w:p>
-            <w:pPr>
-              <w:spacing w:after="0"/>
-              <w:rPr>
-                <w:rFonts w:eastAsiaTheme="minorHAnsi" w:cstheme="minorHAnsi"/>
-                <w:lang w:eastAsia="en-AU"/>
-              </w:rPr>
-            </w:pPr>
-            <w:r>
-              <w:rPr>
-                <w:rFonts w:eastAsiaTheme="minorHAnsi" w:cstheme="minorHAnsi"/>
-                <w:lang w:eastAsia="en-AU"/>
-              </w:rPr>
-              <w:t>Col</w:t>
-            </w:r>
-          </w:p>
-        </w:tc>
-        <w:tc>
-          <w:tcPr>
-            <w:tcW w:w="4394" w:type="dxa"/>
-            <w:shd w:val="clear" w:color="auto" w:fill="92D050"/>
-            <w:vAlign w:val="center"/>
-          </w:tcPr>
-          <w:p>
-            <w:pPr>
-              <w:spacing w:after="0"/>
-              <w:rPr>
-                <w:rFonts w:eastAsiaTheme="minorHAnsi" w:cstheme="minorHAnsi"/>
-                <w:lang w:eastAsia="en-AU"/>
-              </w:rPr>
-            </w:pPr>
-            <w:r>
-              <w:rPr>
-                <w:rFonts w:eastAsiaTheme="minorHAnsi" w:cstheme="minorHAnsi"/>
-                <w:lang w:eastAsia="en-AU"/>
-              </w:rPr>
-              <w:t>Completed</w:t>
-            </w:r>
-          </w:p>
-        </w:tc>
-      </w:tr>
-      <w:tr>
-        <w:trPr>
-          <w:trHeight w:val="299"/>
-        </w:trPr>
-        <w:tc>
-          <w:tcPr>
-            <w:tcW w:w="1016" w:type="dxa"/>
-            <w:tcBorders>
-              <w:bottom w:val="single" w:sz="18" w:space="0" w:color="auto"/>
-            </w:tcBorders>
-            <w:shd w:val="clear" w:color="auto" w:fill="FF0000"/>
-            <w:vAlign w:val="center"/>
-          </w:tcPr>
-          <w:p>
-            <w:pPr>
-              <w:spacing w:after="0" w:line="240" w:lineRule="auto"/>
-              <w:rPr>
-                <w:rFonts w:eastAsia="Times New Roman" w:cstheme="minorHAnsi"/>
-                <w:color w:val="000000"/>
-                <w:lang w:eastAsia="en-AU"/>
-              </w:rPr>
-            </w:pPr>
-            <w:r>
-              <w:rPr>
-                <w:rFonts w:eastAsia="Times New Roman" w:cstheme="minorHAnsi"/>
-                <w:color w:val="000000"/>
-                <w:lang w:eastAsia="en-AU"/>
-              </w:rPr>
-              <w:t>C-4</w:t>
-            </w:r>
-          </w:p>
-        </w:tc>
-        <w:tc>
-          <w:tcPr>
-            <w:tcW w:w="2789" w:type="dxa"/>
-            <w:tcBorders>
-              <w:bottom w:val="single" w:sz="18" w:space="0" w:color="auto"/>
-            </w:tcBorders>
-            <w:shd w:val="clear" w:color="auto" w:fill="FF0000"/>
-            <w:vAlign w:val="center"/>
-          </w:tcPr>
-          <w:p>
-            <w:pPr>
-              <w:spacing w:after="0" w:line="240" w:lineRule="auto"/>
-              <w:rPr>
-                <w:rFonts w:eastAsia="Times New Roman" w:cstheme="minorHAnsi"/>
-                <w:color w:val="000000"/>
-                <w:lang w:eastAsia="en-AU"/>
-              </w:rPr>
-            </w:pPr>
-            <w:r>
-              <w:rPr>
-                <w:rFonts w:eastAsia="Times New Roman" w:cstheme="minorHAnsi"/>
-                <w:color w:val="000000"/>
-                <w:lang w:eastAsia="en-AU"/>
-              </w:rPr>
-              <w:t>Publish the game to the Apple Apps Store</w:t>
-            </w:r>
-          </w:p>
-        </w:tc>
-        <w:tc>
-          <w:tcPr>
-            <w:tcW w:w="1417" w:type="dxa"/>
-            <w:tcBorders>
-              <w:bottom w:val="single" w:sz="18" w:space="0" w:color="auto"/>
-            </w:tcBorders>
-            <w:shd w:val="clear" w:color="auto" w:fill="FF0000"/>
-            <w:vAlign w:val="center"/>
-          </w:tcPr>
-          <w:p>
-            <w:pPr>
-              <w:spacing w:after="0"/>
-              <w:rPr>
-                <w:rFonts w:eastAsiaTheme="minorHAnsi" w:cstheme="minorHAnsi"/>
-                <w:lang w:eastAsia="en-AU"/>
-              </w:rPr>
-            </w:pPr>
-            <w:r>
-              <w:rPr>
-                <w:rFonts w:eastAsiaTheme="minorHAnsi" w:cstheme="minorHAnsi"/>
-                <w:lang w:eastAsia="en-AU"/>
-              </w:rPr>
-              <w:t>Aaron</w:t>
-            </w:r>
-          </w:p>
-        </w:tc>
-        <w:tc>
-          <w:tcPr>
-            <w:tcW w:w="4394" w:type="dxa"/>
-            <w:tcBorders>
-              <w:bottom w:val="single" w:sz="18" w:space="0" w:color="auto"/>
-            </w:tcBorders>
-            <w:shd w:val="clear" w:color="auto" w:fill="FF0000"/>
-            <w:vAlign w:val="center"/>
-          </w:tcPr>
-          <w:p>
-            <w:pPr>
-              <w:spacing w:after="0"/>
-              <w:rPr>
-                <w:rFonts w:eastAsia="Times New Roman" w:cstheme="minorHAnsi"/>
-                <w:color w:val="000000"/>
-                <w:lang w:eastAsia="en-AU"/>
-              </w:rPr>
-            </w:pPr>
-            <w:r>
-              <w:rPr>
-                <w:rFonts w:eastAsia="Times New Roman" w:cstheme="minorHAnsi"/>
-                <w:color w:val="000000"/>
-                <w:lang w:eastAsia="en-AU"/>
-              </w:rPr>
-              <w:t>Compiled XCode</w:t>
-            </w:r>
-            <w:r>
-              <w:rPr>
-                <w:rFonts w:eastAsia="Times New Roman" w:cstheme="minorHAnsi"/>
-                <w:color w:val="000000"/>
-                <w:lang w:eastAsia="en-AU"/>
-              </w:rPr>
-              <w:t xml:space="preserve"> </w:t>
-            </w:r>
-            <w:r>
-              <w:rPr>
-                <w:rFonts w:eastAsia="Times New Roman" w:cstheme="minorHAnsi"/>
-                <w:color w:val="000000"/>
-                <w:lang w:eastAsia="en-AU"/>
-              </w:rPr>
-              <w:t>integration</w:t>
-            </w:r>
-            <w:r>
-              <w:rPr>
-                <w:rFonts w:eastAsia="Times New Roman" w:cstheme="minorHAnsi"/>
-                <w:color w:val="000000"/>
-                <w:lang w:eastAsia="en-AU"/>
-              </w:rPr>
-              <w:t xml:space="preserve">. </w:t>
-            </w:r>
-          </w:p>
-          <w:p>
-            <w:pPr>
-              <w:spacing w:after="0"/>
-              <w:rPr>
-                <w:rFonts w:eastAsia="Times New Roman" w:cstheme="minorHAnsi"/>
-                <w:color w:val="000000"/>
-                <w:lang w:eastAsia="en-AU"/>
-              </w:rPr>
-            </w:pPr>
-            <w:r>
-              <w:rPr>
-                <w:rFonts w:eastAsia="Times New Roman" w:cstheme="minorHAnsi"/>
-                <w:color w:val="000000"/>
-                <w:lang w:eastAsia="en-AU"/>
-              </w:rPr>
-              <w:t xml:space="preserve">Unable to submit to app store as game is still in beta and </w:t>
-            </w:r>
-            <w:r>
-              <w:rPr>
-                <w:rFonts w:eastAsia="Times New Roman" w:cstheme="minorHAnsi"/>
-                <w:color w:val="000000"/>
-                <w:lang w:eastAsia="en-AU"/>
-              </w:rPr>
-              <w:t>iOS</w:t>
-            </w:r>
-            <w:r>
-              <w:rPr>
-                <w:rFonts w:eastAsia="Times New Roman" w:cstheme="minorHAnsi"/>
-                <w:color w:val="000000"/>
-                <w:lang w:eastAsia="en-AU"/>
-              </w:rPr>
-              <w:t xml:space="preserve"> app store does not take beta games. </w:t>
-            </w:r>
-            <w:r>
-              <w:rPr>
-                <w:rFonts w:eastAsia="Times New Roman" w:cstheme="minorHAnsi"/>
-                <w:color w:val="000000"/>
-                <w:lang w:eastAsia="en-AU"/>
-              </w:rPr>
-              <w:t xml:space="preserve"> </w:t>
-            </w:r>
-          </w:p>
-        </w:tc>
-      </w:tr>
-      <w:tr>
-        <w:trPr>
-          <w:trHeight w:val="299"/>
-        </w:trPr>
-        <w:tc>
-          <w:tcPr>
-            <w:tcW w:w="1016" w:type="dxa"/>
-            <w:tcBorders>
-              <w:top w:val="single" w:sz="18" w:space="0" w:color="auto"/>
-              <w:bottom w:val="single" w:sz="4" w:space="0" w:color="auto"/>
-            </w:tcBorders>
-            <w:shd w:val="clear" w:color="auto" w:fill="92D050"/>
-            <w:vAlign w:val="center"/>
-          </w:tcPr>
-          <w:p>
-            <w:pPr>
-              <w:spacing w:after="0" w:line="240" w:lineRule="auto"/>
-              <w:rPr>
-                <w:rFonts w:eastAsia="Times New Roman" w:cstheme="minorHAnsi"/>
-                <w:color w:val="000000"/>
-                <w:lang w:eastAsia="en-AU"/>
-              </w:rPr>
-            </w:pPr>
-            <w:r>
-              <w:rPr>
-                <w:rFonts w:eastAsia="Times New Roman" w:cstheme="minorHAnsi"/>
-                <w:color w:val="000000"/>
-                <w:lang w:eastAsia="en-AU"/>
-              </w:rPr>
-              <w:t>C-5</w:t>
-            </w:r>
-          </w:p>
-        </w:tc>
-        <w:tc>
-          <w:tcPr>
-            <w:tcW w:w="2789" w:type="dxa"/>
-            <w:tcBorders>
-              <w:top w:val="single" w:sz="18" w:space="0" w:color="auto"/>
-              <w:bottom w:val="single" w:sz="4" w:space="0" w:color="auto"/>
-            </w:tcBorders>
-            <w:shd w:val="clear" w:color="auto" w:fill="92D050"/>
-            <w:vAlign w:val="center"/>
-          </w:tcPr>
-          <w:p>
-            <w:pPr>
-              <w:spacing w:after="0" w:line="240" w:lineRule="auto"/>
-              <w:rPr>
-                <w:rFonts w:eastAsia="Times New Roman" w:cstheme="minorHAnsi"/>
-                <w:color w:val="000000"/>
-                <w:lang w:eastAsia="en-AU"/>
-              </w:rPr>
-            </w:pPr>
-            <w:r>
-              <w:rPr>
-                <w:rFonts w:eastAsia="Times New Roman" w:cstheme="minorHAnsi"/>
-                <w:color w:val="000000"/>
-                <w:lang w:eastAsia="en-AU"/>
-              </w:rPr>
-              <w:t>Finish implementing offline redundancy</w:t>
-            </w:r>
-          </w:p>
-        </w:tc>
-        <w:tc>
-          <w:tcPr>
-            <w:tcW w:w="1417" w:type="dxa"/>
-            <w:tcBorders>
-              <w:top w:val="single" w:sz="18" w:space="0" w:color="auto"/>
-              <w:bottom w:val="single" w:sz="4" w:space="0" w:color="auto"/>
-            </w:tcBorders>
-            <w:shd w:val="clear" w:color="auto" w:fill="92D050"/>
-            <w:vAlign w:val="center"/>
-          </w:tcPr>
-          <w:p>
-            <w:pPr>
-              <w:spacing w:after="0"/>
-              <w:rPr>
-                <w:rFonts w:eastAsiaTheme="minorHAnsi" w:cstheme="minorHAnsi"/>
-                <w:lang w:eastAsia="en-AU"/>
-              </w:rPr>
-            </w:pPr>
-            <w:r>
-              <w:rPr>
-                <w:rFonts w:eastAsiaTheme="minorHAnsi" w:cstheme="minorHAnsi"/>
-                <w:lang w:eastAsia="en-AU"/>
-              </w:rPr>
-              <w:t>Aaron</w:t>
-            </w:r>
-          </w:p>
-        </w:tc>
-        <w:tc>
-          <w:tcPr>
-            <w:tcW w:w="4394" w:type="dxa"/>
-            <w:tcBorders>
-              <w:top w:val="single" w:sz="18" w:space="0" w:color="auto"/>
-              <w:bottom w:val="single" w:sz="4" w:space="0" w:color="auto"/>
-            </w:tcBorders>
-            <w:shd w:val="clear" w:color="auto" w:fill="92D050"/>
-            <w:vAlign w:val="center"/>
-          </w:tcPr>
-          <w:p>
-            <w:pPr>
-              <w:spacing w:after="0"/>
-              <w:rPr>
-                <w:rFonts w:eastAsia="Times New Roman" w:cstheme="minorHAnsi"/>
-                <w:color w:val="000000"/>
-                <w:lang w:eastAsia="en-AU"/>
-              </w:rPr>
-            </w:pPr>
-            <w:r>
-              <w:rPr>
-                <w:rFonts w:eastAsia="Times New Roman" w:cstheme="minorHAnsi"/>
-                <w:color w:val="000000"/>
-                <w:lang w:eastAsia="en-AU"/>
-              </w:rPr>
-              <w:t xml:space="preserve">Completed </w:t>
-            </w:r>
-          </w:p>
-        </w:tc>
-      </w:tr>
-      <w:tr>
-        <w:trPr>
-          <w:trHeight w:val="299"/>
-        </w:trPr>
-        <w:tc>
-          <w:tcPr>
-            <w:tcW w:w="1016" w:type="dxa"/>
-            <w:tcBorders>
-              <w:top w:val="single" w:sz="4" w:space="0" w:color="auto"/>
-              <w:bottom w:val="single" w:sz="4" w:space="0" w:color="auto"/>
-            </w:tcBorders>
-            <w:shd w:val="clear" w:color="auto" w:fill="92D050"/>
-            <w:vAlign w:val="center"/>
-          </w:tcPr>
-          <w:p>
-            <w:pPr>
-              <w:spacing w:after="0" w:line="240" w:lineRule="auto"/>
-              <w:rPr>
-                <w:rFonts w:eastAsia="Times New Roman" w:cstheme="minorHAnsi"/>
-                <w:color w:val="000000"/>
-                <w:lang w:eastAsia="en-AU"/>
-              </w:rPr>
-            </w:pPr>
-            <w:r>
-              <w:rPr>
-                <w:rFonts w:eastAsia="Times New Roman" w:cstheme="minorHAnsi"/>
-                <w:color w:val="000000"/>
-                <w:lang w:eastAsia="en-AU"/>
-              </w:rPr>
-              <w:t xml:space="preserve">C-5 </w:t>
-            </w:r>
-          </w:p>
-        </w:tc>
-        <w:tc>
-          <w:tcPr>
-            <w:tcW w:w="2789" w:type="dxa"/>
-            <w:tcBorders>
-              <w:top w:val="single" w:sz="4" w:space="0" w:color="auto"/>
-              <w:bottom w:val="single" w:sz="4" w:space="0" w:color="auto"/>
-            </w:tcBorders>
-            <w:shd w:val="clear" w:color="auto" w:fill="92D050"/>
-            <w:vAlign w:val="center"/>
-          </w:tcPr>
-          <w:p>
-            <w:pPr>
-              <w:spacing w:after="0" w:line="240" w:lineRule="auto"/>
-              <w:rPr>
-                <w:rFonts w:eastAsia="Times New Roman" w:cstheme="minorHAnsi"/>
-                <w:color w:val="000000"/>
-                <w:lang w:eastAsia="en-AU"/>
-              </w:rPr>
-            </w:pPr>
-            <w:r>
-              <w:rPr>
-                <w:rFonts w:eastAsia="Times New Roman" w:cstheme="minorHAnsi"/>
-                <w:color w:val="000000"/>
-                <w:lang w:eastAsia="en-AU"/>
-              </w:rPr>
-              <w:t>Finish leader boards</w:t>
-            </w:r>
-          </w:p>
-        </w:tc>
-        <w:tc>
-          <w:tcPr>
-            <w:tcW w:w="1417" w:type="dxa"/>
-            <w:tcBorders>
-              <w:top w:val="single" w:sz="4" w:space="0" w:color="auto"/>
-              <w:bottom w:val="single" w:sz="4" w:space="0" w:color="auto"/>
-            </w:tcBorders>
-            <w:shd w:val="clear" w:color="auto" w:fill="92D050"/>
-            <w:vAlign w:val="center"/>
-          </w:tcPr>
-          <w:p>
-            <w:pPr>
-              <w:spacing w:after="0"/>
-              <w:rPr>
-                <w:rFonts w:eastAsiaTheme="minorHAnsi" w:cstheme="minorHAnsi"/>
-                <w:lang w:eastAsia="en-AU"/>
-              </w:rPr>
-            </w:pPr>
-            <w:r>
-              <w:rPr>
-                <w:rFonts w:eastAsiaTheme="minorHAnsi" w:cstheme="minorHAnsi"/>
-                <w:lang w:eastAsia="en-AU"/>
-              </w:rPr>
-              <w:t>Col</w:t>
-            </w:r>
-          </w:p>
-        </w:tc>
-        <w:tc>
-          <w:tcPr>
-            <w:tcW w:w="4394" w:type="dxa"/>
-            <w:tcBorders>
-              <w:top w:val="single" w:sz="4" w:space="0" w:color="auto"/>
-              <w:bottom w:val="single" w:sz="4" w:space="0" w:color="auto"/>
-            </w:tcBorders>
-            <w:shd w:val="clear" w:color="auto" w:fill="92D050"/>
-            <w:vAlign w:val="center"/>
-          </w:tcPr>
-          <w:p>
-            <w:pPr>
-              <w:spacing w:after="0"/>
-              <w:rPr>
-                <w:rFonts w:eastAsia="Times New Roman" w:cstheme="minorHAnsi"/>
-                <w:color w:val="000000"/>
-                <w:lang w:eastAsia="en-AU"/>
-              </w:rPr>
-            </w:pPr>
-            <w:r>
-              <w:rPr>
-                <w:rFonts w:eastAsia="Times New Roman" w:cstheme="minorHAnsi"/>
-                <w:color w:val="000000"/>
-                <w:lang w:eastAsia="en-AU"/>
-              </w:rPr>
-              <w:t>Completed</w:t>
-            </w:r>
-          </w:p>
-        </w:tc>
-      </w:tr>
-      <w:tr>
-        <w:trPr>
-          <w:trHeight w:val="299"/>
-        </w:trPr>
-        <w:tc>
-          <w:tcPr>
-            <w:tcW w:w="1016" w:type="dxa"/>
-            <w:tcBorders>
-              <w:top w:val="single" w:sz="4" w:space="0" w:color="auto"/>
-              <w:bottom w:val="single" w:sz="4" w:space="0" w:color="auto"/>
-            </w:tcBorders>
-            <w:shd w:val="clear" w:color="auto" w:fill="92D050"/>
-            <w:vAlign w:val="center"/>
-          </w:tcPr>
-          <w:p>
-            <w:pPr>
-              <w:spacing w:after="0" w:line="240" w:lineRule="auto"/>
-              <w:rPr>
-                <w:rFonts w:eastAsia="Times New Roman" w:cstheme="minorHAnsi"/>
-                <w:color w:val="000000"/>
-                <w:lang w:eastAsia="en-AU"/>
-              </w:rPr>
-            </w:pPr>
-            <w:r>
-              <w:rPr>
-                <w:rFonts w:eastAsia="Times New Roman" w:cstheme="minorHAnsi"/>
-                <w:color w:val="000000"/>
-                <w:lang w:eastAsia="en-AU"/>
-              </w:rPr>
-              <w:t>C-5</w:t>
-            </w:r>
-          </w:p>
-        </w:tc>
-        <w:tc>
-          <w:tcPr>
-            <w:tcW w:w="2789" w:type="dxa"/>
-            <w:tcBorders>
-              <w:top w:val="single" w:sz="4" w:space="0" w:color="auto"/>
-              <w:bottom w:val="single" w:sz="4" w:space="0" w:color="auto"/>
-            </w:tcBorders>
-            <w:shd w:val="clear" w:color="auto" w:fill="92D050"/>
-            <w:vAlign w:val="center"/>
-          </w:tcPr>
-          <w:p>
-            <w:pPr>
-              <w:spacing w:after="0" w:line="240" w:lineRule="auto"/>
-              <w:rPr>
-                <w:rFonts w:eastAsia="Times New Roman" w:cstheme="minorHAnsi"/>
-                <w:color w:val="000000"/>
-                <w:lang w:eastAsia="en-AU"/>
-              </w:rPr>
-            </w:pPr>
-            <w:r>
-              <w:rPr>
-                <w:rFonts w:cstheme="minorHAnsi"/>
-                <w:color w:val="000000"/>
-              </w:rPr>
-              <w:t>Refine UI</w:t>
-            </w:r>
-          </w:p>
-        </w:tc>
-        <w:tc>
-          <w:tcPr>
-            <w:tcW w:w="1417" w:type="dxa"/>
-            <w:tcBorders>
-              <w:top w:val="single" w:sz="4" w:space="0" w:color="auto"/>
-              <w:bottom w:val="single" w:sz="4" w:space="0" w:color="auto"/>
-            </w:tcBorders>
-            <w:shd w:val="clear" w:color="auto" w:fill="92D050"/>
-            <w:vAlign w:val="center"/>
-          </w:tcPr>
-          <w:p>
-            <w:pPr>
-              <w:spacing w:after="0"/>
-              <w:rPr>
-                <w:rFonts w:eastAsiaTheme="minorHAnsi" w:cstheme="minorHAnsi"/>
-                <w:lang w:eastAsia="en-AU"/>
-              </w:rPr>
-            </w:pPr>
-            <w:proofErr w:type="spellStart"/>
-            <w:r>
-              <w:rPr>
-                <w:rFonts w:eastAsiaTheme="minorHAnsi" w:cstheme="minorHAnsi"/>
-                <w:lang w:eastAsia="en-AU"/>
-              </w:rPr>
-              <w:t>Charnes</w:t>
-            </w:r>
-            <w:proofErr w:type="spellEnd"/>
-          </w:p>
-        </w:tc>
-        <w:tc>
-          <w:tcPr>
-            <w:tcW w:w="4394" w:type="dxa"/>
-            <w:tcBorders>
-              <w:top w:val="single" w:sz="4" w:space="0" w:color="auto"/>
-              <w:bottom w:val="single" w:sz="4" w:space="0" w:color="auto"/>
-            </w:tcBorders>
-            <w:shd w:val="clear" w:color="auto" w:fill="92D050"/>
-            <w:vAlign w:val="center"/>
-          </w:tcPr>
-          <w:p>
-            <w:pPr>
-              <w:spacing w:after="0"/>
-              <w:rPr>
-                <w:rFonts w:eastAsia="Times New Roman" w:cstheme="minorHAnsi"/>
-                <w:color w:val="000000"/>
-                <w:lang w:eastAsia="en-AU"/>
-              </w:rPr>
-            </w:pPr>
-            <w:r>
-              <w:rPr>
-                <w:rFonts w:eastAsiaTheme="minorHAnsi" w:cstheme="minorHAnsi"/>
-                <w:lang w:eastAsia="en-AU"/>
-              </w:rPr>
-              <w:t>Completed on time</w:t>
-            </w:r>
-          </w:p>
-        </w:tc>
-      </w:tr>
-      <w:tr>
-        <w:trPr>
-          <w:trHeight w:val="299"/>
-        </w:trPr>
-        <w:tc>
-          <w:tcPr>
-            <w:tcW w:w="1016" w:type="dxa"/>
-            <w:tcBorders>
-              <w:top w:val="single" w:sz="4" w:space="0" w:color="auto"/>
-              <w:bottom w:val="single" w:sz="4" w:space="0" w:color="auto"/>
-            </w:tcBorders>
-            <w:shd w:val="clear" w:color="auto" w:fill="92D050"/>
-            <w:vAlign w:val="center"/>
-          </w:tcPr>
-          <w:p>
-            <w:pPr>
-              <w:spacing w:after="0" w:line="240" w:lineRule="auto"/>
-              <w:rPr>
-                <w:rFonts w:eastAsia="Times New Roman" w:cstheme="minorHAnsi"/>
-                <w:color w:val="000000"/>
-                <w:lang w:eastAsia="en-AU"/>
-              </w:rPr>
-            </w:pPr>
-            <w:r>
-              <w:rPr>
-                <w:rFonts w:eastAsia="Times New Roman" w:cstheme="minorHAnsi"/>
-                <w:color w:val="000000"/>
-                <w:lang w:eastAsia="en-AU"/>
-              </w:rPr>
-              <w:t>C-5</w:t>
-            </w:r>
-          </w:p>
-        </w:tc>
-        <w:tc>
-          <w:tcPr>
-            <w:tcW w:w="2789" w:type="dxa"/>
-            <w:tcBorders>
-              <w:top w:val="single" w:sz="4" w:space="0" w:color="auto"/>
-              <w:bottom w:val="single" w:sz="4" w:space="0" w:color="auto"/>
-            </w:tcBorders>
-            <w:shd w:val="clear" w:color="auto" w:fill="92D050"/>
-            <w:vAlign w:val="center"/>
-          </w:tcPr>
-          <w:p>
-            <w:pPr>
-              <w:spacing w:after="0" w:line="240" w:lineRule="auto"/>
-              <w:rPr>
-                <w:rFonts w:eastAsia="Times New Roman" w:cstheme="minorHAnsi"/>
-                <w:color w:val="000000"/>
-                <w:lang w:eastAsia="en-AU"/>
-              </w:rPr>
-            </w:pPr>
-            <w:r>
-              <w:rPr>
-                <w:rFonts w:eastAsia="Times New Roman" w:cstheme="minorHAnsi"/>
-                <w:color w:val="000000"/>
-                <w:lang w:eastAsia="en-AU"/>
-              </w:rPr>
-              <w:t>Implement offline redundancy</w:t>
-            </w:r>
-          </w:p>
-        </w:tc>
-        <w:tc>
-          <w:tcPr>
-            <w:tcW w:w="1417" w:type="dxa"/>
-            <w:tcBorders>
-              <w:top w:val="single" w:sz="4" w:space="0" w:color="auto"/>
-              <w:bottom w:val="single" w:sz="4" w:space="0" w:color="auto"/>
-            </w:tcBorders>
-            <w:shd w:val="clear" w:color="auto" w:fill="92D050"/>
-            <w:vAlign w:val="center"/>
-          </w:tcPr>
-          <w:p>
-            <w:pPr>
-              <w:spacing w:after="0"/>
-              <w:rPr>
-                <w:rFonts w:eastAsiaTheme="minorHAnsi" w:cstheme="minorHAnsi"/>
-                <w:lang w:eastAsia="en-AU"/>
-              </w:rPr>
-            </w:pPr>
-            <w:r>
-              <w:rPr>
-                <w:rFonts w:eastAsiaTheme="minorHAnsi" w:cstheme="minorHAnsi"/>
-                <w:lang w:eastAsia="en-AU"/>
-              </w:rPr>
-              <w:t>Aaron</w:t>
-            </w:r>
-          </w:p>
-        </w:tc>
-        <w:tc>
-          <w:tcPr>
-            <w:tcW w:w="4394" w:type="dxa"/>
-            <w:tcBorders>
-              <w:top w:val="single" w:sz="4" w:space="0" w:color="auto"/>
-              <w:bottom w:val="single" w:sz="4" w:space="0" w:color="auto"/>
-            </w:tcBorders>
-            <w:shd w:val="clear" w:color="auto" w:fill="92D050"/>
-            <w:vAlign w:val="center"/>
-          </w:tcPr>
-          <w:p>
-            <w:pPr>
-              <w:spacing w:after="0"/>
-              <w:rPr>
-                <w:rFonts w:eastAsia="Times New Roman" w:cstheme="minorHAnsi"/>
-                <w:color w:val="000000"/>
-                <w:lang w:eastAsia="en-AU"/>
-              </w:rPr>
-            </w:pPr>
-            <w:r>
-              <w:rPr>
-                <w:rFonts w:eastAsia="Times New Roman" w:cstheme="minorHAnsi"/>
-                <w:color w:val="000000"/>
-                <w:lang w:eastAsia="en-AU"/>
-              </w:rPr>
-              <w:t>Completed</w:t>
-            </w:r>
-          </w:p>
-        </w:tc>
-      </w:tr>
-      <w:tr>
-        <w:trPr>
-          <w:trHeight w:val="299"/>
-        </w:trPr>
-        <w:tc>
-          <w:tcPr>
-            <w:tcW w:w="1016" w:type="dxa"/>
-            <w:tcBorders>
-              <w:top w:val="single" w:sz="4" w:space="0" w:color="auto"/>
-              <w:bottom w:val="single" w:sz="18" w:space="0" w:color="auto"/>
-            </w:tcBorders>
-            <w:shd w:val="clear" w:color="auto" w:fill="92D050"/>
-            <w:vAlign w:val="center"/>
-          </w:tcPr>
-          <w:p>
-            <w:pPr>
-              <w:spacing w:after="0" w:line="240" w:lineRule="auto"/>
-              <w:rPr>
-                <w:rFonts w:eastAsia="Times New Roman" w:cstheme="minorHAnsi"/>
-                <w:color w:val="000000"/>
-                <w:lang w:eastAsia="en-AU"/>
-              </w:rPr>
-            </w:pPr>
-            <w:r>
-              <w:rPr>
-                <w:rFonts w:eastAsia="Times New Roman" w:cstheme="minorHAnsi"/>
-                <w:color w:val="000000"/>
-                <w:lang w:eastAsia="en-AU"/>
-              </w:rPr>
-              <w:t xml:space="preserve">C-5 </w:t>
-            </w:r>
-          </w:p>
-        </w:tc>
-        <w:tc>
-          <w:tcPr>
-            <w:tcW w:w="2789" w:type="dxa"/>
-            <w:tcBorders>
-              <w:top w:val="single" w:sz="4" w:space="0" w:color="auto"/>
-              <w:bottom w:val="single" w:sz="18" w:space="0" w:color="auto"/>
-            </w:tcBorders>
-            <w:shd w:val="clear" w:color="auto" w:fill="92D050"/>
-            <w:vAlign w:val="center"/>
-          </w:tcPr>
-          <w:p>
-            <w:pPr>
-              <w:spacing w:after="0" w:line="240" w:lineRule="auto"/>
-              <w:rPr>
-                <w:rFonts w:eastAsia="Times New Roman" w:cstheme="minorHAnsi"/>
-                <w:color w:val="000000"/>
-                <w:lang w:eastAsia="en-AU"/>
-              </w:rPr>
-            </w:pPr>
-            <w:r>
-              <w:rPr>
-                <w:rFonts w:eastAsia="Times New Roman" w:cstheme="minorHAnsi"/>
-                <w:color w:val="000000"/>
-                <w:lang w:eastAsia="en-AU"/>
-              </w:rPr>
-              <w:t>Execution of all test scripts</w:t>
-            </w:r>
-          </w:p>
-        </w:tc>
-        <w:tc>
-          <w:tcPr>
-            <w:tcW w:w="1417" w:type="dxa"/>
-            <w:tcBorders>
-              <w:top w:val="single" w:sz="4" w:space="0" w:color="auto"/>
-              <w:bottom w:val="single" w:sz="18" w:space="0" w:color="auto"/>
-            </w:tcBorders>
-            <w:shd w:val="clear" w:color="auto" w:fill="92D050"/>
-            <w:vAlign w:val="center"/>
-          </w:tcPr>
-          <w:p>
-            <w:pPr>
-              <w:spacing w:after="0"/>
-              <w:rPr>
-                <w:rFonts w:eastAsiaTheme="minorHAnsi" w:cstheme="minorHAnsi"/>
-                <w:lang w:eastAsia="en-AU"/>
-              </w:rPr>
-            </w:pPr>
-            <w:r>
-              <w:rPr>
-                <w:rFonts w:eastAsiaTheme="minorHAnsi" w:cstheme="minorHAnsi"/>
-                <w:lang w:eastAsia="en-AU"/>
-              </w:rPr>
-              <w:t xml:space="preserve">Michelle </w:t>
-            </w:r>
-          </w:p>
-        </w:tc>
-        <w:tc>
-          <w:tcPr>
-            <w:tcW w:w="4394" w:type="dxa"/>
-            <w:tcBorders>
-              <w:top w:val="single" w:sz="4" w:space="0" w:color="auto"/>
-              <w:bottom w:val="single" w:sz="18" w:space="0" w:color="auto"/>
-            </w:tcBorders>
-            <w:shd w:val="clear" w:color="auto" w:fill="92D050"/>
-            <w:vAlign w:val="center"/>
-          </w:tcPr>
-          <w:p>
-            <w:pPr>
-              <w:spacing w:after="0"/>
-              <w:rPr>
-                <w:rFonts w:eastAsia="Times New Roman" w:cstheme="minorHAnsi"/>
-                <w:color w:val="000000"/>
-                <w:lang w:eastAsia="en-AU"/>
-              </w:rPr>
-            </w:pPr>
-            <w:r>
-              <w:rPr>
-                <w:rFonts w:eastAsiaTheme="minorHAnsi" w:cstheme="minorHAnsi"/>
-                <w:lang w:eastAsia="en-AU"/>
-              </w:rPr>
-              <w:t>Completed on time</w:t>
+            <w:r>
+              <w:t>Fixed</w:t>
             </w:r>
           </w:p>
         </w:tc>
@@ -11528,7 +8275,7 @@
     <w:charset w:val="00"/>
     <w:family w:val="roman"/>
     <w:pitch w:val="variable"/>
-    <w:sig w:usb0="E0002EFF" w:usb1="C000785B" w:usb2="00000009" w:usb3="00000000" w:csb0="000001FF" w:csb1="00000000"/>
+    <w:sig w:usb0="E0002AFF" w:usb1="C0007843" w:usb2="00000009" w:usb3="00000000" w:csb0="000001FF" w:csb1="00000000"/>
   </w:font>
   <w:font w:name="Courier New">
     <w:panose1 w:val="02070309020205020404"/>
@@ -11556,14 +8303,14 @@
     <w:charset w:val="00"/>
     <w:family w:val="swiss"/>
     <w:pitch w:val="variable"/>
-    <w:sig w:usb0="E0002AFF" w:usb1="C000247B" w:usb2="00000009" w:usb3="00000000" w:csb0="000001FF" w:csb1="00000000"/>
+    <w:sig w:usb0="E0002AFF" w:usb1="4000ACFF" w:usb2="00000001" w:usb3="00000000" w:csb0="000001FF" w:csb1="00000000"/>
   </w:font>
   <w:font w:name="Calibri Light">
     <w:panose1 w:val="020F0302020204030204"/>
     <w:charset w:val="00"/>
     <w:family w:val="swiss"/>
     <w:pitch w:val="variable"/>
-    <w:sig w:usb0="E0002AFF" w:usb1="C000247B" w:usb2="00000009" w:usb3="00000000" w:csb0="000001FF" w:csb1="00000000"/>
+    <w:sig w:usb0="A0002AEF" w:usb1="4000207B" w:usb2="00000000" w:usb3="00000000" w:csb0="000001FF" w:csb1="00000000"/>
   </w:font>
   <w:font w:name="Segoe UI">
     <w:panose1 w:val="020B0502040204020203"/>
@@ -11597,12 +8344,12 @@
     <w:rsid w:val="00154BEC"/>
     <w:rsid w:val="003737DD"/>
     <w:rsid w:val="00443A71"/>
+    <w:rsid w:val="00625C03"/>
     <w:rsid w:val="007C4ACB"/>
     <w:rsid w:val="007F49F4"/>
     <w:rsid w:val="0099449A"/>
     <w:rsid w:val="00A26376"/>
     <w:rsid w:val="00A400DF"/>
-    <w:rsid w:val="00AF62FC"/>
     <w:rsid w:val="00C16FED"/>
     <w:rsid w:val="00C37390"/>
     <w:rsid w:val="00C82E61"/>
@@ -12416,7 +9163,7 @@
 </file>
 
 <file path=customXml/itemProps1.xml><?xml version="1.0" encoding="utf-8"?>
-<ds:datastoreItem xmlns:ds="http://schemas.openxmlformats.org/officeDocument/2006/customXml" ds:itemID="{97C6EB0D-6407-4BE8-9101-A581A86F8CF7}">
+<ds:datastoreItem xmlns:ds="http://schemas.openxmlformats.org/officeDocument/2006/customXml" ds:itemID="{3EA2E10B-8D3B-44EA-80FC-67FE8642EAF6}">
   <ds:schemaRefs>
     <ds:schemaRef ds:uri="http://schemas.openxmlformats.org/officeDocument/2006/bibliography"/>
   </ds:schemaRefs>

</xml_diff>

<commit_message>
Review of Transition Phase Status
</commit_message>
<xml_diff>
--- a/Transition Phase Status.docx
+++ b/Transition Phase Status.docx
@@ -1,6 +1,6 @@
 
 <file path=word/document.xml><?xml version="1.0" encoding="utf-8"?>
-<w:document xmlns:wpc="http://schemas.microsoft.com/office/word/2010/wordprocessingCanvas" xmlns:mc="http://schemas.openxmlformats.org/markup-compatibility/2006" xmlns:o="urn:schemas-microsoft-com:office:office" xmlns:r="http://schemas.openxmlformats.org/officeDocument/2006/relationships" xmlns:m="http://schemas.openxmlformats.org/officeDocument/2006/math" xmlns:v="urn:schemas-microsoft-com:vml" xmlns:wp14="http://schemas.microsoft.com/office/word/2010/wordprocessingDrawing" xmlns:wp="http://schemas.openxmlformats.org/drawingml/2006/wordprocessingDrawing" xmlns:w10="urn:schemas-microsoft-com:office:word" xmlns:w="http://schemas.openxmlformats.org/wordprocessingml/2006/main" xmlns:w14="http://schemas.microsoft.com/office/word/2010/wordml" xmlns:w15="http://schemas.microsoft.com/office/word/2012/wordml" xmlns:wpg="http://schemas.microsoft.com/office/word/2010/wordprocessingGroup" xmlns:wpi="http://schemas.microsoft.com/office/word/2010/wordprocessingInk" xmlns:wne="http://schemas.microsoft.com/office/word/2006/wordml" xmlns:wps="http://schemas.microsoft.com/office/word/2010/wordprocessingShape" mc:Ignorable="w14 w15 wp14">
+<w:document xmlns:wpc="http://schemas.microsoft.com/office/word/2010/wordprocessingCanvas" xmlns:cx="http://schemas.microsoft.com/office/drawing/2014/chartex" xmlns:cx1="http://schemas.microsoft.com/office/drawing/2015/9/8/chartex" xmlns:cx2="http://schemas.microsoft.com/office/drawing/2015/10/21/chartex" xmlns:cx3="http://schemas.microsoft.com/office/drawing/2016/5/9/chartex" xmlns:cx4="http://schemas.microsoft.com/office/drawing/2016/5/10/chartex" xmlns:cx5="http://schemas.microsoft.com/office/drawing/2016/5/11/chartex" xmlns:cx6="http://schemas.microsoft.com/office/drawing/2016/5/12/chartex" xmlns:cx7="http://schemas.microsoft.com/office/drawing/2016/5/13/chartex" xmlns:cx8="http://schemas.microsoft.com/office/drawing/2016/5/14/chartex" xmlns:mc="http://schemas.openxmlformats.org/markup-compatibility/2006" xmlns:aink="http://schemas.microsoft.com/office/drawing/2016/ink" xmlns:am3d="http://schemas.microsoft.com/office/drawing/2017/model3d" xmlns:o="urn:schemas-microsoft-com:office:office" xmlns:r="http://schemas.openxmlformats.org/officeDocument/2006/relationships" xmlns:m="http://schemas.openxmlformats.org/officeDocument/2006/math" xmlns:v="urn:schemas-microsoft-com:vml" xmlns:wp14="http://schemas.microsoft.com/office/word/2010/wordprocessingDrawing" xmlns:wp="http://schemas.openxmlformats.org/drawingml/2006/wordprocessingDrawing" xmlns:w10="urn:schemas-microsoft-com:office:word" xmlns:w="http://schemas.openxmlformats.org/wordprocessingml/2006/main" xmlns:w14="http://schemas.microsoft.com/office/word/2010/wordml" xmlns:w15="http://schemas.microsoft.com/office/word/2012/wordml" xmlns:w16cid="http://schemas.microsoft.com/office/word/2016/wordml/cid" xmlns:w16se="http://schemas.microsoft.com/office/word/2015/wordml/symex" xmlns:wpg="http://schemas.microsoft.com/office/word/2010/wordprocessingGroup" xmlns:wpi="http://schemas.microsoft.com/office/word/2010/wordprocessingInk" xmlns:wne="http://schemas.microsoft.com/office/word/2006/wordml" xmlns:wps="http://schemas.microsoft.com/office/word/2010/wordprocessingShape" mc:Ignorable="w14 w15 w16se w16cid wp14">
   <w:body>
     <w:bookmarkStart w:id="0" w:name="_Hlk515440011" w:displacedByCustomXml="next"/>
     <w:sdt>
@@ -1113,21 +1113,7 @@
                 <w:rStyle w:val="Hyperlink"/>
                 <w:noProof/>
               </w:rPr>
-              <w:t>Bugs a</w:t>
-            </w:r>
-            <w:r>
-              <w:rPr>
-                <w:rStyle w:val="Hyperlink"/>
-                <w:noProof/>
-              </w:rPr>
-              <w:t>n</w:t>
-            </w:r>
-            <w:r>
-              <w:rPr>
-                <w:rStyle w:val="Hyperlink"/>
-                <w:noProof/>
-              </w:rPr>
-              <w:t>d User Feedback</w:t>
+              <w:t>Bugs and User Feedback</w:t>
             </w:r>
             <w:r>
               <w:rPr>
@@ -1250,10 +1236,19 @@
         <w:t>Firstly,</w:t>
       </w:r>
       <w:r>
-        <w:t xml:space="preserve"> were usability issues, these were mainly navigation type problems with users unsure how to navigate menus or unsure what certain buttons did. With regard to these issues the problem was clear, we had over the last year of development, become too familiar with the application and had failed to appreciate how it would look to someone who was entirely new to the app. Most of these problems were easy to fix, adding a simple visual queue to indicate to a user what was happening or what was expected of them was enough to satisfy the beta testers. The second type of feedback that almost all the testers gave was what we ultimately deemed ‘feature </w:t>
+        <w:t xml:space="preserve"> were usability issues, these were mainly navigation type problems with users unsure how to navigate menus or unsure what certain buttons did. </w:t>
       </w:r>
       <w:r>
-        <w:t>requests’</w:t>
+        <w:t>Regarding</w:t>
+      </w:r>
+      <w:r>
+        <w:t xml:space="preserve"> these issues the problem was clear, we had over the last year of development, become too familiar with the application and had failed to appreciate how it would look to someone who was entirely new to the app. Most of these problems were easy to fix, adding a simple visual queue to indicate to a user what was happening or what was expected of them was enough to satisfy the beta testers. The second type of feedback that almost all the testers gave was what we ultimately deemed feature </w:t>
+      </w:r>
+      <w:r>
+        <w:t>requests</w:t>
+      </w:r>
+      <w:r>
+        <w:t>”</w:t>
       </w:r>
       <w:r>
         <w:t>. While this type of feedback is incredibly useful in</w:t>
@@ -1328,7 +1323,13 @@
         <w:t>incredibly</w:t>
       </w:r>
       <w:r>
-        <w:t xml:space="preserve"> lucky that our tester were very prompt in getting</w:t>
+        <w:t xml:space="preserve"> lucky that our tester</w:t>
+      </w:r>
+      <w:r>
+        <w:t>s</w:t>
+      </w:r>
+      <w:r>
+        <w:t xml:space="preserve"> were very prompt in getting</w:t>
       </w:r>
       <w:r>
         <w:t xml:space="preserve"> the survey results back to us which meant we could move on to stretch goal for this iteration, bug fixes. </w:t>
@@ -1420,7 +1421,18 @@
     </w:p>
     <w:p>
       <w:r>
-        <w:t xml:space="preserve">In the previous phase of this semester we had discussed how and who would be our beta testers and had each found at least 2 people. As it turns out it is very easy for people to say they will do something for you but when it comes time for them to actually sit down and do it they may be less forthcoming. </w:t>
+        <w:t xml:space="preserve">In the previous phase of this semester we had discussed how and who would be our beta testers and had each found at least 2 people. As it turns out it is very easy for people to say they will do something for you but when it comes time for them to </w:t>
+      </w:r>
+      <w:proofErr w:type="gramStart"/>
+      <w:r>
+        <w:t>actually sit</w:t>
+      </w:r>
+      <w:proofErr w:type="gramEnd"/>
+      <w:r>
+        <w:t xml:space="preserve"> </w:t>
+      </w:r>
+      <w:r>
+        <w:t xml:space="preserve">down and do it they may be less forthcoming. </w:t>
       </w:r>
     </w:p>
     <w:p>
@@ -1440,7 +1452,30 @@
     </w:p>
     <w:p>
       <w:r>
-        <w:t xml:space="preserve">Again people were more willing to say they would do something then to actually do it, in the end we did get back all of the second round surveys but we did have to hurry a few people up. </w:t>
+        <w:t>Again,</w:t>
+      </w:r>
+      <w:r>
+        <w:t xml:space="preserve"> people were more willing to say they would do something then to </w:t>
+      </w:r>
+      <w:proofErr w:type="gramStart"/>
+      <w:r>
+        <w:t>actually do</w:t>
+      </w:r>
+      <w:proofErr w:type="gramEnd"/>
+      <w:r>
+        <w:t xml:space="preserve"> it, in the end we did get back all of the </w:t>
+      </w:r>
+      <w:r>
+        <w:t>second-round</w:t>
+      </w:r>
+      <w:r>
+        <w:t xml:space="preserve"> </w:t>
+      </w:r>
+      <w:r>
+        <w:t>surveys,</w:t>
+      </w:r>
+      <w:r>
+        <w:t xml:space="preserve"> but we did have to hurry a few people up. </w:t>
       </w:r>
     </w:p>
     <w:p>
@@ -1458,7 +1493,13 @@
         <w:t xml:space="preserve">One issue that we had not anticipated was people willingness to offer helpful ways to improve the application. </w:t>
       </w:r>
       <w:r>
-        <w:t xml:space="preserve">In truth most of them were good suggestions and may well be implemented in future releases but for the purposes of this stage of the development they were not possible. This also meant we had to explain to the individual why their particular suggestions had essentially been ignored when it came time for them to do the survey again. </w:t>
+        <w:t xml:space="preserve">In truth most of them were good suggestions and may well be implemented in future releases but for the purposes of this stage of the development they were not possible. This also meant we had to explain to the individual why their </w:t>
+      </w:r>
+      <w:r>
+        <w:t>suggestions</w:t>
+      </w:r>
+      <w:r>
+        <w:t xml:space="preserve"> had essentially been ignored when it came time for them to do the survey again. </w:t>
       </w:r>
     </w:p>
     <w:p>
@@ -1487,8 +1528,6 @@
         <w:spacing w:line="256" w:lineRule="auto"/>
       </w:pPr>
       <w:bookmarkStart w:id="10" w:name="_Toc527287609"/>
-      <w:bookmarkStart w:id="11" w:name="_GoBack"/>
-      <w:bookmarkEnd w:id="11"/>
       <w:r>
         <w:lastRenderedPageBreak/>
         <w:t>Bugs and User Feedback</w:t>
@@ -1703,6 +1742,37 @@
               <w:t xml:space="preserve">The fix was to add a welcome notification that was sent to each user as soon as they completed round 1. </w:t>
             </w:r>
           </w:p>
+          <w:p/>
+          <w:p>
+            <w:r>
+              <w:t xml:space="preserve">Side note: </w:t>
+            </w:r>
+            <w:r>
+              <w:t>D</w:t>
+            </w:r>
+            <w:r>
+              <w:t xml:space="preserve">ue to the nature of how Firebase notifications are sent and received, users were </w:t>
+            </w:r>
+            <w:r>
+              <w:t>getting</w:t>
+            </w:r>
+            <w:r>
+              <w:t xml:space="preserve"> them but since they were in the app, a push notification was not received</w:t>
+            </w:r>
+            <w:r>
+              <w:t xml:space="preserve"> – this can be verified through a </w:t>
+            </w:r>
+            <w:proofErr w:type="spellStart"/>
+            <w:r>
+              <w:t>LogCat</w:t>
+            </w:r>
+            <w:proofErr w:type="spellEnd"/>
+            <w:r>
+              <w:t xml:space="preserve"> when the app was being debugged on an actual device.</w:t>
+            </w:r>
+            <w:bookmarkStart w:id="11" w:name="_GoBack"/>
+            <w:bookmarkEnd w:id="11"/>
+          </w:p>
         </w:tc>
         <w:tc>
           <w:tcPr>
@@ -1713,6 +1783,7 @@
               <w:t>Fixed</w:t>
             </w:r>
           </w:p>
+          <w:p/>
         </w:tc>
       </w:tr>
       <w:tr>
@@ -1814,7 +1885,7 @@
 </file>
 
 <file path=word/endnotes.xml><?xml version="1.0" encoding="utf-8"?>
-<w:endnotes xmlns:wpc="http://schemas.microsoft.com/office/word/2010/wordprocessingCanvas" xmlns:mc="http://schemas.openxmlformats.org/markup-compatibility/2006" xmlns:o="urn:schemas-microsoft-com:office:office" xmlns:r="http://schemas.openxmlformats.org/officeDocument/2006/relationships" xmlns:m="http://schemas.openxmlformats.org/officeDocument/2006/math" xmlns:v="urn:schemas-microsoft-com:vml" xmlns:wp14="http://schemas.microsoft.com/office/word/2010/wordprocessingDrawing" xmlns:wp="http://schemas.openxmlformats.org/drawingml/2006/wordprocessingDrawing" xmlns:w10="urn:schemas-microsoft-com:office:word" xmlns:w="http://schemas.openxmlformats.org/wordprocessingml/2006/main" xmlns:w14="http://schemas.microsoft.com/office/word/2010/wordml" xmlns:w15="http://schemas.microsoft.com/office/word/2012/wordml" xmlns:wpg="http://schemas.microsoft.com/office/word/2010/wordprocessingGroup" xmlns:wpi="http://schemas.microsoft.com/office/word/2010/wordprocessingInk" xmlns:wne="http://schemas.microsoft.com/office/word/2006/wordml" xmlns:wps="http://schemas.microsoft.com/office/word/2010/wordprocessingShape" mc:Ignorable="w14 w15 wp14">
+<w:endnotes xmlns:wpc="http://schemas.microsoft.com/office/word/2010/wordprocessingCanvas" xmlns:cx="http://schemas.microsoft.com/office/drawing/2014/chartex" xmlns:cx1="http://schemas.microsoft.com/office/drawing/2015/9/8/chartex" xmlns:cx2="http://schemas.microsoft.com/office/drawing/2015/10/21/chartex" xmlns:cx3="http://schemas.microsoft.com/office/drawing/2016/5/9/chartex" xmlns:cx4="http://schemas.microsoft.com/office/drawing/2016/5/10/chartex" xmlns:cx5="http://schemas.microsoft.com/office/drawing/2016/5/11/chartex" xmlns:cx6="http://schemas.microsoft.com/office/drawing/2016/5/12/chartex" xmlns:cx7="http://schemas.microsoft.com/office/drawing/2016/5/13/chartex" xmlns:cx8="http://schemas.microsoft.com/office/drawing/2016/5/14/chartex" xmlns:mc="http://schemas.openxmlformats.org/markup-compatibility/2006" xmlns:aink="http://schemas.microsoft.com/office/drawing/2016/ink" xmlns:am3d="http://schemas.microsoft.com/office/drawing/2017/model3d" xmlns:o="urn:schemas-microsoft-com:office:office" xmlns:r="http://schemas.openxmlformats.org/officeDocument/2006/relationships" xmlns:m="http://schemas.openxmlformats.org/officeDocument/2006/math" xmlns:v="urn:schemas-microsoft-com:vml" xmlns:wp14="http://schemas.microsoft.com/office/word/2010/wordprocessingDrawing" xmlns:wp="http://schemas.openxmlformats.org/drawingml/2006/wordprocessingDrawing" xmlns:w10="urn:schemas-microsoft-com:office:word" xmlns:w="http://schemas.openxmlformats.org/wordprocessingml/2006/main" xmlns:w14="http://schemas.microsoft.com/office/word/2010/wordml" xmlns:w15="http://schemas.microsoft.com/office/word/2012/wordml" xmlns:w16cid="http://schemas.microsoft.com/office/word/2016/wordml/cid" xmlns:w16se="http://schemas.microsoft.com/office/word/2015/wordml/symex" xmlns:wpg="http://schemas.microsoft.com/office/word/2010/wordprocessingGroup" xmlns:wpi="http://schemas.microsoft.com/office/word/2010/wordprocessingInk" xmlns:wne="http://schemas.microsoft.com/office/word/2006/wordml" xmlns:wps="http://schemas.microsoft.com/office/word/2010/wordprocessingShape" mc:Ignorable="w14 w15 w16se w16cid wp14">
   <w:endnote w:type="separator" w:id="-1">
     <w:p>
       <w:pPr>
@@ -1839,7 +1910,7 @@
 </file>
 
 <file path=word/footer1.xml><?xml version="1.0" encoding="utf-8"?>
-<w:ftr xmlns:wpc="http://schemas.microsoft.com/office/word/2010/wordprocessingCanvas" xmlns:mc="http://schemas.openxmlformats.org/markup-compatibility/2006" xmlns:o="urn:schemas-microsoft-com:office:office" xmlns:r="http://schemas.openxmlformats.org/officeDocument/2006/relationships" xmlns:m="http://schemas.openxmlformats.org/officeDocument/2006/math" xmlns:v="urn:schemas-microsoft-com:vml" xmlns:wp14="http://schemas.microsoft.com/office/word/2010/wordprocessingDrawing" xmlns:wp="http://schemas.openxmlformats.org/drawingml/2006/wordprocessingDrawing" xmlns:w10="urn:schemas-microsoft-com:office:word" xmlns:w="http://schemas.openxmlformats.org/wordprocessingml/2006/main" xmlns:w14="http://schemas.microsoft.com/office/word/2010/wordml" xmlns:w15="http://schemas.microsoft.com/office/word/2012/wordml" xmlns:wpg="http://schemas.microsoft.com/office/word/2010/wordprocessingGroup" xmlns:wpi="http://schemas.microsoft.com/office/word/2010/wordprocessingInk" xmlns:wne="http://schemas.microsoft.com/office/word/2006/wordml" xmlns:wps="http://schemas.microsoft.com/office/word/2010/wordprocessingShape" mc:Ignorable="w14 w15 wp14">
+<w:ftr xmlns:wpc="http://schemas.microsoft.com/office/word/2010/wordprocessingCanvas" xmlns:cx="http://schemas.microsoft.com/office/drawing/2014/chartex" xmlns:cx1="http://schemas.microsoft.com/office/drawing/2015/9/8/chartex" xmlns:cx2="http://schemas.microsoft.com/office/drawing/2015/10/21/chartex" xmlns:cx3="http://schemas.microsoft.com/office/drawing/2016/5/9/chartex" xmlns:cx4="http://schemas.microsoft.com/office/drawing/2016/5/10/chartex" xmlns:cx5="http://schemas.microsoft.com/office/drawing/2016/5/11/chartex" xmlns:cx6="http://schemas.microsoft.com/office/drawing/2016/5/12/chartex" xmlns:cx7="http://schemas.microsoft.com/office/drawing/2016/5/13/chartex" xmlns:cx8="http://schemas.microsoft.com/office/drawing/2016/5/14/chartex" xmlns:mc="http://schemas.openxmlformats.org/markup-compatibility/2006" xmlns:aink="http://schemas.microsoft.com/office/drawing/2016/ink" xmlns:am3d="http://schemas.microsoft.com/office/drawing/2017/model3d" xmlns:o="urn:schemas-microsoft-com:office:office" xmlns:r="http://schemas.openxmlformats.org/officeDocument/2006/relationships" xmlns:m="http://schemas.openxmlformats.org/officeDocument/2006/math" xmlns:v="urn:schemas-microsoft-com:vml" xmlns:wp14="http://schemas.microsoft.com/office/word/2010/wordprocessingDrawing" xmlns:wp="http://schemas.openxmlformats.org/drawingml/2006/wordprocessingDrawing" xmlns:w10="urn:schemas-microsoft-com:office:word" xmlns:w="http://schemas.openxmlformats.org/wordprocessingml/2006/main" xmlns:w14="http://schemas.microsoft.com/office/word/2010/wordml" xmlns:w15="http://schemas.microsoft.com/office/word/2012/wordml" xmlns:w16cid="http://schemas.microsoft.com/office/word/2016/wordml/cid" xmlns:w16se="http://schemas.microsoft.com/office/word/2015/wordml/symex" xmlns:wpg="http://schemas.microsoft.com/office/word/2010/wordprocessingGroup" xmlns:wpi="http://schemas.microsoft.com/office/word/2010/wordprocessingInk" xmlns:wne="http://schemas.microsoft.com/office/word/2006/wordml" xmlns:wps="http://schemas.microsoft.com/office/word/2010/wordprocessingShape" mc:Ignorable="w14 w15 w16se w16cid wp14">
   <w:sdt>
     <w:sdtPr>
       <w:id w:val="574014758"/>
@@ -1892,7 +1963,7 @@
 </file>
 
 <file path=word/footnotes.xml><?xml version="1.0" encoding="utf-8"?>
-<w:footnotes xmlns:wpc="http://schemas.microsoft.com/office/word/2010/wordprocessingCanvas" xmlns:mc="http://schemas.openxmlformats.org/markup-compatibility/2006" xmlns:o="urn:schemas-microsoft-com:office:office" xmlns:r="http://schemas.openxmlformats.org/officeDocument/2006/relationships" xmlns:m="http://schemas.openxmlformats.org/officeDocument/2006/math" xmlns:v="urn:schemas-microsoft-com:vml" xmlns:wp14="http://schemas.microsoft.com/office/word/2010/wordprocessingDrawing" xmlns:wp="http://schemas.openxmlformats.org/drawingml/2006/wordprocessingDrawing" xmlns:w10="urn:schemas-microsoft-com:office:word" xmlns:w="http://schemas.openxmlformats.org/wordprocessingml/2006/main" xmlns:w14="http://schemas.microsoft.com/office/word/2010/wordml" xmlns:w15="http://schemas.microsoft.com/office/word/2012/wordml" xmlns:wpg="http://schemas.microsoft.com/office/word/2010/wordprocessingGroup" xmlns:wpi="http://schemas.microsoft.com/office/word/2010/wordprocessingInk" xmlns:wne="http://schemas.microsoft.com/office/word/2006/wordml" xmlns:wps="http://schemas.microsoft.com/office/word/2010/wordprocessingShape" mc:Ignorable="w14 w15 wp14">
+<w:footnotes xmlns:wpc="http://schemas.microsoft.com/office/word/2010/wordprocessingCanvas" xmlns:cx="http://schemas.microsoft.com/office/drawing/2014/chartex" xmlns:cx1="http://schemas.microsoft.com/office/drawing/2015/9/8/chartex" xmlns:cx2="http://schemas.microsoft.com/office/drawing/2015/10/21/chartex" xmlns:cx3="http://schemas.microsoft.com/office/drawing/2016/5/9/chartex" xmlns:cx4="http://schemas.microsoft.com/office/drawing/2016/5/10/chartex" xmlns:cx5="http://schemas.microsoft.com/office/drawing/2016/5/11/chartex" xmlns:cx6="http://schemas.microsoft.com/office/drawing/2016/5/12/chartex" xmlns:cx7="http://schemas.microsoft.com/office/drawing/2016/5/13/chartex" xmlns:cx8="http://schemas.microsoft.com/office/drawing/2016/5/14/chartex" xmlns:mc="http://schemas.openxmlformats.org/markup-compatibility/2006" xmlns:aink="http://schemas.microsoft.com/office/drawing/2016/ink" xmlns:am3d="http://schemas.microsoft.com/office/drawing/2017/model3d" xmlns:o="urn:schemas-microsoft-com:office:office" xmlns:r="http://schemas.openxmlformats.org/officeDocument/2006/relationships" xmlns:m="http://schemas.openxmlformats.org/officeDocument/2006/math" xmlns:v="urn:schemas-microsoft-com:vml" xmlns:wp14="http://schemas.microsoft.com/office/word/2010/wordprocessingDrawing" xmlns:wp="http://schemas.openxmlformats.org/drawingml/2006/wordprocessingDrawing" xmlns:w10="urn:schemas-microsoft-com:office:word" xmlns:w="http://schemas.openxmlformats.org/wordprocessingml/2006/main" xmlns:w14="http://schemas.microsoft.com/office/word/2010/wordml" xmlns:w15="http://schemas.microsoft.com/office/word/2012/wordml" xmlns:w16cid="http://schemas.microsoft.com/office/word/2016/wordml/cid" xmlns:w16se="http://schemas.microsoft.com/office/word/2015/wordml/symex" xmlns:wpg="http://schemas.microsoft.com/office/word/2010/wordprocessingGroup" xmlns:wpi="http://schemas.microsoft.com/office/word/2010/wordprocessingInk" xmlns:wne="http://schemas.microsoft.com/office/word/2006/wordml" xmlns:wps="http://schemas.microsoft.com/office/word/2010/wordprocessingShape" mc:Ignorable="w14 w15 w16se w16cid wp14">
   <w:footnote w:type="separator" w:id="-1">
     <w:p>
       <w:pPr>
@@ -1917,7 +1988,7 @@
 </file>
 
 <file path=word/numbering.xml><?xml version="1.0" encoding="utf-8"?>
-<w:numbering xmlns:wpc="http://schemas.microsoft.com/office/word/2010/wordprocessingCanvas" xmlns:mc="http://schemas.openxmlformats.org/markup-compatibility/2006" xmlns:o="urn:schemas-microsoft-com:office:office" xmlns:r="http://schemas.openxmlformats.org/officeDocument/2006/relationships" xmlns:m="http://schemas.openxmlformats.org/officeDocument/2006/math" xmlns:v="urn:schemas-microsoft-com:vml" xmlns:wp14="http://schemas.microsoft.com/office/word/2010/wordprocessingDrawing" xmlns:wp="http://schemas.openxmlformats.org/drawingml/2006/wordprocessingDrawing" xmlns:w10="urn:schemas-microsoft-com:office:word" xmlns:w="http://schemas.openxmlformats.org/wordprocessingml/2006/main" xmlns:w14="http://schemas.microsoft.com/office/word/2010/wordml" xmlns:w15="http://schemas.microsoft.com/office/word/2012/wordml" xmlns:wpg="http://schemas.microsoft.com/office/word/2010/wordprocessingGroup" xmlns:wpi="http://schemas.microsoft.com/office/word/2010/wordprocessingInk" xmlns:wne="http://schemas.microsoft.com/office/word/2006/wordml" xmlns:wps="http://schemas.microsoft.com/office/word/2010/wordprocessingShape" mc:Ignorable="w14 w15 wp14">
+<w:numbering xmlns:wpc="http://schemas.microsoft.com/office/word/2010/wordprocessingCanvas" xmlns:cx="http://schemas.microsoft.com/office/drawing/2014/chartex" xmlns:cx1="http://schemas.microsoft.com/office/drawing/2015/9/8/chartex" xmlns:cx2="http://schemas.microsoft.com/office/drawing/2015/10/21/chartex" xmlns:cx3="http://schemas.microsoft.com/office/drawing/2016/5/9/chartex" xmlns:cx4="http://schemas.microsoft.com/office/drawing/2016/5/10/chartex" xmlns:cx5="http://schemas.microsoft.com/office/drawing/2016/5/11/chartex" xmlns:cx6="http://schemas.microsoft.com/office/drawing/2016/5/12/chartex" xmlns:cx7="http://schemas.microsoft.com/office/drawing/2016/5/13/chartex" xmlns:cx8="http://schemas.microsoft.com/office/drawing/2016/5/14/chartex" xmlns:mc="http://schemas.openxmlformats.org/markup-compatibility/2006" xmlns:aink="http://schemas.microsoft.com/office/drawing/2016/ink" xmlns:am3d="http://schemas.microsoft.com/office/drawing/2017/model3d" xmlns:o="urn:schemas-microsoft-com:office:office" xmlns:r="http://schemas.openxmlformats.org/officeDocument/2006/relationships" xmlns:m="http://schemas.openxmlformats.org/officeDocument/2006/math" xmlns:v="urn:schemas-microsoft-com:vml" xmlns:wp14="http://schemas.microsoft.com/office/word/2010/wordprocessingDrawing" xmlns:wp="http://schemas.openxmlformats.org/drawingml/2006/wordprocessingDrawing" xmlns:w10="urn:schemas-microsoft-com:office:word" xmlns:w="http://schemas.openxmlformats.org/wordprocessingml/2006/main" xmlns:w14="http://schemas.microsoft.com/office/word/2010/wordml" xmlns:w15="http://schemas.microsoft.com/office/word/2012/wordml" xmlns:w16cid="http://schemas.microsoft.com/office/word/2016/wordml/cid" xmlns:w16se="http://schemas.microsoft.com/office/word/2015/wordml/symex" xmlns:wpg="http://schemas.microsoft.com/office/word/2010/wordprocessingGroup" xmlns:wpi="http://schemas.microsoft.com/office/word/2010/wordprocessingInk" xmlns:wne="http://schemas.microsoft.com/office/word/2006/wordml" xmlns:wps="http://schemas.microsoft.com/office/word/2010/wordprocessingShape" mc:Ignorable="w14 w15 w16se w16cid wp14">
   <w:abstractNum w:abstractNumId="0" w15:restartNumberingAfterBreak="0">
     <w:nsid w:val="00D05CC2"/>
     <w:multiLevelType w:val="hybridMultilevel"/>
@@ -6452,7 +6523,7 @@
 </file>
 
 <file path=word/styles.xml><?xml version="1.0" encoding="utf-8"?>
-<w:styles xmlns:mc="http://schemas.openxmlformats.org/markup-compatibility/2006" xmlns:r="http://schemas.openxmlformats.org/officeDocument/2006/relationships" xmlns:w="http://schemas.openxmlformats.org/wordprocessingml/2006/main" xmlns:w14="http://schemas.microsoft.com/office/word/2010/wordml" xmlns:w15="http://schemas.microsoft.com/office/word/2012/wordml" mc:Ignorable="w14 w15">
+<w:styles xmlns:mc="http://schemas.openxmlformats.org/markup-compatibility/2006" xmlns:r="http://schemas.openxmlformats.org/officeDocument/2006/relationships" xmlns:w="http://schemas.openxmlformats.org/wordprocessingml/2006/main" xmlns:w14="http://schemas.microsoft.com/office/word/2010/wordml" xmlns:w15="http://schemas.microsoft.com/office/word/2012/wordml" xmlns:w16cid="http://schemas.microsoft.com/office/word/2016/wordml/cid" xmlns:w16se="http://schemas.microsoft.com/office/word/2015/wordml/symex" mc:Ignorable="w14 w15 w16se w16cid">
   <w:docDefaults>
     <w:rPrDefault>
       <w:rPr>
@@ -6468,7 +6539,7 @@
       </w:pPr>
     </w:pPrDefault>
   </w:docDefaults>
-  <w:latentStyles w:defLockedState="0" w:defUIPriority="99" w:defSemiHidden="0" w:defUnhideWhenUsed="0" w:defQFormat="0" w:count="371">
+  <w:latentStyles w:defLockedState="0" w:defUIPriority="99" w:defSemiHidden="0" w:defUnhideWhenUsed="0" w:defQFormat="0" w:count="375">
     <w:lsdException w:name="Normal" w:uiPriority="0" w:qFormat="1"/>
     <w:lsdException w:name="heading 1" w:uiPriority="9" w:qFormat="1"/>
     <w:lsdException w:name="heading 2" w:semiHidden="1" w:uiPriority="9" w:unhideWhenUsed="1" w:qFormat="1"/>
@@ -6574,7 +6645,6 @@
     <w:lsdException w:name="HTML Sample" w:semiHidden="1" w:unhideWhenUsed="1"/>
     <w:lsdException w:name="HTML Typewriter" w:semiHidden="1" w:unhideWhenUsed="1"/>
     <w:lsdException w:name="HTML Variable" w:semiHidden="1" w:unhideWhenUsed="1"/>
-    <w:lsdException w:name="Normal Table" w:semiHidden="1" w:unhideWhenUsed="1"/>
     <w:lsdException w:name="annotation subject" w:semiHidden="1" w:unhideWhenUsed="1"/>
     <w:lsdException w:name="No List" w:semiHidden="1" w:unhideWhenUsed="1"/>
     <w:lsdException w:name="Outline List 1" w:semiHidden="1" w:unhideWhenUsed="1"/>
@@ -6618,10 +6688,8 @@
     <w:lsdException w:name="Table Elegant" w:semiHidden="1" w:unhideWhenUsed="1"/>
     <w:lsdException w:name="Table Professional" w:semiHidden="1" w:unhideWhenUsed="1"/>
     <w:lsdException w:name="Table Subtle 1" w:semiHidden="1" w:unhideWhenUsed="1"/>
-    <w:lsdException w:name="Table Subtle 2" w:semiHidden="1" w:unhideWhenUsed="1"/>
     <w:lsdException w:name="Table Web 1" w:semiHidden="1" w:unhideWhenUsed="1"/>
     <w:lsdException w:name="Table Web 2" w:semiHidden="1" w:unhideWhenUsed="1"/>
-    <w:lsdException w:name="Table Web 3" w:semiHidden="1" w:unhideWhenUsed="1"/>
     <w:lsdException w:name="Balloon Text" w:semiHidden="1" w:unhideWhenUsed="1"/>
     <w:lsdException w:name="Table Grid" w:uiPriority="39"/>
     <w:lsdException w:name="Table Theme" w:semiHidden="1" w:unhideWhenUsed="1"/>
@@ -6840,6 +6908,10 @@
     <w:lsdException w:name="List Table 5 Dark Accent 6" w:uiPriority="50"/>
     <w:lsdException w:name="List Table 6 Colorful Accent 6" w:uiPriority="51"/>
     <w:lsdException w:name="List Table 7 Colorful Accent 6" w:uiPriority="52"/>
+    <w:lsdException w:name="Mention" w:semiHidden="1" w:unhideWhenUsed="1"/>
+    <w:lsdException w:name="Smart Hyperlink" w:semiHidden="1" w:unhideWhenUsed="1"/>
+    <w:lsdException w:name="Hashtag" w:semiHidden="1" w:unhideWhenUsed="1"/>
+    <w:lsdException w:name="Unresolved Mention" w:semiHidden="1" w:unhideWhenUsed="1"/>
   </w:latentStyles>
   <w:style w:type="paragraph" w:default="1" w:styleId="Normal">
     <w:name w:val="Normal"/>
@@ -8222,7 +8294,7 @@
 </file>
 
 <file path=word/glossary/document.xml><?xml version="1.0" encoding="utf-8"?>
-<w:glossaryDocument xmlns:wpc="http://schemas.microsoft.com/office/word/2010/wordprocessingCanvas" xmlns:mc="http://schemas.openxmlformats.org/markup-compatibility/2006" xmlns:o="urn:schemas-microsoft-com:office:office" xmlns:r="http://schemas.openxmlformats.org/officeDocument/2006/relationships" xmlns:m="http://schemas.openxmlformats.org/officeDocument/2006/math" xmlns:v="urn:schemas-microsoft-com:vml" xmlns:wp14="http://schemas.microsoft.com/office/word/2010/wordprocessingDrawing" xmlns:wp="http://schemas.openxmlformats.org/drawingml/2006/wordprocessingDrawing" xmlns:w10="urn:schemas-microsoft-com:office:word" xmlns:w="http://schemas.openxmlformats.org/wordprocessingml/2006/main" xmlns:w14="http://schemas.microsoft.com/office/word/2010/wordml" xmlns:w15="http://schemas.microsoft.com/office/word/2012/wordml" xmlns:wpg="http://schemas.microsoft.com/office/word/2010/wordprocessingGroup" xmlns:wpi="http://schemas.microsoft.com/office/word/2010/wordprocessingInk" xmlns:wne="http://schemas.microsoft.com/office/word/2006/wordml" xmlns:wps="http://schemas.microsoft.com/office/word/2010/wordprocessingShape" mc:Ignorable="w14 w15 wp14">
+<w:glossaryDocument xmlns:wpc="http://schemas.microsoft.com/office/word/2010/wordprocessingCanvas" xmlns:cx="http://schemas.microsoft.com/office/drawing/2014/chartex" xmlns:cx1="http://schemas.microsoft.com/office/drawing/2015/9/8/chartex" xmlns:cx2="http://schemas.microsoft.com/office/drawing/2015/10/21/chartex" xmlns:cx3="http://schemas.microsoft.com/office/drawing/2016/5/9/chartex" xmlns:cx4="http://schemas.microsoft.com/office/drawing/2016/5/10/chartex" xmlns:cx5="http://schemas.microsoft.com/office/drawing/2016/5/11/chartex" xmlns:cx6="http://schemas.microsoft.com/office/drawing/2016/5/12/chartex" xmlns:cx7="http://schemas.microsoft.com/office/drawing/2016/5/13/chartex" xmlns:cx8="http://schemas.microsoft.com/office/drawing/2016/5/14/chartex" xmlns:mc="http://schemas.openxmlformats.org/markup-compatibility/2006" xmlns:aink="http://schemas.microsoft.com/office/drawing/2016/ink" xmlns:am3d="http://schemas.microsoft.com/office/drawing/2017/model3d" xmlns:o="urn:schemas-microsoft-com:office:office" xmlns:r="http://schemas.openxmlformats.org/officeDocument/2006/relationships" xmlns:m="http://schemas.openxmlformats.org/officeDocument/2006/math" xmlns:v="urn:schemas-microsoft-com:vml" xmlns:wp14="http://schemas.microsoft.com/office/word/2010/wordprocessingDrawing" xmlns:wp="http://schemas.openxmlformats.org/drawingml/2006/wordprocessingDrawing" xmlns:w10="urn:schemas-microsoft-com:office:word" xmlns:w="http://schemas.openxmlformats.org/wordprocessingml/2006/main" xmlns:w14="http://schemas.microsoft.com/office/word/2010/wordml" xmlns:w15="http://schemas.microsoft.com/office/word/2012/wordml" xmlns:w16cid="http://schemas.microsoft.com/office/word/2016/wordml/cid" xmlns:w16se="http://schemas.microsoft.com/office/word/2015/wordml/symex" xmlns:wpg="http://schemas.microsoft.com/office/word/2010/wordprocessingGroup" xmlns:wpi="http://schemas.microsoft.com/office/word/2010/wordprocessingInk" xmlns:wne="http://schemas.microsoft.com/office/word/2006/wordml" xmlns:wps="http://schemas.microsoft.com/office/word/2010/wordprocessingShape" mc:Ignorable="w14 w15 w16se w16cid wp14">
   <w:docParts>
     <w:docPart>
       <w:docPartPr>
@@ -8246,7 +8318,7 @@
           </w:pPr>
           <w:r>
             <w:rPr>
-              <w:color w:val="2E74B5" w:themeColor="accent1" w:themeShade="BF"/>
+              <w:color w:val="2F5496" w:themeColor="accent1" w:themeShade="BF"/>
             </w:rPr>
             <w:t>[Company name]</w:t>
           </w:r>
@@ -8258,7 +8330,7 @@
 </file>
 
 <file path=word/glossary/fontTable.xml><?xml version="1.0" encoding="utf-8"?>
-<w:fonts xmlns:mc="http://schemas.openxmlformats.org/markup-compatibility/2006" xmlns:r="http://schemas.openxmlformats.org/officeDocument/2006/relationships" xmlns:w="http://schemas.openxmlformats.org/wordprocessingml/2006/main" xmlns:w14="http://schemas.microsoft.com/office/word/2010/wordml" xmlns:w15="http://schemas.microsoft.com/office/word/2012/wordml" mc:Ignorable="w14 w15">
+<w:fonts xmlns:mc="http://schemas.openxmlformats.org/markup-compatibility/2006" xmlns:r="http://schemas.openxmlformats.org/officeDocument/2006/relationships" xmlns:w="http://schemas.openxmlformats.org/wordprocessingml/2006/main" xmlns:w14="http://schemas.microsoft.com/office/word/2010/wordml" xmlns:w15="http://schemas.microsoft.com/office/word/2012/wordml" xmlns:w16cid="http://schemas.microsoft.com/office/word/2016/wordml/cid" xmlns:w16se="http://schemas.microsoft.com/office/word/2015/wordml/symex" mc:Ignorable="w14 w15 w16se w16cid">
   <w:font w:name="Times New Roman">
     <w:panose1 w:val="02020603050405020304"/>
     <w:charset w:val="00"/>
@@ -8313,7 +8385,7 @@
 </file>
 
 <file path=word/glossary/settings.xml><?xml version="1.0" encoding="utf-8"?>
-<w:settings xmlns:mc="http://schemas.openxmlformats.org/markup-compatibility/2006" xmlns:o="urn:schemas-microsoft-com:office:office" xmlns:r="http://schemas.openxmlformats.org/officeDocument/2006/relationships" xmlns:m="http://schemas.openxmlformats.org/officeDocument/2006/math" xmlns:v="urn:schemas-microsoft-com:vml" xmlns:w10="urn:schemas-microsoft-com:office:word" xmlns:w="http://schemas.openxmlformats.org/wordprocessingml/2006/main" xmlns:w14="http://schemas.microsoft.com/office/word/2010/wordml" xmlns:w15="http://schemas.microsoft.com/office/word/2012/wordml" xmlns:sl="http://schemas.openxmlformats.org/schemaLibrary/2006/main" mc:Ignorable="w14 w15">
+<w:settings xmlns:mc="http://schemas.openxmlformats.org/markup-compatibility/2006" xmlns:o="urn:schemas-microsoft-com:office:office" xmlns:r="http://schemas.openxmlformats.org/officeDocument/2006/relationships" xmlns:m="http://schemas.openxmlformats.org/officeDocument/2006/math" xmlns:v="urn:schemas-microsoft-com:vml" xmlns:w10="urn:schemas-microsoft-com:office:word" xmlns:w="http://schemas.openxmlformats.org/wordprocessingml/2006/main" xmlns:w14="http://schemas.microsoft.com/office/word/2010/wordml" xmlns:w15="http://schemas.microsoft.com/office/word/2012/wordml" xmlns:w16cid="http://schemas.microsoft.com/office/word/2016/wordml/cid" xmlns:w16se="http://schemas.microsoft.com/office/word/2015/wordml/symex" xmlns:sl="http://schemas.openxmlformats.org/schemaLibrary/2006/main" mc:Ignorable="w14 w15 w16se w16cid">
   <w:view w:val="normal"/>
   <w:defaultTabStop w:val="720"/>
   <w:characterSpacingControl w:val="doNotCompress"/>
@@ -8324,12 +8396,14 @@
     <w:compatSetting w:name="enableOpenTypeFeatures" w:uri="http://schemas.microsoft.com/office/word" w:val="1"/>
     <w:compatSetting w:name="doNotFlipMirrorIndents" w:uri="http://schemas.microsoft.com/office/word" w:val="1"/>
     <w:compatSetting w:name="differentiateMultirowTableHeaders" w:uri="http://schemas.microsoft.com/office/word" w:val="1"/>
+    <w:compatSetting w:name="useWord2013TrackBottomHyphenation" w:uri="http://schemas.microsoft.com/office/word" w:val="1"/>
   </w:compat>
   <w:rsids>
     <w:rsidRoot w:val="0006511E"/>
     <w:rsid w:val="00007C14"/>
     <w:rsid w:val="0006511E"/>
     <w:rsid w:val="00067FC7"/>
+    <w:rsid w:val="00133CFE"/>
     <w:rsid w:val="00154BEC"/>
     <w:rsid w:val="003737DD"/>
     <w:rsid w:val="00443A71"/>
@@ -8371,7 +8445,7 @@
 </file>
 
 <file path=word/glossary/styles.xml><?xml version="1.0" encoding="utf-8"?>
-<w:styles xmlns:mc="http://schemas.openxmlformats.org/markup-compatibility/2006" xmlns:r="http://schemas.openxmlformats.org/officeDocument/2006/relationships" xmlns:w="http://schemas.openxmlformats.org/wordprocessingml/2006/main" xmlns:w14="http://schemas.microsoft.com/office/word/2010/wordml" xmlns:w15="http://schemas.microsoft.com/office/word/2012/wordml" mc:Ignorable="w14 w15">
+<w:styles xmlns:mc="http://schemas.openxmlformats.org/markup-compatibility/2006" xmlns:r="http://schemas.openxmlformats.org/officeDocument/2006/relationships" xmlns:w="http://schemas.openxmlformats.org/wordprocessingml/2006/main" xmlns:w14="http://schemas.microsoft.com/office/word/2010/wordml" xmlns:w15="http://schemas.microsoft.com/office/word/2012/wordml" xmlns:w16cid="http://schemas.microsoft.com/office/word/2016/wordml/cid" xmlns:w16se="http://schemas.microsoft.com/office/word/2015/wordml/symex" mc:Ignorable="w14 w15 w16se w16cid">
   <w:docDefaults>
     <w:rPrDefault>
       <w:rPr>
@@ -8387,7 +8461,7 @@
       </w:pPr>
     </w:pPrDefault>
   </w:docDefaults>
-  <w:latentStyles w:defLockedState="0" w:defUIPriority="99" w:defSemiHidden="0" w:defUnhideWhenUsed="0" w:defQFormat="0" w:count="371">
+  <w:latentStyles w:defLockedState="0" w:defUIPriority="99" w:defSemiHidden="0" w:defUnhideWhenUsed="0" w:defQFormat="0" w:count="375">
     <w:lsdException w:name="Normal" w:uiPriority="0" w:qFormat="1"/>
     <w:lsdException w:name="heading 1" w:uiPriority="9" w:qFormat="1"/>
     <w:lsdException w:name="heading 2" w:semiHidden="1" w:uiPriority="9" w:unhideWhenUsed="1" w:qFormat="1"/>
@@ -8493,7 +8567,6 @@
     <w:lsdException w:name="HTML Sample" w:semiHidden="1" w:unhideWhenUsed="1"/>
     <w:lsdException w:name="HTML Typewriter" w:semiHidden="1" w:unhideWhenUsed="1"/>
     <w:lsdException w:name="HTML Variable" w:semiHidden="1" w:unhideWhenUsed="1"/>
-    <w:lsdException w:name="Normal Table" w:semiHidden="1" w:unhideWhenUsed="1"/>
     <w:lsdException w:name="annotation subject" w:semiHidden="1" w:unhideWhenUsed="1"/>
     <w:lsdException w:name="No List" w:semiHidden="1" w:unhideWhenUsed="1"/>
     <w:lsdException w:name="Outline List 1" w:semiHidden="1" w:unhideWhenUsed="1"/>
@@ -8537,10 +8610,8 @@
     <w:lsdException w:name="Table Elegant" w:semiHidden="1" w:unhideWhenUsed="1"/>
     <w:lsdException w:name="Table Professional" w:semiHidden="1" w:unhideWhenUsed="1"/>
     <w:lsdException w:name="Table Subtle 1" w:semiHidden="1" w:unhideWhenUsed="1"/>
-    <w:lsdException w:name="Table Subtle 2" w:semiHidden="1" w:unhideWhenUsed="1"/>
     <w:lsdException w:name="Table Web 1" w:semiHidden="1" w:unhideWhenUsed="1"/>
     <w:lsdException w:name="Table Web 2" w:semiHidden="1" w:unhideWhenUsed="1"/>
-    <w:lsdException w:name="Table Web 3" w:semiHidden="1" w:unhideWhenUsed="1"/>
     <w:lsdException w:name="Balloon Text" w:semiHidden="1" w:unhideWhenUsed="1"/>
     <w:lsdException w:name="Table Grid" w:uiPriority="39"/>
     <w:lsdException w:name="Table Theme" w:semiHidden="1" w:unhideWhenUsed="1"/>
@@ -8759,6 +8830,10 @@
     <w:lsdException w:name="List Table 5 Dark Accent 6" w:uiPriority="50"/>
     <w:lsdException w:name="List Table 6 Colorful Accent 6" w:uiPriority="51"/>
     <w:lsdException w:name="List Table 7 Colorful Accent 6" w:uiPriority="52"/>
+    <w:lsdException w:name="Mention" w:semiHidden="1" w:unhideWhenUsed="1"/>
+    <w:lsdException w:name="Smart Hyperlink" w:semiHidden="1" w:unhideWhenUsed="1"/>
+    <w:lsdException w:name="Hashtag" w:semiHidden="1" w:unhideWhenUsed="1"/>
+    <w:lsdException w:name="Unresolved Mention" w:semiHidden="1" w:unhideWhenUsed="1"/>
   </w:latentStyles>
   <w:style w:type="paragraph" w:default="1" w:styleId="Normal">
     <w:name w:val="Normal"/>
@@ -8846,7 +8921,7 @@
 </file>
 
 <file path=word/glossary/webSettings.xml><?xml version="1.0" encoding="utf-8"?>
-<w:webSettings xmlns:mc="http://schemas.openxmlformats.org/markup-compatibility/2006" xmlns:r="http://schemas.openxmlformats.org/officeDocument/2006/relationships" xmlns:w="http://schemas.openxmlformats.org/wordprocessingml/2006/main" xmlns:w14="http://schemas.microsoft.com/office/word/2010/wordml" xmlns:w15="http://schemas.microsoft.com/office/word/2012/wordml" mc:Ignorable="w14 w15">
+<w:webSettings xmlns:mc="http://schemas.openxmlformats.org/markup-compatibility/2006" xmlns:r="http://schemas.openxmlformats.org/officeDocument/2006/relationships" xmlns:w="http://schemas.openxmlformats.org/wordprocessingml/2006/main" xmlns:w14="http://schemas.microsoft.com/office/word/2010/wordml" xmlns:w15="http://schemas.microsoft.com/office/word/2012/wordml" xmlns:w16cid="http://schemas.microsoft.com/office/word/2016/wordml/cid" xmlns:w16se="http://schemas.microsoft.com/office/word/2015/wordml/symex" mc:Ignorable="w14 w15 w16se w16cid">
   <w:optimizeForBrowser/>
   <w:allowPNG/>
 </w:webSettings>
@@ -9152,7 +9227,7 @@
 </file>
 
 <file path=customXml/itemProps1.xml><?xml version="1.0" encoding="utf-8"?>
-<ds:datastoreItem xmlns:ds="http://schemas.openxmlformats.org/officeDocument/2006/customXml" ds:itemID="{9869C395-4140-4ACB-A891-49CF0DE231FD}">
+<ds:datastoreItem xmlns:ds="http://schemas.openxmlformats.org/officeDocument/2006/customXml" ds:itemID="{C30DE829-233A-409A-8AD0-78ADAFF6747B}">
   <ds:schemaRefs>
     <ds:schemaRef ds:uri="http://schemas.openxmlformats.org/officeDocument/2006/bibliography"/>
   </ds:schemaRefs>

</xml_diff>